<commit_message>
Prosecuzione labo 1 e 2 di ALAN
</commit_message>
<xml_diff>
--- a/SecondoAnno/ALAN/labo1/Relazione.docx
+++ b/SecondoAnno/ALAN/labo1/Relazione.docx
@@ -4,6 +4,15 @@
   <w:body>
     <w:p>
       <w:r>
+        <w:t>Anna Delle Piane (</w:t>
+      </w:r>
+      <w:r>
+        <w:t>5565836</w:t>
+      </w:r>
+      <w:r>
+        <w:t xml:space="preserve">), </w:t>
+      </w:r>
+      <w:r>
         <w:t>Marco Zoratti (5562866).</w:t>
       </w:r>
     </w:p>
@@ -13,14 +22,85 @@
         <w:pStyle w:val="Titolo"/>
       </w:pPr>
       <w:r>
-        <w:t>Relazione Labo 1 ALAN</w:t>
+        <w:t xml:space="preserve">Relazione </w:t>
+      </w:r>
+      <w:proofErr w:type="spellStart"/>
+      <w:r>
+        <w:t>Labo</w:t>
+      </w:r>
+      <w:proofErr w:type="spellEnd"/>
+      <w:r>
+        <w:t xml:space="preserve"> 1 ALAN</w:t>
       </w:r>
     </w:p>
     <w:p/>
     <w:p>
       <w:r>
-        <w:t>Il codice del laboratorio è suddiviso in 3 parti: funzioni ausiliare, esercizi e main.</w:t>
-      </w:r>
+        <w:t xml:space="preserve">Il codice del laboratorio è suddiviso in 3 parti: funzioni ausiliare, esercizi e </w:t>
+      </w:r>
+      <w:proofErr w:type="spellStart"/>
+      <w:r>
+        <w:t>main</w:t>
+      </w:r>
+      <w:proofErr w:type="spellEnd"/>
+      <w:r>
+        <w:t>.</w:t>
+      </w:r>
+    </w:p>
+    <w:p>
+      <w:r>
+        <w:t xml:space="preserve">Il file .cpp può essere visionato al seguente link: </w:t>
+      </w:r>
+      <w:hyperlink r:id="rId5" w:history="1">
+        <w:r>
+          <w:rPr>
+            <w:rStyle w:val="Collegamentoipertestuale"/>
+          </w:rPr>
+          <w:t>Uni-Informatica/</w:t>
+        </w:r>
+        <w:proofErr w:type="spellStart"/>
+        <w:r>
+          <w:rPr>
+            <w:rStyle w:val="Collegamentoipertestuale"/>
+          </w:rPr>
+          <w:t>SecondoAnno</w:t>
+        </w:r>
+        <w:proofErr w:type="spellEnd"/>
+        <w:r>
+          <w:rPr>
+            <w:rStyle w:val="Collegamentoipertestuale"/>
+          </w:rPr>
+          <w:t xml:space="preserve">/ALAN/labo1/labo.cpp </w:t>
+        </w:r>
+        <w:proofErr w:type="spellStart"/>
+        <w:r>
+          <w:rPr>
+            <w:rStyle w:val="Collegamentoipertestuale"/>
+          </w:rPr>
+          <w:t>at</w:t>
+        </w:r>
+        <w:proofErr w:type="spellEnd"/>
+        <w:r>
+          <w:rPr>
+            <w:rStyle w:val="Collegamentoipertestuale"/>
+          </w:rPr>
+          <w:t xml:space="preserve"> master · </w:t>
+        </w:r>
+        <w:proofErr w:type="spellStart"/>
+        <w:r>
+          <w:rPr>
+            <w:rStyle w:val="Collegamentoipertestuale"/>
+          </w:rPr>
+          <w:t>marchacio</w:t>
+        </w:r>
+        <w:proofErr w:type="spellEnd"/>
+        <w:r>
+          <w:rPr>
+            <w:rStyle w:val="Collegamentoipertestuale"/>
+          </w:rPr>
+          <w:t>/Uni-Informatica (github.com)</w:t>
+        </w:r>
+      </w:hyperlink>
     </w:p>
     <w:p>
       <w:pPr>
@@ -59,7 +139,7 @@
           <w:i/>
           <w:iCs/>
         </w:rPr>
-        <w:t>int f</w:t>
+        <w:t>double</w:t>
       </w:r>
       <w:r>
         <w:rPr>
@@ -68,7 +148,7 @@
           <w:i/>
           <w:iCs/>
         </w:rPr>
-        <w:t>attoriale</w:t>
+        <w:t xml:space="preserve"> fattoriale(</w:t>
       </w:r>
       <w:r>
         <w:rPr>
@@ -77,7 +157,16 @@
           <w:i/>
           <w:iCs/>
         </w:rPr>
-        <w:t>(int n)</w:t>
+        <w:t xml:space="preserve">double </w:t>
+      </w:r>
+      <w:r>
+        <w:rPr>
+          <w:b/>
+          <w:bCs/>
+          <w:i/>
+          <w:iCs/>
+        </w:rPr>
+        <w:t>n)</w:t>
       </w:r>
     </w:p>
     <w:p>
@@ -121,8 +210,21 @@
       <w:pPr>
         <w:pStyle w:val="Paragrafoelenco"/>
       </w:pPr>
-      <w:r>
-        <w:t>Rinominazione della funzione esponenziale exp (e</w:t>
+      <w:proofErr w:type="spellStart"/>
+      <w:r>
+        <w:t>Rinominazione</w:t>
+      </w:r>
+      <w:proofErr w:type="spellEnd"/>
+      <w:r>
+        <w:t xml:space="preserve"> della funzione esponenziale </w:t>
+      </w:r>
+      <w:proofErr w:type="spellStart"/>
+      <w:r>
+        <w:t>exp</w:t>
+      </w:r>
+      <w:proofErr w:type="spellEnd"/>
+      <w:r>
+        <w:t xml:space="preserve"> (e</w:t>
       </w:r>
       <w:r>
         <w:rPr>
@@ -131,7 +233,15 @@
         <w:t>x</w:t>
       </w:r>
       <w:r>
-        <w:t>) ottenuta dalla libreria cmath.</w:t>
+        <w:t xml:space="preserve">) ottenuta dalla libreria </w:t>
+      </w:r>
+      <w:proofErr w:type="spellStart"/>
+      <w:r>
+        <w:t>cmath</w:t>
+      </w:r>
+      <w:proofErr w:type="spellEnd"/>
+      <w:r>
+        <w:t>.</w:t>
       </w:r>
     </w:p>
     <w:p>
@@ -162,7 +272,29 @@
           <w:iCs/>
           <w:lang w:val="en-US"/>
         </w:rPr>
-        <w:t>double fNx(double n, double x)</w:t>
+        <w:t xml:space="preserve">double </w:t>
+      </w:r>
+      <w:proofErr w:type="spellStart"/>
+      <w:r>
+        <w:rPr>
+          <w:b/>
+          <w:bCs/>
+          <w:i/>
+          <w:iCs/>
+          <w:lang w:val="en-US"/>
+        </w:rPr>
+        <w:t>fNx</w:t>
+      </w:r>
+      <w:proofErr w:type="spellEnd"/>
+      <w:r>
+        <w:rPr>
+          <w:b/>
+          <w:bCs/>
+          <w:i/>
+          <w:iCs/>
+          <w:lang w:val="en-US"/>
+        </w:rPr>
+        <w:t>(double n, double x)</w:t>
       </w:r>
     </w:p>
     <w:p>
@@ -371,7 +503,15 @@
         </w:numPr>
       </w:pPr>
       <w:r>
-        <w:t xml:space="preserve">Il caso base della ricorsione </w:t>
+        <w:t xml:space="preserve">Il caso base della </w:t>
+      </w:r>
+      <w:proofErr w:type="spellStart"/>
+      <w:r>
+        <w:t>ricorsione</w:t>
+      </w:r>
+      <w:proofErr w:type="spellEnd"/>
+      <w:r>
+        <w:t xml:space="preserve"> </w:t>
       </w:r>
       <w:r>
         <w:t xml:space="preserve">avviene </w:t>
@@ -497,23 +637,7 @@
             <w:sz w:val="24"/>
             <w:szCs w:val="24"/>
           </w:rPr>
-          <m:t>0</m:t>
-        </m:r>
-        <m:r>
-          <w:rPr>
-            <w:rFonts w:ascii="Cambria Math" w:hAnsi="Cambria Math"/>
-            <w:sz w:val="24"/>
-            <w:szCs w:val="24"/>
-          </w:rPr>
-          <m:t>!</m:t>
-        </m:r>
-        <m:r>
-          <w:rPr>
-            <w:rFonts w:ascii="Cambria Math" w:hAnsi="Cambria Math"/>
-            <w:sz w:val="24"/>
-            <w:szCs w:val="24"/>
-          </w:rPr>
-          <m:t>=1</m:t>
+          <m:t>0!=1</m:t>
         </m:r>
       </m:oMath>
       <w:r>
@@ -649,7 +773,656 @@
         <w:t>Esercizio 1</w:t>
       </w:r>
     </w:p>
+    <w:p>
+      <w:r>
+        <w:t>Definiamo d0 e d1 come l’ultima e la penultima cifra del numero matricola 5565836, quindi rispettivamente 6 e 3.</w:t>
+      </w:r>
+    </w:p>
+    <w:p>
+      <w:r>
+        <w:t>Dato 0 &lt; i &lt;= 6:</w:t>
+      </w:r>
+    </w:p>
+    <w:p>
+      <w:pPr>
+        <w:ind w:left="708"/>
+      </w:pPr>
+      <w:r>
+        <w:t>a = (d0+1) * 10</w:t>
+      </w:r>
+      <w:r>
+        <w:rPr>
+          <w:vertAlign w:val="superscript"/>
+        </w:rPr>
+        <w:t>i</w:t>
+      </w:r>
+    </w:p>
+    <w:p>
+      <w:pPr>
+        <w:ind w:left="708"/>
+      </w:pPr>
+      <w:r>
+        <w:t>b = (d1+1) * 10</w:t>
+      </w:r>
+      <w:r>
+        <w:rPr>
+          <w:vertAlign w:val="superscript"/>
+        </w:rPr>
+        <w:t>20</w:t>
+      </w:r>
+    </w:p>
+    <w:p>
+      <w:pPr>
+        <w:ind w:left="708"/>
+      </w:pPr>
+      <w:r>
+        <w:t>c = -b</w:t>
+      </w:r>
+    </w:p>
     <w:p/>
+    <w:p/>
+    <w:p/>
+    <w:p>
+      <w:pPr>
+        <w:pStyle w:val="Titolo2"/>
+      </w:pPr>
+    </w:p>
+    <w:p>
+      <w:pPr>
+        <w:pStyle w:val="Titolo2"/>
+      </w:pPr>
+      <w:r>
+        <w:t>Implementazione algoritmo</w:t>
+      </w:r>
+    </w:p>
+    <w:p>
+      <w:r>
+        <w:t>Una volta definito il numero di matricola</w:t>
+      </w:r>
+      <w:r>
+        <w:t xml:space="preserve"> come stringa</w:t>
+      </w:r>
+      <w:r>
+        <w:t xml:space="preserve">, si ottiene il carattere corrispondente all’ultima e penultima cifra </w:t>
+      </w:r>
+      <w:r>
+        <w:t>grazie all’operatore [].</w:t>
+      </w:r>
+    </w:p>
+    <w:p>
+      <w:r>
+        <w:t>In c++</w:t>
+      </w:r>
+      <w:r>
+        <w:t>,</w:t>
+      </w:r>
+      <w:r>
+        <w:t xml:space="preserve"> i</w:t>
+      </w:r>
+      <w:r>
+        <w:t>l tipo di dato</w:t>
+      </w:r>
+      <w:r>
+        <w:t xml:space="preserve"> </w:t>
+      </w:r>
+      <w:proofErr w:type="spellStart"/>
+      <w:r>
+        <w:t>char</w:t>
+      </w:r>
+      <w:proofErr w:type="spellEnd"/>
+      <w:r>
+        <w:t xml:space="preserve"> </w:t>
+      </w:r>
+      <w:r>
+        <w:t>fa riferimento alla codifica Unicode e quindi ogni carattere è definito da un numero minore di 2</w:t>
+      </w:r>
+      <w:r>
+        <w:rPr>
+          <w:vertAlign w:val="superscript"/>
+        </w:rPr>
+        <w:t>8</w:t>
+      </w:r>
+      <w:r>
+        <w:t xml:space="preserve"> che si può ottenere grazie al casting dinamico.</w:t>
+      </w:r>
+    </w:p>
+    <w:p>
+      <w:r>
+        <w:t>Inoltre i</w:t>
+      </w:r>
+      <w:r>
+        <w:t xml:space="preserve">n Unicode i numeri sono definiti </w:t>
+      </w:r>
+      <w:r>
+        <w:t xml:space="preserve">sequenzialmente quindi per ottenere il numero intero rappresentato da un carattere basta sottrarre a quest’ultimo il numero rappresentato dal carattere ‘0’; in questo modo convertiamo i due caratteri del codice matricola in numeri interi. </w:t>
+      </w:r>
+    </w:p>
+    <w:p>
+      <w:r>
+        <w:t>Una volta ottenute le cifre, il programma esegue un ciclo for da 0 a 6 (compresi) ed esegue i calcoli.</w:t>
+      </w:r>
+    </w:p>
+    <w:p>
+      <w:pPr>
+        <w:pStyle w:val="Titolo2"/>
+      </w:pPr>
+      <w:r>
+        <w:t>Output programma:</w:t>
+      </w:r>
+    </w:p>
+    <w:p>
+      <w:pPr>
+        <w:spacing w:after="0" w:line="240" w:lineRule="auto"/>
+      </w:pPr>
+      <w:r>
+        <w:t>Numero matricola: 5565836; ultime due cifre: 6, 3.</w:t>
+      </w:r>
+    </w:p>
+    <w:p>
+      <w:pPr>
+        <w:spacing w:after="0" w:line="240" w:lineRule="auto"/>
+      </w:pPr>
+    </w:p>
+    <w:tbl>
+      <w:tblPr>
+        <w:tblStyle w:val="Grigliatabella"/>
+        <w:tblW w:w="0" w:type="auto"/>
+        <w:tblInd w:w="-5" w:type="dxa"/>
+        <w:tblLook w:val="04A0" w:firstRow="1" w:lastRow="0" w:firstColumn="1" w:lastColumn="0" w:noHBand="0" w:noVBand="1"/>
+      </w:tblPr>
+      <w:tblGrid>
+        <w:gridCol w:w="1701"/>
+        <w:gridCol w:w="3544"/>
+        <w:gridCol w:w="3515"/>
+      </w:tblGrid>
+      <w:tr>
+        <w:trPr>
+          <w:trHeight w:val="285"/>
+        </w:trPr>
+        <w:tc>
+          <w:tcPr>
+            <w:tcW w:w="1701" w:type="dxa"/>
+            <w:shd w:val="clear" w:color="auto" w:fill="E7E6E6" w:themeFill="background2"/>
+          </w:tcPr>
+          <w:p>
+            <w:pPr>
+              <w:jc w:val="center"/>
+            </w:pPr>
+          </w:p>
+        </w:tc>
+        <w:tc>
+          <w:tcPr>
+            <w:tcW w:w="3544" w:type="dxa"/>
+            <w:shd w:val="clear" w:color="auto" w:fill="E7E6E6" w:themeFill="background2"/>
+          </w:tcPr>
+          <w:p>
+            <w:pPr>
+              <w:jc w:val="center"/>
+            </w:pPr>
+            <w:r>
+              <w:t>Algoritmo 1: (</w:t>
+            </w:r>
+            <w:proofErr w:type="spellStart"/>
+            <w:r>
+              <w:t>a+b</w:t>
+            </w:r>
+            <w:proofErr w:type="spellEnd"/>
+            <w:r>
+              <w:t>)+c</w:t>
+            </w:r>
+          </w:p>
+        </w:tc>
+        <w:tc>
+          <w:tcPr>
+            <w:tcW w:w="3515" w:type="dxa"/>
+            <w:shd w:val="clear" w:color="auto" w:fill="E7E6E6" w:themeFill="background2"/>
+          </w:tcPr>
+          <w:p>
+            <w:pPr>
+              <w:jc w:val="center"/>
+            </w:pPr>
+            <w:r>
+              <w:t>Algoritmo 2: a+(</w:t>
+            </w:r>
+            <w:proofErr w:type="spellStart"/>
+            <w:r>
+              <w:t>b+c</w:t>
+            </w:r>
+            <w:proofErr w:type="spellEnd"/>
+            <w:r>
+              <w:t>)</w:t>
+            </w:r>
+          </w:p>
+        </w:tc>
+      </w:tr>
+      <w:tr>
+        <w:trPr>
+          <w:trHeight w:val="285"/>
+        </w:trPr>
+        <w:tc>
+          <w:tcPr>
+            <w:tcW w:w="1701" w:type="dxa"/>
+            <w:shd w:val="clear" w:color="auto" w:fill="E7E6E6" w:themeFill="background2"/>
+          </w:tcPr>
+          <w:p>
+            <w:pPr>
+              <w:jc w:val="center"/>
+            </w:pPr>
+            <w:r>
+              <w:t>i = 0</w:t>
+            </w:r>
+          </w:p>
+        </w:tc>
+        <w:tc>
+          <w:tcPr>
+            <w:tcW w:w="3544" w:type="dxa"/>
+          </w:tcPr>
+          <w:p>
+            <w:pPr>
+              <w:jc w:val="center"/>
+            </w:pPr>
+            <w:r>
+              <w:t>0</w:t>
+            </w:r>
+          </w:p>
+        </w:tc>
+        <w:tc>
+          <w:tcPr>
+            <w:tcW w:w="3515" w:type="dxa"/>
+          </w:tcPr>
+          <w:p>
+            <w:pPr>
+              <w:jc w:val="center"/>
+            </w:pPr>
+            <w:r>
+              <w:t>7</w:t>
+            </w:r>
+          </w:p>
+        </w:tc>
+      </w:tr>
+      <w:tr>
+        <w:trPr>
+          <w:trHeight w:val="285"/>
+        </w:trPr>
+        <w:tc>
+          <w:tcPr>
+            <w:tcW w:w="1701" w:type="dxa"/>
+            <w:shd w:val="clear" w:color="auto" w:fill="E7E6E6" w:themeFill="background2"/>
+          </w:tcPr>
+          <w:p>
+            <w:pPr>
+              <w:jc w:val="center"/>
+            </w:pPr>
+            <w:r>
+              <w:t>i = 1</w:t>
+            </w:r>
+          </w:p>
+        </w:tc>
+        <w:tc>
+          <w:tcPr>
+            <w:tcW w:w="3544" w:type="dxa"/>
+          </w:tcPr>
+          <w:p>
+            <w:pPr>
+              <w:jc w:val="center"/>
+            </w:pPr>
+            <w:r>
+              <w:t>0</w:t>
+            </w:r>
+          </w:p>
+        </w:tc>
+        <w:tc>
+          <w:tcPr>
+            <w:tcW w:w="3515" w:type="dxa"/>
+          </w:tcPr>
+          <w:p>
+            <w:pPr>
+              <w:jc w:val="center"/>
+            </w:pPr>
+            <w:r>
+              <w:t>70</w:t>
+            </w:r>
+          </w:p>
+        </w:tc>
+      </w:tr>
+      <w:tr>
+        <w:trPr>
+          <w:trHeight w:val="293"/>
+        </w:trPr>
+        <w:tc>
+          <w:tcPr>
+            <w:tcW w:w="1701" w:type="dxa"/>
+            <w:shd w:val="clear" w:color="auto" w:fill="E7E6E6" w:themeFill="background2"/>
+          </w:tcPr>
+          <w:p>
+            <w:pPr>
+              <w:jc w:val="center"/>
+            </w:pPr>
+            <w:r>
+              <w:t xml:space="preserve">i = </w:t>
+            </w:r>
+            <w:r>
+              <w:t>2</w:t>
+            </w:r>
+          </w:p>
+        </w:tc>
+        <w:tc>
+          <w:tcPr>
+            <w:tcW w:w="3544" w:type="dxa"/>
+          </w:tcPr>
+          <w:p>
+            <w:pPr>
+              <w:jc w:val="center"/>
+            </w:pPr>
+            <w:r>
+              <w:t>0</w:t>
+            </w:r>
+          </w:p>
+        </w:tc>
+        <w:tc>
+          <w:tcPr>
+            <w:tcW w:w="3515" w:type="dxa"/>
+          </w:tcPr>
+          <w:p>
+            <w:pPr>
+              <w:jc w:val="center"/>
+            </w:pPr>
+            <w:r>
+              <w:t>700</w:t>
+            </w:r>
+          </w:p>
+        </w:tc>
+      </w:tr>
+      <w:tr>
+        <w:trPr>
+          <w:trHeight w:val="285"/>
+        </w:trPr>
+        <w:tc>
+          <w:tcPr>
+            <w:tcW w:w="1701" w:type="dxa"/>
+            <w:shd w:val="clear" w:color="auto" w:fill="E7E6E6" w:themeFill="background2"/>
+          </w:tcPr>
+          <w:p>
+            <w:pPr>
+              <w:jc w:val="center"/>
+            </w:pPr>
+            <w:r>
+              <w:t xml:space="preserve">i = </w:t>
+            </w:r>
+            <w:r>
+              <w:t>3</w:t>
+            </w:r>
+          </w:p>
+        </w:tc>
+        <w:tc>
+          <w:tcPr>
+            <w:tcW w:w="3544" w:type="dxa"/>
+          </w:tcPr>
+          <w:p>
+            <w:pPr>
+              <w:jc w:val="center"/>
+            </w:pPr>
+            <w:r>
+              <w:t>0</w:t>
+            </w:r>
+          </w:p>
+        </w:tc>
+        <w:tc>
+          <w:tcPr>
+            <w:tcW w:w="3515" w:type="dxa"/>
+          </w:tcPr>
+          <w:p>
+            <w:pPr>
+              <w:jc w:val="center"/>
+            </w:pPr>
+            <w:r>
+              <w:t>7000</w:t>
+            </w:r>
+          </w:p>
+        </w:tc>
+      </w:tr>
+      <w:tr>
+        <w:trPr>
+          <w:trHeight w:val="285"/>
+        </w:trPr>
+        <w:tc>
+          <w:tcPr>
+            <w:tcW w:w="1701" w:type="dxa"/>
+            <w:shd w:val="clear" w:color="auto" w:fill="E7E6E6" w:themeFill="background2"/>
+          </w:tcPr>
+          <w:p>
+            <w:pPr>
+              <w:jc w:val="center"/>
+            </w:pPr>
+            <w:r>
+              <w:t xml:space="preserve">i = </w:t>
+            </w:r>
+            <w:r>
+              <w:t>4</w:t>
+            </w:r>
+          </w:p>
+        </w:tc>
+        <w:tc>
+          <w:tcPr>
+            <w:tcW w:w="3544" w:type="dxa"/>
+          </w:tcPr>
+          <w:p>
+            <w:pPr>
+              <w:jc w:val="center"/>
+            </w:pPr>
+            <w:r>
+              <w:t>65536</w:t>
+            </w:r>
+          </w:p>
+        </w:tc>
+        <w:tc>
+          <w:tcPr>
+            <w:tcW w:w="3515" w:type="dxa"/>
+          </w:tcPr>
+          <w:p>
+            <w:pPr>
+              <w:jc w:val="center"/>
+            </w:pPr>
+            <w:r>
+              <w:t>70000</w:t>
+            </w:r>
+          </w:p>
+        </w:tc>
+      </w:tr>
+      <w:tr>
+        <w:trPr>
+          <w:trHeight w:val="285"/>
+        </w:trPr>
+        <w:tc>
+          <w:tcPr>
+            <w:tcW w:w="1701" w:type="dxa"/>
+            <w:shd w:val="clear" w:color="auto" w:fill="E7E6E6" w:themeFill="background2"/>
+          </w:tcPr>
+          <w:p>
+            <w:pPr>
+              <w:jc w:val="center"/>
+            </w:pPr>
+            <w:r>
+              <w:t xml:space="preserve">i = </w:t>
+            </w:r>
+            <w:r>
+              <w:t>5</w:t>
+            </w:r>
+          </w:p>
+        </w:tc>
+        <w:tc>
+          <w:tcPr>
+            <w:tcW w:w="3544" w:type="dxa"/>
+          </w:tcPr>
+          <w:p>
+            <w:pPr>
+              <w:jc w:val="center"/>
+            </w:pPr>
+            <w:r>
+              <w:t>720896</w:t>
+            </w:r>
+          </w:p>
+        </w:tc>
+        <w:tc>
+          <w:tcPr>
+            <w:tcW w:w="3515" w:type="dxa"/>
+          </w:tcPr>
+          <w:p>
+            <w:pPr>
+              <w:jc w:val="center"/>
+            </w:pPr>
+            <w:r>
+              <w:t>700000</w:t>
+            </w:r>
+          </w:p>
+        </w:tc>
+      </w:tr>
+      <w:tr>
+        <w:trPr>
+          <w:trHeight w:val="285"/>
+        </w:trPr>
+        <w:tc>
+          <w:tcPr>
+            <w:tcW w:w="1701" w:type="dxa"/>
+            <w:shd w:val="clear" w:color="auto" w:fill="E7E6E6" w:themeFill="background2"/>
+          </w:tcPr>
+          <w:p>
+            <w:pPr>
+              <w:jc w:val="center"/>
+            </w:pPr>
+            <w:r>
+              <w:t xml:space="preserve">i = </w:t>
+            </w:r>
+            <w:r>
+              <w:t>6</w:t>
+            </w:r>
+          </w:p>
+        </w:tc>
+        <w:tc>
+          <w:tcPr>
+            <w:tcW w:w="3544" w:type="dxa"/>
+          </w:tcPr>
+          <w:p>
+            <w:pPr>
+              <w:jc w:val="center"/>
+            </w:pPr>
+            <w:r>
+              <w:t>7.01235e+06</w:t>
+            </w:r>
+          </w:p>
+        </w:tc>
+        <w:tc>
+          <w:tcPr>
+            <w:tcW w:w="3515" w:type="dxa"/>
+          </w:tcPr>
+          <w:p>
+            <w:pPr>
+              <w:jc w:val="center"/>
+            </w:pPr>
+            <w:r>
+              <w:t>7e+06</w:t>
+            </w:r>
+          </w:p>
+        </w:tc>
+      </w:tr>
+    </w:tbl>
+    <w:p>
+      <w:pPr>
+        <w:spacing w:after="0" w:line="240" w:lineRule="auto"/>
+      </w:pPr>
+    </w:p>
+    <w:p>
+      <w:pPr>
+        <w:pStyle w:val="Titolo2"/>
+      </w:pPr>
+      <w:r>
+        <w:t>Considerazioni</w:t>
+      </w:r>
+    </w:p>
+    <w:p>
+      <w:pPr>
+        <w:spacing w:after="0" w:line="240" w:lineRule="auto"/>
+      </w:pPr>
+      <w:r>
+        <w:t>Come si può notare dai dati prodotti in output, il primo algoritmo è instabile mentre il secondo è stabile e riporta i risultati corretti.</w:t>
+      </w:r>
+    </w:p>
+    <w:p>
+      <w:pPr>
+        <w:spacing w:after="0" w:line="240" w:lineRule="auto"/>
+      </w:pPr>
+      <w:r>
+        <w:t xml:space="preserve">Questa differenza è dovuta alla precedenza delle addizioni </w:t>
+      </w:r>
+      <w:r>
+        <w:t>e cancellazioni</w:t>
+      </w:r>
+      <w:r>
+        <w:t>.</w:t>
+      </w:r>
+    </w:p>
+    <w:p>
+      <w:pPr>
+        <w:spacing w:after="0" w:line="240" w:lineRule="auto"/>
+      </w:pPr>
+    </w:p>
+    <w:p>
+      <w:pPr>
+        <w:spacing w:after="0" w:line="240" w:lineRule="auto"/>
+      </w:pPr>
+      <w:r>
+        <w:t xml:space="preserve">In un primo momento, l'algoritmo </w:t>
+      </w:r>
+      <w:r>
+        <w:t xml:space="preserve">1 </w:t>
+      </w:r>
+      <w:r>
+        <w:t xml:space="preserve">esegue una somma tra due numeri di ordine molto differente, a e b, fintantoché il valore di i è piccolo. Infatti, se i &lt; 3, a è al massimo n^3, mentre b è </w:t>
+      </w:r>
+      <w:r>
+        <w:t xml:space="preserve">sempre </w:t>
+      </w:r>
+      <w:r>
+        <w:t>m^20.</w:t>
+      </w:r>
+    </w:p>
+    <w:p>
+      <w:pPr>
+        <w:spacing w:after="0" w:line="240" w:lineRule="auto"/>
+      </w:pPr>
+      <w:r>
+        <w:t>L'influenza di a nella somma inizia a farsi sentire quando la differenza di ordine tra le due variabili è minore o uguale a 16 gradi. Ciò è dovuto al fatto che a e b sono entrambi numeri double, con una precisione di 2^16. Pertanto, per i valori di i fino a 3, l'output dell'algoritmo è 0.</w:t>
+      </w:r>
+    </w:p>
+    <w:p>
+      <w:pPr>
+        <w:spacing w:after="0" w:line="240" w:lineRule="auto"/>
+      </w:pPr>
+      <w:r>
+        <w:t>Quando a inizia a "modificare" b, in ogni caso è ancora troppo piccolo per renderlo significativamente diverso da c. Di conseguenza, si verifica una cancellazione tra (</w:t>
+      </w:r>
+      <w:proofErr w:type="spellStart"/>
+      <w:r>
+        <w:t>a+b</w:t>
+      </w:r>
+      <w:proofErr w:type="spellEnd"/>
+      <w:r>
+        <w:t>) e c.</w:t>
+      </w:r>
+    </w:p>
+    <w:p>
+      <w:pPr>
+        <w:spacing w:after="0" w:line="240" w:lineRule="auto"/>
+      </w:pPr>
+    </w:p>
+    <w:p>
+      <w:pPr>
+        <w:spacing w:after="0" w:line="240" w:lineRule="auto"/>
+      </w:pPr>
+      <w:r>
+        <w:t xml:space="preserve">A differenza del primo, l’algoritmo 2  </w:t>
+      </w:r>
+    </w:p>
     <w:sectPr>
       <w:pgSz w:w="11906" w:h="16838"/>
       <w:pgMar w:top="1417" w:right="1134" w:bottom="1134" w:left="1134" w:header="708" w:footer="708" w:gutter="0"/>
@@ -1449,6 +2222,103 @@
       <w:color w:val="666666"/>
     </w:rPr>
   </w:style>
+  <w:style w:type="table" w:styleId="Grigliatabella">
+    <w:name w:val="Table Grid"/>
+    <w:basedOn w:val="Tabellanormale"/>
+    <w:uiPriority w:val="39"/>
+    <w:rsid w:val="00EC08B2"/>
+    <w:pPr>
+      <w:spacing w:after="0" w:line="240" w:lineRule="auto"/>
+    </w:pPr>
+    <w:tblPr>
+      <w:tblBorders>
+        <w:top w:val="single" w:sz="4" w:space="0" w:color="auto"/>
+        <w:left w:val="single" w:sz="4" w:space="0" w:color="auto"/>
+        <w:bottom w:val="single" w:sz="4" w:space="0" w:color="auto"/>
+        <w:right w:val="single" w:sz="4" w:space="0" w:color="auto"/>
+        <w:insideH w:val="single" w:sz="4" w:space="0" w:color="auto"/>
+        <w:insideV w:val="single" w:sz="4" w:space="0" w:color="auto"/>
+      </w:tblBorders>
+    </w:tblPr>
+  </w:style>
+  <w:style w:type="character" w:styleId="Rimandocommento">
+    <w:name w:val="annotation reference"/>
+    <w:basedOn w:val="Carpredefinitoparagrafo"/>
+    <w:uiPriority w:val="99"/>
+    <w:semiHidden/>
+    <w:unhideWhenUsed/>
+    <w:rsid w:val="005632F6"/>
+    <w:rPr>
+      <w:sz w:val="16"/>
+      <w:szCs w:val="16"/>
+    </w:rPr>
+  </w:style>
+  <w:style w:type="paragraph" w:styleId="Testocommento">
+    <w:name w:val="annotation text"/>
+    <w:basedOn w:val="Normale"/>
+    <w:link w:val="TestocommentoCarattere"/>
+    <w:uiPriority w:val="99"/>
+    <w:unhideWhenUsed/>
+    <w:rsid w:val="005632F6"/>
+    <w:pPr>
+      <w:spacing w:line="240" w:lineRule="auto"/>
+    </w:pPr>
+    <w:rPr>
+      <w:sz w:val="20"/>
+      <w:szCs w:val="20"/>
+    </w:rPr>
+  </w:style>
+  <w:style w:type="character" w:customStyle="1" w:styleId="TestocommentoCarattere">
+    <w:name w:val="Testo commento Carattere"/>
+    <w:basedOn w:val="Carpredefinitoparagrafo"/>
+    <w:link w:val="Testocommento"/>
+    <w:uiPriority w:val="99"/>
+    <w:rsid w:val="005632F6"/>
+    <w:rPr>
+      <w:sz w:val="20"/>
+      <w:szCs w:val="20"/>
+    </w:rPr>
+  </w:style>
+  <w:style w:type="paragraph" w:styleId="Soggettocommento">
+    <w:name w:val="annotation subject"/>
+    <w:basedOn w:val="Testocommento"/>
+    <w:next w:val="Testocommento"/>
+    <w:link w:val="SoggettocommentoCarattere"/>
+    <w:uiPriority w:val="99"/>
+    <w:semiHidden/>
+    <w:unhideWhenUsed/>
+    <w:rsid w:val="005632F6"/>
+    <w:rPr>
+      <w:b/>
+      <w:bCs/>
+    </w:rPr>
+  </w:style>
+  <w:style w:type="character" w:customStyle="1" w:styleId="SoggettocommentoCarattere">
+    <w:name w:val="Soggetto commento Carattere"/>
+    <w:basedOn w:val="TestocommentoCarattere"/>
+    <w:link w:val="Soggettocommento"/>
+    <w:uiPriority w:val="99"/>
+    <w:semiHidden/>
+    <w:rsid w:val="005632F6"/>
+    <w:rPr>
+      <w:b/>
+      <w:bCs/>
+      <w:sz w:val="20"/>
+      <w:szCs w:val="20"/>
+    </w:rPr>
+  </w:style>
+  <w:style w:type="character" w:styleId="Collegamentoipertestuale">
+    <w:name w:val="Hyperlink"/>
+    <w:basedOn w:val="Carpredefinitoparagrafo"/>
+    <w:uiPriority w:val="99"/>
+    <w:semiHidden/>
+    <w:unhideWhenUsed/>
+    <w:rsid w:val="008D1B1D"/>
+    <w:rPr>
+      <w:color w:val="0000FF"/>
+      <w:u w:val="single"/>
+    </w:rPr>
+  </w:style>
 </w:styles>
 </file>
 

</xml_diff>

<commit_message>
Migliorata grafica labo1 alan
</commit_message>
<xml_diff>
--- a/SecondoAnno/ALAN/labo1/Relazione.docx
+++ b/SecondoAnno/ALAN/labo1/Relazione.docx
@@ -321,159 +321,112 @@
       </w:pPr>
       <m:oMathPara>
         <m:oMath>
-          <m:sSub>
-            <m:sSubPr>
-              <m:ctrlPr>
-                <w:rPr>
-                  <w:rFonts w:ascii="Cambria Math" w:hAnsi="Cambria Math"/>
-                  <w:i/>
-                  <w:sz w:val="28"/>
-                  <w:szCs w:val="28"/>
-                </w:rPr>
-              </m:ctrlPr>
-            </m:sSubPr>
-            <m:e>
-              <m:r>
-                <w:rPr>
-                  <w:rFonts w:ascii="Cambria Math" w:hAnsi="Cambria Math"/>
-                  <w:sz w:val="28"/>
-                  <w:szCs w:val="28"/>
-                </w:rPr>
-                <m:t>f</m:t>
-              </m:r>
-            </m:e>
-            <m:sub>
-              <m:r>
-                <w:rPr>
-                  <w:rFonts w:ascii="Cambria Math" w:hAnsi="Cambria Math"/>
-                  <w:sz w:val="28"/>
-                  <w:szCs w:val="28"/>
-                </w:rPr>
-                <m:t>N</m:t>
-              </m:r>
-            </m:sub>
-          </m:sSub>
-          <m:d>
-            <m:dPr>
-              <m:ctrlPr>
-                <w:rPr>
-                  <w:rFonts w:ascii="Cambria Math" w:hAnsi="Cambria Math"/>
-                  <w:i/>
-                  <w:sz w:val="28"/>
-                  <w:szCs w:val="28"/>
-                </w:rPr>
-              </m:ctrlPr>
-            </m:dPr>
-            <m:e>
-              <m:r>
-                <w:rPr>
-                  <w:rFonts w:ascii="Cambria Math" w:hAnsi="Cambria Math"/>
-                  <w:sz w:val="28"/>
-                  <w:szCs w:val="28"/>
-                </w:rPr>
-                <m:t>x</m:t>
-              </m:r>
-            </m:e>
-          </m:d>
           <m:r>
             <w:rPr>
               <w:rFonts w:ascii="Cambria Math" w:hAnsi="Cambria Math"/>
               <w:sz w:val="28"/>
               <w:szCs w:val="28"/>
             </w:rPr>
+            <m:t>f_N (x)</m:t>
+          </m:r>
+          <m:r>
+            <w:rPr>
+              <w:rFonts w:ascii="Cambria Math" w:hAnsi="Cambria Math"/>
+              <w:sz w:val="28"/>
+              <w:szCs w:val="28"/>
+            </w:rPr>
             <m:t>=</m:t>
           </m:r>
-          <m:nary>
-            <m:naryPr>
-              <m:chr m:val="∑"/>
-              <m:limLoc m:val="undOvr"/>
-              <m:ctrlPr>
-                <w:rPr>
-                  <w:rFonts w:ascii="Cambria Math" w:hAnsi="Cambria Math"/>
-                  <w:sz w:val="28"/>
-                  <w:szCs w:val="28"/>
-                </w:rPr>
-              </m:ctrlPr>
-            </m:naryPr>
-            <m:sub>
-              <m:r>
-                <w:rPr>
-                  <w:rFonts w:ascii="Cambria Math" w:hAnsi="Cambria Math"/>
-                  <w:sz w:val="28"/>
-                  <w:szCs w:val="28"/>
-                </w:rPr>
-                <m:t>n=0</m:t>
-              </m:r>
-            </m:sub>
-            <m:sup>
-              <m:r>
-                <w:rPr>
-                  <w:rFonts w:ascii="Cambria Math" w:hAnsi="Cambria Math"/>
-                  <w:sz w:val="28"/>
-                  <w:szCs w:val="28"/>
-                </w:rPr>
-                <m:t>N</m:t>
-              </m:r>
-            </m:sup>
-            <m:e>
-              <m:f>
-                <m:fPr>
-                  <m:ctrlPr>
-                    <w:rPr>
-                      <w:rFonts w:ascii="Cambria Math" w:hAnsi="Cambria Math"/>
-                      <w:i/>
-                      <w:sz w:val="28"/>
-                      <w:szCs w:val="28"/>
-                    </w:rPr>
-                  </m:ctrlPr>
-                </m:fPr>
-                <m:num>
-                  <m:sSup>
-                    <m:sSupPr>
-                      <m:ctrlPr>
-                        <w:rPr>
-                          <w:rFonts w:ascii="Cambria Math" w:hAnsi="Cambria Math"/>
-                          <w:i/>
-                          <w:sz w:val="28"/>
-                          <w:szCs w:val="28"/>
-                        </w:rPr>
-                      </m:ctrlPr>
-                    </m:sSupPr>
-                    <m:e>
-                      <m:r>
-                        <w:rPr>
-                          <w:rFonts w:ascii="Cambria Math" w:hAnsi="Cambria Math"/>
-                          <w:sz w:val="28"/>
-                          <w:szCs w:val="28"/>
-                        </w:rPr>
-                        <m:t>x</m:t>
-                      </m:r>
-                    </m:e>
-                    <m:sup>
-                      <m:r>
-                        <w:rPr>
-                          <w:rFonts w:ascii="Cambria Math" w:hAnsi="Cambria Math"/>
-                          <w:sz w:val="28"/>
-                          <w:szCs w:val="28"/>
-                        </w:rPr>
-                        <m:t>n</m:t>
-                      </m:r>
-                    </m:sup>
-                  </m:sSup>
-                </m:num>
-                <m:den>
-                  <m:r>
-                    <w:rPr>
-                      <w:rFonts w:ascii="Cambria Math" w:hAnsi="Cambria Math"/>
-                      <w:sz w:val="28"/>
-                      <w:szCs w:val="28"/>
-                    </w:rPr>
-                    <m:t>n!</m:t>
-                  </m:r>
-                </m:den>
-              </m:f>
-            </m:e>
-          </m:nary>
+          <m:r>
+            <m:rPr>
+              <m:sty m:val="p"/>
+            </m:rPr>
+            <w:rPr>
+              <w:rFonts w:ascii="Cambria Math" w:hAnsi="Cambria Math"/>
+              <w:sz w:val="28"/>
+              <w:szCs w:val="28"/>
+            </w:rPr>
+            <m:t>∑</m:t>
+          </m:r>
+          <m:r>
+            <m:rPr>
+              <m:sty m:val="p"/>
+            </m:rPr>
+            <w:rPr>
+              <w:rFonts w:ascii="Cambria Math" w:hAnsi="Cambria Math"/>
+              <w:sz w:val="28"/>
+              <w:szCs w:val="28"/>
+            </w:rPr>
+            <m:t>_</m:t>
+          </m:r>
+          <m:r>
+            <m:rPr>
+              <m:sty m:val="p"/>
+            </m:rPr>
+            <w:rPr>
+              <w:rFonts w:ascii="Cambria Math" w:hAnsi="Cambria Math"/>
+              <w:sz w:val="28"/>
+              <w:szCs w:val="28"/>
+            </w:rPr>
+            <m:t>(</m:t>
+          </m:r>
+          <m:r>
+            <w:rPr>
+              <w:rFonts w:ascii="Cambria Math" w:hAnsi="Cambria Math"/>
+              <w:sz w:val="28"/>
+              <w:szCs w:val="28"/>
+            </w:rPr>
+            <m:t>n=0</m:t>
+          </m:r>
+          <m:r>
+            <m:rPr>
+              <m:sty m:val="p"/>
+            </m:rPr>
+            <w:rPr>
+              <w:rFonts w:ascii="Cambria Math" w:hAnsi="Cambria Math"/>
+              <w:sz w:val="28"/>
+              <w:szCs w:val="28"/>
+            </w:rPr>
+            <m:t>)</m:t>
+          </m:r>
+          <m:r>
+            <m:rPr>
+              <m:sty m:val="p"/>
+            </m:rPr>
+            <w:rPr>
+              <w:rFonts w:ascii="Cambria Math" w:hAnsi="Cambria Math"/>
+              <w:sz w:val="28"/>
+              <w:szCs w:val="28"/>
+            </w:rPr>
+            <m:t>^</m:t>
+          </m:r>
+          <m:r>
+            <w:rPr>
+              <w:rFonts w:ascii="Cambria Math" w:hAnsi="Cambria Math"/>
+              <w:sz w:val="28"/>
+              <w:szCs w:val="28"/>
+            </w:rPr>
+            <m:t>N</m:t>
+          </m:r>
+          <m:r>
+            <m:rPr>
+              <m:sty m:val="p"/>
+            </m:rPr>
+            <w:rPr>
+              <w:rFonts w:ascii="Cambria Math" w:hAnsi="Cambria Math"/>
+              <w:sz w:val="28"/>
+              <w:szCs w:val="28"/>
+            </w:rPr>
+            <m:t>▒</m:t>
+          </m:r>
+          <m:r>
+            <w:rPr>
+              <w:rFonts w:ascii="Cambria Math" w:hAnsi="Cambria Math"/>
+              <w:sz w:val="28"/>
+              <w:szCs w:val="28"/>
+            </w:rPr>
+            <m:t>x^n/n!</m:t>
+          </m:r>
         </m:oMath>
       </m:oMathPara>
     </w:p>
@@ -520,38 +473,14 @@
         <w:t xml:space="preserve">quando il grado del polinomio (n) è uguale a 0, infatti quando questa condizione è vera </w:t>
       </w:r>
       <m:oMath>
-        <m:sSup>
-          <m:sSupPr>
-            <m:ctrlPr>
-              <w:rPr>
-                <w:rFonts w:ascii="Cambria Math" w:hAnsi="Cambria Math"/>
-                <w:i/>
-                <w:sz w:val="24"/>
-                <w:szCs w:val="24"/>
-              </w:rPr>
-            </m:ctrlPr>
-          </m:sSupPr>
-          <m:e>
-            <m:r>
-              <w:rPr>
-                <w:rFonts w:ascii="Cambria Math" w:hAnsi="Cambria Math"/>
-                <w:sz w:val="24"/>
-                <w:szCs w:val="24"/>
-              </w:rPr>
-              <m:t>x</m:t>
-            </m:r>
-          </m:e>
-          <m:sup>
-            <m:r>
-              <w:rPr>
-                <w:rFonts w:ascii="Cambria Math" w:hAnsi="Cambria Math"/>
-                <w:sz w:val="24"/>
-                <w:szCs w:val="24"/>
-              </w:rPr>
-              <m:t>0</m:t>
-            </m:r>
-          </m:sup>
-        </m:sSup>
+        <m:r>
+          <w:rPr>
+            <w:rFonts w:ascii="Cambria Math" w:hAnsi="Cambria Math"/>
+            <w:sz w:val="24"/>
+            <w:szCs w:val="24"/>
+          </w:rPr>
+          <m:t>x^0</m:t>
+        </m:r>
         <m:r>
           <w:rPr>
             <w:rFonts w:ascii="Cambria Math" w:hAnsi="Cambria Math"/>
@@ -579,9 +508,14 @@
           <m:t>∀x∈R</m:t>
         </m:r>
         <m:r>
-          <m:rPr>
-            <m:lit/>
-          </m:rPr>
+          <w:rPr>
+            <w:rFonts w:ascii="Cambria Math" w:eastAsiaTheme="minorEastAsia" w:hAnsi="Cambria Math"/>
+            <w:sz w:val="24"/>
+            <w:szCs w:val="24"/>
+          </w:rPr>
+          <m:t>\</m:t>
+        </m:r>
+        <m:r>
           <w:rPr>
             <w:rFonts w:ascii="Cambria Math" w:eastAsiaTheme="minorEastAsia" w:hAnsi="Cambria Math"/>
             <w:sz w:val="24"/>
@@ -649,38 +583,14 @@
         <w:t xml:space="preserve">, ovvero  </w:t>
       </w:r>
       <m:oMath>
-        <m:f>
-          <m:fPr>
-            <m:ctrlPr>
-              <w:rPr>
-                <w:rFonts w:ascii="Cambria Math" w:eastAsiaTheme="minorEastAsia" w:hAnsi="Cambria Math"/>
-                <w:i/>
-                <w:sz w:val="24"/>
-                <w:szCs w:val="24"/>
-              </w:rPr>
-            </m:ctrlPr>
-          </m:fPr>
-          <m:num>
-            <m:r>
-              <w:rPr>
-                <w:rFonts w:ascii="Cambria Math" w:eastAsiaTheme="minorEastAsia" w:hAnsi="Cambria Math"/>
-                <w:sz w:val="24"/>
-                <w:szCs w:val="24"/>
-              </w:rPr>
-              <m:t>1</m:t>
-            </m:r>
-          </m:num>
-          <m:den>
-            <m:r>
-              <w:rPr>
-                <w:rFonts w:ascii="Cambria Math" w:eastAsiaTheme="minorEastAsia" w:hAnsi="Cambria Math"/>
-                <w:sz w:val="24"/>
-                <w:szCs w:val="24"/>
-              </w:rPr>
-              <m:t>1</m:t>
-            </m:r>
-          </m:den>
-        </m:f>
+        <m:r>
+          <w:rPr>
+            <w:rFonts w:ascii="Cambria Math" w:eastAsiaTheme="minorEastAsia" w:hAnsi="Cambria Math"/>
+            <w:sz w:val="24"/>
+            <w:szCs w:val="24"/>
+          </w:rPr>
+          <m:t>1/1</m:t>
+        </m:r>
         <m:r>
           <w:rPr>
             <w:rFonts w:ascii="Cambria Math" w:eastAsiaTheme="minorEastAsia" w:hAnsi="Cambria Math"/>
@@ -819,7 +729,6 @@
         <w:t>c = -b</w:t>
       </w:r>
     </w:p>
-    <w:p/>
     <w:p/>
     <w:p/>
     <w:p>
@@ -1336,6 +1245,921 @@
         <w:pStyle w:val="Titolo2"/>
       </w:pPr>
       <w:r>
+        <w:t>Analisi algoritmica</w:t>
+      </w:r>
+    </w:p>
+    <w:p>
+      <w:pPr>
+        <w:rPr>
+          <w:rFonts w:eastAsiaTheme="minorEastAsia"/>
+        </w:rPr>
+      </w:pPr>
+      <w:r>
+        <w:rPr>
+          <w:rStyle w:val="Titolo3Carattere"/>
+        </w:rPr>
+        <w:t>Algoritmo 1</w:t>
+      </w:r>
+      <w:r>
+        <w:rPr>
+          <w:rStyle w:val="Titolo3Carattere"/>
+        </w:rPr>
+        <w:t xml:space="preserve">: </w:t>
+      </w:r>
+      <w:r>
+        <w:rPr>
+          <w:rStyle w:val="Titolo3Carattere"/>
+        </w:rPr>
+        <w:t>(</w:t>
+      </w:r>
+      <m:oMath>
+        <m:r>
+          <w:rPr>
+            <w:rStyle w:val="Titolo3Carattere"/>
+            <w:rFonts w:ascii="Cambria Math" w:hAnsi="Cambria Math"/>
+          </w:rPr>
+          <m:t>a+b)+c</m:t>
+        </m:r>
+        <m:r>
+          <m:rPr>
+            <m:sty m:val="p"/>
+          </m:rPr>
+          <w:rPr>
+            <w:rStyle w:val="Titolo3Carattere"/>
+            <w:rFonts w:ascii="Cambria Math" w:hAnsi="Cambria Math"/>
+          </w:rPr>
+          <w:br/>
+        </m:r>
+      </m:oMath>
+      <m:oMathPara>
+        <m:oMathParaPr>
+          <m:jc m:val="left"/>
+        </m:oMathParaPr>
+        <m:oMath>
+          <m:r>
+            <m:rPr>
+              <m:sty m:val="p"/>
+            </m:rPr>
+            <w:rPr>
+              <w:rFonts w:ascii="Cambria Math" w:eastAsiaTheme="minorEastAsia" w:hAnsi="Cambria Math"/>
+            </w:rPr>
+            <m:t xml:space="preserve">s := </m:t>
+          </m:r>
+          <m:r>
+            <m:rPr>
+              <m:sty m:val="p"/>
+            </m:rPr>
+            <w:rPr>
+              <w:rFonts w:ascii="Cambria Math" w:eastAsiaTheme="minorEastAsia" w:hAnsi="Cambria Math"/>
+            </w:rPr>
+            <m:t>(</m:t>
+          </m:r>
+          <m:r>
+            <m:rPr>
+              <m:sty m:val="p"/>
+            </m:rPr>
+            <w:rPr>
+              <w:rFonts w:ascii="Cambria Math" w:eastAsiaTheme="minorEastAsia" w:hAnsi="Cambria Math"/>
+            </w:rPr>
+            <m:t>a+b</m:t>
+          </m:r>
+          <m:r>
+            <m:rPr>
+              <m:sty m:val="p"/>
+            </m:rPr>
+            <w:rPr>
+              <w:rFonts w:ascii="Cambria Math" w:eastAsiaTheme="minorEastAsia" w:hAnsi="Cambria Math"/>
+            </w:rPr>
+            <m:t>)</m:t>
+          </m:r>
+        </m:oMath>
+      </m:oMathPara>
+    </w:p>
+    <w:p>
+      <w:pPr>
+        <w:rPr>
+          <w:rFonts w:eastAsiaTheme="minorEastAsia"/>
+        </w:rPr>
+      </w:pPr>
+      <m:oMathPara>
+        <m:oMathParaPr>
+          <m:jc m:val="left"/>
+        </m:oMathParaPr>
+        <m:oMath>
+          <m:r>
+            <w:rPr>
+              <w:rFonts w:ascii="Cambria Math" w:eastAsiaTheme="minorEastAsia" w:hAnsi="Cambria Math"/>
+            </w:rPr>
+            <m:t>y</m:t>
+          </m:r>
+          <m:r>
+            <m:rPr>
+              <m:sty m:val="p"/>
+            </m:rPr>
+            <w:rPr>
+              <w:rFonts w:ascii="Cambria Math" w:eastAsiaTheme="minorEastAsia" w:hAnsi="Cambria Math"/>
+            </w:rPr>
+            <m:t>_</m:t>
+          </m:r>
+          <m:r>
+            <w:rPr>
+              <w:rFonts w:ascii="Cambria Math" w:eastAsiaTheme="minorEastAsia" w:hAnsi="Cambria Math"/>
+            </w:rPr>
+            <m:t>1</m:t>
+          </m:r>
+          <m:r>
+            <m:rPr>
+              <m:sty m:val="p"/>
+            </m:rPr>
+            <w:rPr>
+              <w:rFonts w:ascii="Cambria Math" w:eastAsiaTheme="minorEastAsia" w:hAnsi="Cambria Math"/>
+            </w:rPr>
+            <m:t xml:space="preserve"> </m:t>
+          </m:r>
+          <m:r>
+            <m:rPr>
+              <m:sty m:val="p"/>
+            </m:rPr>
+            <w:rPr>
+              <w:rFonts w:ascii="Cambria Math" w:eastAsiaTheme="minorEastAsia" w:hAnsi="Cambria Math"/>
+            </w:rPr>
+            <m:t xml:space="preserve"> := </m:t>
+          </m:r>
+          <m:r>
+            <m:rPr>
+              <m:sty m:val="p"/>
+            </m:rPr>
+            <w:rPr>
+              <w:rFonts w:ascii="Cambria Math" w:eastAsiaTheme="minorEastAsia" w:hAnsi="Cambria Math"/>
+            </w:rPr>
+            <m:t>s+</m:t>
+          </m:r>
+          <m:r>
+            <m:rPr>
+              <m:sty m:val="p"/>
+            </m:rPr>
+            <w:rPr>
+              <w:rFonts w:ascii="Cambria Math" w:eastAsiaTheme="minorEastAsia" w:hAnsi="Cambria Math"/>
+            </w:rPr>
+            <m:t>c</m:t>
+          </m:r>
+        </m:oMath>
+      </m:oMathPara>
+    </w:p>
+    <w:p>
+      <w:pPr>
+        <w:rPr>
+          <w:rFonts w:eastAsiaTheme="minorEastAsia"/>
+        </w:rPr>
+      </w:pPr>
+      <m:oMathPara>
+        <m:oMathParaPr>
+          <m:jc m:val="left"/>
+        </m:oMathParaPr>
+        <m:oMath>
+          <m:r>
+            <w:rPr>
+              <w:rFonts w:ascii="Cambria Math" w:eastAsiaTheme="minorEastAsia" w:hAnsi="Cambria Math"/>
+            </w:rPr>
+            <m:t>ε</m:t>
+          </m:r>
+          <m:r>
+            <m:rPr>
+              <m:sty m:val="p"/>
+            </m:rPr>
+            <w:rPr>
+              <w:rFonts w:ascii="Cambria Math" w:eastAsiaTheme="minorEastAsia" w:hAnsi="Cambria Math"/>
+            </w:rPr>
+            <m:t>_(</m:t>
+          </m:r>
+          <m:r>
+            <w:rPr>
+              <w:rFonts w:ascii="Cambria Math" w:eastAsiaTheme="minorEastAsia" w:hAnsi="Cambria Math"/>
+            </w:rPr>
+            <m:t>y_1</m:t>
+          </m:r>
+          <m:r>
+            <m:rPr>
+              <m:sty m:val="p"/>
+            </m:rPr>
+            <w:rPr>
+              <w:rFonts w:ascii="Cambria Math" w:eastAsiaTheme="minorEastAsia" w:hAnsi="Cambria Math"/>
+            </w:rPr>
+            <m:t xml:space="preserve"> )</m:t>
+          </m:r>
+          <m:r>
+            <m:rPr>
+              <m:sty m:val="p"/>
+            </m:rPr>
+            <w:rPr>
+              <w:rFonts w:ascii="Cambria Math" w:eastAsiaTheme="minorEastAsia" w:hAnsi="Cambria Math"/>
+            </w:rPr>
+            <m:t>=</m:t>
+          </m:r>
+          <m:r>
+            <w:rPr>
+              <w:rFonts w:ascii="Cambria Math" w:eastAsiaTheme="minorEastAsia" w:hAnsi="Cambria Math"/>
+            </w:rPr>
+            <m:t>s</m:t>
+          </m:r>
+          <m:r>
+            <m:rPr>
+              <m:sty m:val="p"/>
+            </m:rPr>
+            <w:rPr>
+              <w:rFonts w:ascii="Cambria Math" w:eastAsiaTheme="minorEastAsia" w:hAnsi="Cambria Math"/>
+            </w:rPr>
+            <m:t>/(</m:t>
+          </m:r>
+          <m:r>
+            <w:rPr>
+              <w:rFonts w:ascii="Cambria Math" w:eastAsiaTheme="minorEastAsia" w:hAnsi="Cambria Math"/>
+            </w:rPr>
+            <m:t>s+c</m:t>
+          </m:r>
+          <m:r>
+            <m:rPr>
+              <m:sty m:val="p"/>
+            </m:rPr>
+            <w:rPr>
+              <w:rFonts w:ascii="Cambria Math" w:eastAsiaTheme="minorEastAsia" w:hAnsi="Cambria Math"/>
+            </w:rPr>
+            <m:t>)</m:t>
+          </m:r>
+          <m:r>
+            <w:rPr>
+              <w:rFonts w:ascii="Cambria Math" w:eastAsiaTheme="minorEastAsia" w:hAnsi="Cambria Math"/>
+            </w:rPr>
+            <m:t xml:space="preserve"> ε_s</m:t>
+          </m:r>
+        </m:oMath>
+      </m:oMathPara>
+    </w:p>
+    <w:p>
+      <w:pPr>
+        <w:rPr>
+          <w:rFonts w:eastAsiaTheme="minorEastAsia"/>
+        </w:rPr>
+      </w:pPr>
+      <w:r>
+        <w:rPr>
+          <w:rFonts w:eastAsiaTheme="minorEastAsia"/>
+        </w:rPr>
+        <w:t xml:space="preserve">L’algoritmo è instabile quando </w:t>
+      </w:r>
+      <w:r>
+        <w:rPr>
+          <w:rFonts w:eastAsiaTheme="minorEastAsia"/>
+          <w:i/>
+          <w:iCs/>
+        </w:rPr>
+        <w:t xml:space="preserve">s </w:t>
+      </w:r>
+      <w:r>
+        <w:rPr>
+          <w:rFonts w:ascii="Cambria Math" w:eastAsiaTheme="minorEastAsia" w:hAnsi="Cambria Math"/>
+          <w:i/>
+          <w:iCs/>
+        </w:rPr>
+        <w:t>≈</w:t>
+      </w:r>
+      <w:r>
+        <w:rPr>
+          <w:rFonts w:eastAsiaTheme="minorEastAsia"/>
+          <w:i/>
+          <w:iCs/>
+        </w:rPr>
+        <w:t xml:space="preserve"> </w:t>
+      </w:r>
+      <w:r>
+        <w:rPr>
+          <w:rFonts w:eastAsiaTheme="minorEastAsia"/>
+          <w:i/>
+          <w:iCs/>
+        </w:rPr>
+        <w:t>-</w:t>
+      </w:r>
+      <w:r>
+        <w:rPr>
+          <w:rFonts w:eastAsiaTheme="minorEastAsia"/>
+          <w:i/>
+          <w:iCs/>
+        </w:rPr>
+        <w:t>c</w:t>
+      </w:r>
+      <w:r>
+        <w:rPr>
+          <w:rFonts w:eastAsiaTheme="minorEastAsia"/>
+        </w:rPr>
+        <w:t>,</w:t>
+      </w:r>
+      <w:r>
+        <w:rPr>
+          <w:rFonts w:eastAsiaTheme="minorEastAsia"/>
+        </w:rPr>
+        <w:t xml:space="preserve"> ovvero </w:t>
+      </w:r>
+      <w:r>
+        <w:rPr>
+          <w:rFonts w:eastAsiaTheme="minorEastAsia"/>
+          <w:i/>
+          <w:iCs/>
+        </w:rPr>
+        <w:t>(</w:t>
+      </w:r>
+      <w:r>
+        <w:rPr>
+          <w:rFonts w:eastAsiaTheme="minorEastAsia"/>
+          <w:i/>
+          <w:iCs/>
+        </w:rPr>
+        <w:t>a + b</w:t>
+      </w:r>
+      <w:r>
+        <w:rPr>
+          <w:rFonts w:eastAsiaTheme="minorEastAsia"/>
+          <w:i/>
+          <w:iCs/>
+        </w:rPr>
+        <w:t>)</w:t>
+      </w:r>
+      <w:r>
+        <w:rPr>
+          <w:rFonts w:eastAsiaTheme="minorEastAsia"/>
+          <w:i/>
+          <w:iCs/>
+        </w:rPr>
+        <w:t xml:space="preserve"> </w:t>
+      </w:r>
+      <w:r>
+        <w:rPr>
+          <w:rFonts w:ascii="Cambria Math" w:eastAsiaTheme="minorEastAsia" w:hAnsi="Cambria Math"/>
+          <w:i/>
+          <w:iCs/>
+        </w:rPr>
+        <w:t>≈</w:t>
+      </w:r>
+      <w:r>
+        <w:rPr>
+          <w:rFonts w:eastAsiaTheme="minorEastAsia"/>
+          <w:i/>
+          <w:iCs/>
+        </w:rPr>
+        <w:t xml:space="preserve"> </w:t>
+      </w:r>
+      <w:r>
+        <w:rPr>
+          <w:rFonts w:eastAsiaTheme="minorEastAsia"/>
+          <w:i/>
+          <w:iCs/>
+        </w:rPr>
+        <w:t>-</w:t>
+      </w:r>
+      <w:r>
+        <w:rPr>
+          <w:rFonts w:eastAsiaTheme="minorEastAsia"/>
+          <w:i/>
+          <w:iCs/>
+        </w:rPr>
+        <w:t>c</w:t>
+      </w:r>
+      <w:r>
+        <w:rPr>
+          <w:rFonts w:eastAsiaTheme="minorEastAsia"/>
+        </w:rPr>
+        <w:t xml:space="preserve"> , </w:t>
+      </w:r>
+      <w:r>
+        <w:rPr>
+          <w:rFonts w:eastAsiaTheme="minorEastAsia"/>
+        </w:rPr>
+        <w:t>in quanto comporterebbe una divisione per zero e quindi un</w:t>
+      </w:r>
+      <w:r>
+        <w:rPr>
+          <w:rFonts w:eastAsiaTheme="minorEastAsia"/>
+        </w:rPr>
+        <w:t xml:space="preserve"> incremento infinito dell’errore </w:t>
+      </w:r>
+      <m:oMath>
+        <m:r>
+          <w:rPr>
+            <w:rFonts w:ascii="Cambria Math" w:eastAsiaTheme="minorEastAsia" w:hAnsi="Cambria Math"/>
+          </w:rPr>
+          <m:t>ε</m:t>
+        </m:r>
+        <m:r>
+          <w:rPr>
+            <w:rFonts w:ascii="Cambria Math" w:eastAsiaTheme="minorEastAsia" w:hAnsi="Cambria Math"/>
+          </w:rPr>
+          <m:t>_</m:t>
+        </m:r>
+        <m:r>
+          <w:rPr>
+            <w:rFonts w:ascii="Cambria Math" w:eastAsiaTheme="minorEastAsia" w:hAnsi="Cambria Math"/>
+          </w:rPr>
+          <m:t>s</m:t>
+        </m:r>
+      </m:oMath>
+      <w:r>
+        <w:rPr>
+          <w:rFonts w:eastAsiaTheme="minorEastAsia"/>
+        </w:rPr>
+        <w:t>.</w:t>
+      </w:r>
+    </w:p>
+    <w:p>
+      <w:pPr>
+        <w:rPr>
+          <w:rFonts w:eastAsiaTheme="minorEastAsia"/>
+        </w:rPr>
+      </w:pPr>
+      <w:r>
+        <w:rPr>
+          <w:rFonts w:eastAsiaTheme="minorEastAsia"/>
+        </w:rPr>
+        <w:t xml:space="preserve">Questo caso si verifica finche </w:t>
+      </w:r>
+      <w:r>
+        <w:rPr>
+          <w:rFonts w:eastAsiaTheme="minorEastAsia"/>
+          <w:i/>
+          <w:iCs/>
+        </w:rPr>
+        <w:t>a</w:t>
+      </w:r>
+      <w:r>
+        <w:rPr>
+          <w:rFonts w:eastAsiaTheme="minorEastAsia"/>
+        </w:rPr>
+        <w:t xml:space="preserve"> non diventa abbastanza grande da influenzare la somma </w:t>
+      </w:r>
+      <w:r>
+        <w:rPr>
+          <w:rFonts w:eastAsiaTheme="minorEastAsia"/>
+          <w:i/>
+          <w:iCs/>
+        </w:rPr>
+        <w:t>a + b</w:t>
+      </w:r>
+      <w:r>
+        <w:rPr>
+          <w:rFonts w:eastAsiaTheme="minorEastAsia"/>
+          <w:i/>
+          <w:iCs/>
+        </w:rPr>
+        <w:t xml:space="preserve"> </w:t>
+      </w:r>
+      <w:r>
+        <w:rPr>
+          <w:rFonts w:eastAsiaTheme="minorEastAsia"/>
+        </w:rPr>
+        <w:t>in modo considerevole e quindi rende questo algoritmo instabile.</w:t>
+      </w:r>
+    </w:p>
+    <w:p>
+      <w:pPr>
+        <w:rPr>
+          <w:rFonts w:eastAsiaTheme="minorEastAsia"/>
+        </w:rPr>
+      </w:pPr>
+      <w:r>
+        <w:rPr>
+          <w:rStyle w:val="Titolo3Carattere"/>
+        </w:rPr>
+        <w:t xml:space="preserve">Algoritmo </w:t>
+      </w:r>
+      <w:r>
+        <w:rPr>
+          <w:rStyle w:val="Titolo3Carattere"/>
+        </w:rPr>
+        <w:t>2</w:t>
+      </w:r>
+      <w:r>
+        <w:rPr>
+          <w:rStyle w:val="Titolo3Carattere"/>
+        </w:rPr>
+        <w:t xml:space="preserve">: </w:t>
+      </w:r>
+      <m:oMath>
+        <m:r>
+          <w:rPr>
+            <w:rStyle w:val="Titolo3Carattere"/>
+            <w:rFonts w:ascii="Cambria Math" w:hAnsi="Cambria Math"/>
+          </w:rPr>
+          <m:t>a+</m:t>
+        </m:r>
+        <m:r>
+          <w:rPr>
+            <w:rStyle w:val="Titolo3Carattere"/>
+            <w:rFonts w:ascii="Cambria Math" w:hAnsi="Cambria Math"/>
+          </w:rPr>
+          <m:t>(</m:t>
+        </m:r>
+        <m:r>
+          <w:rPr>
+            <w:rStyle w:val="Titolo3Carattere"/>
+            <w:rFonts w:ascii="Cambria Math" w:hAnsi="Cambria Math"/>
+          </w:rPr>
+          <m:t>b+c</m:t>
+        </m:r>
+        <m:r>
+          <w:rPr>
+            <w:rStyle w:val="Titolo3Carattere"/>
+            <w:rFonts w:ascii="Cambria Math" w:hAnsi="Cambria Math"/>
+          </w:rPr>
+          <m:t>)</m:t>
+        </m:r>
+        <m:r>
+          <m:rPr>
+            <m:sty m:val="p"/>
+          </m:rPr>
+          <w:rPr>
+            <w:rStyle w:val="Titolo3Carattere"/>
+            <w:rFonts w:ascii="Cambria Math" w:hAnsi="Cambria Math"/>
+          </w:rPr>
+          <w:br/>
+        </m:r>
+      </m:oMath>
+      <m:oMathPara>
+        <m:oMathParaPr>
+          <m:jc m:val="left"/>
+        </m:oMathParaPr>
+        <m:oMath>
+          <m:r>
+            <m:rPr>
+              <m:sty m:val="p"/>
+            </m:rPr>
+            <w:rPr>
+              <w:rFonts w:ascii="Cambria Math" w:eastAsiaTheme="minorEastAsia" w:hAnsi="Cambria Math"/>
+            </w:rPr>
+            <m:t xml:space="preserve">s := </m:t>
+          </m:r>
+          <m:r>
+            <m:rPr>
+              <m:sty m:val="p"/>
+            </m:rPr>
+            <w:rPr>
+              <w:rFonts w:ascii="Cambria Math" w:eastAsiaTheme="minorEastAsia" w:hAnsi="Cambria Math"/>
+            </w:rPr>
+            <m:t>(</m:t>
+          </m:r>
+          <m:r>
+            <m:rPr>
+              <m:sty m:val="p"/>
+            </m:rPr>
+            <w:rPr>
+              <w:rFonts w:ascii="Cambria Math" w:eastAsiaTheme="minorEastAsia" w:hAnsi="Cambria Math"/>
+            </w:rPr>
+            <m:t>b</m:t>
+          </m:r>
+          <m:r>
+            <m:rPr>
+              <m:sty m:val="p"/>
+            </m:rPr>
+            <w:rPr>
+              <w:rFonts w:ascii="Cambria Math" w:eastAsiaTheme="minorEastAsia" w:hAnsi="Cambria Math"/>
+            </w:rPr>
+            <m:t>+c</m:t>
+          </m:r>
+          <m:r>
+            <m:rPr>
+              <m:sty m:val="p"/>
+            </m:rPr>
+            <w:rPr>
+              <w:rFonts w:ascii="Cambria Math" w:eastAsiaTheme="minorEastAsia" w:hAnsi="Cambria Math"/>
+            </w:rPr>
+            <m:t>)</m:t>
+          </m:r>
+        </m:oMath>
+      </m:oMathPara>
+    </w:p>
+    <w:p>
+      <w:pPr>
+        <w:rPr>
+          <w:rFonts w:eastAsiaTheme="minorEastAsia"/>
+        </w:rPr>
+      </w:pPr>
+      <m:oMathPara>
+        <m:oMathParaPr>
+          <m:jc m:val="left"/>
+        </m:oMathParaPr>
+        <m:oMath>
+          <m:r>
+            <w:rPr>
+              <w:rFonts w:ascii="Cambria Math" w:eastAsiaTheme="minorEastAsia" w:hAnsi="Cambria Math"/>
+            </w:rPr>
+            <m:t>y</m:t>
+          </m:r>
+          <m:r>
+            <m:rPr>
+              <m:sty m:val="p"/>
+            </m:rPr>
+            <w:rPr>
+              <w:rFonts w:ascii="Cambria Math" w:eastAsiaTheme="minorEastAsia" w:hAnsi="Cambria Math"/>
+            </w:rPr>
+            <m:t>_</m:t>
+          </m:r>
+          <m:r>
+            <w:rPr>
+              <w:rFonts w:ascii="Cambria Math" w:eastAsiaTheme="minorEastAsia" w:hAnsi="Cambria Math"/>
+            </w:rPr>
+            <m:t>1</m:t>
+          </m:r>
+          <m:r>
+            <m:rPr>
+              <m:sty m:val="p"/>
+            </m:rPr>
+            <w:rPr>
+              <w:rFonts w:ascii="Cambria Math" w:eastAsiaTheme="minorEastAsia" w:hAnsi="Cambria Math"/>
+            </w:rPr>
+            <m:t xml:space="preserve"> </m:t>
+          </m:r>
+          <m:r>
+            <m:rPr>
+              <m:sty m:val="p"/>
+            </m:rPr>
+            <w:rPr>
+              <w:rFonts w:ascii="Cambria Math" w:eastAsiaTheme="minorEastAsia" w:hAnsi="Cambria Math"/>
+            </w:rPr>
+            <m:t xml:space="preserve"> := </m:t>
+          </m:r>
+          <m:r>
+            <m:rPr>
+              <m:sty m:val="p"/>
+            </m:rPr>
+            <w:rPr>
+              <w:rFonts w:ascii="Cambria Math" w:eastAsiaTheme="minorEastAsia" w:hAnsi="Cambria Math"/>
+            </w:rPr>
+            <m:t>a+</m:t>
+          </m:r>
+          <m:r>
+            <m:rPr>
+              <m:sty m:val="p"/>
+            </m:rPr>
+            <w:rPr>
+              <w:rFonts w:ascii="Cambria Math" w:eastAsiaTheme="minorEastAsia" w:hAnsi="Cambria Math"/>
+            </w:rPr>
+            <m:t>s</m:t>
+          </m:r>
+        </m:oMath>
+      </m:oMathPara>
+    </w:p>
+    <w:p>
+      <w:pPr>
+        <w:rPr>
+          <w:rFonts w:eastAsiaTheme="minorEastAsia"/>
+        </w:rPr>
+      </w:pPr>
+      <m:oMathPara>
+        <m:oMathParaPr>
+          <m:jc m:val="left"/>
+        </m:oMathParaPr>
+        <m:oMath>
+          <m:r>
+            <w:rPr>
+              <w:rFonts w:ascii="Cambria Math" w:eastAsiaTheme="minorEastAsia" w:hAnsi="Cambria Math"/>
+            </w:rPr>
+            <m:t>ε</m:t>
+          </m:r>
+          <m:r>
+            <m:rPr>
+              <m:sty m:val="p"/>
+            </m:rPr>
+            <w:rPr>
+              <w:rFonts w:ascii="Cambria Math" w:eastAsiaTheme="minorEastAsia" w:hAnsi="Cambria Math"/>
+            </w:rPr>
+            <m:t>_(</m:t>
+          </m:r>
+          <m:r>
+            <w:rPr>
+              <w:rFonts w:ascii="Cambria Math" w:eastAsiaTheme="minorEastAsia" w:hAnsi="Cambria Math"/>
+            </w:rPr>
+            <m:t>y</m:t>
+          </m:r>
+          <m:r>
+            <w:rPr>
+              <w:rFonts w:ascii="Cambria Math" w:eastAsiaTheme="minorEastAsia" w:hAnsi="Cambria Math"/>
+            </w:rPr>
+            <m:t>_2</m:t>
+          </m:r>
+          <m:r>
+            <m:rPr>
+              <m:sty m:val="p"/>
+            </m:rPr>
+            <w:rPr>
+              <w:rFonts w:ascii="Cambria Math" w:eastAsiaTheme="minorEastAsia" w:hAnsi="Cambria Math"/>
+            </w:rPr>
+            <m:t xml:space="preserve"> )</m:t>
+          </m:r>
+          <m:r>
+            <m:rPr>
+              <m:sty m:val="p"/>
+            </m:rPr>
+            <w:rPr>
+              <w:rFonts w:ascii="Cambria Math" w:eastAsiaTheme="minorEastAsia" w:hAnsi="Cambria Math"/>
+            </w:rPr>
+            <m:t>=</m:t>
+          </m:r>
+          <m:r>
+            <w:rPr>
+              <w:rFonts w:ascii="Cambria Math" w:eastAsiaTheme="minorEastAsia" w:hAnsi="Cambria Math"/>
+            </w:rPr>
+            <m:t>s</m:t>
+          </m:r>
+          <m:r>
+            <m:rPr>
+              <m:sty m:val="p"/>
+            </m:rPr>
+            <w:rPr>
+              <w:rFonts w:ascii="Cambria Math" w:eastAsiaTheme="minorEastAsia" w:hAnsi="Cambria Math"/>
+            </w:rPr>
+            <m:t>/(</m:t>
+          </m:r>
+          <m:r>
+            <w:rPr>
+              <w:rFonts w:ascii="Cambria Math" w:eastAsiaTheme="minorEastAsia" w:hAnsi="Cambria Math"/>
+            </w:rPr>
+            <m:t>a</m:t>
+          </m:r>
+          <m:r>
+            <w:rPr>
+              <w:rFonts w:ascii="Cambria Math" w:eastAsiaTheme="minorEastAsia" w:hAnsi="Cambria Math"/>
+            </w:rPr>
+            <m:t>+</m:t>
+          </m:r>
+          <m:r>
+            <w:rPr>
+              <w:rFonts w:ascii="Cambria Math" w:eastAsiaTheme="minorEastAsia" w:hAnsi="Cambria Math"/>
+            </w:rPr>
+            <m:t>s</m:t>
+          </m:r>
+          <m:r>
+            <m:rPr>
+              <m:sty m:val="p"/>
+            </m:rPr>
+            <w:rPr>
+              <w:rFonts w:ascii="Cambria Math" w:eastAsiaTheme="minorEastAsia" w:hAnsi="Cambria Math"/>
+            </w:rPr>
+            <m:t>)</m:t>
+          </m:r>
+          <m:r>
+            <w:rPr>
+              <w:rFonts w:ascii="Cambria Math" w:eastAsiaTheme="minorEastAsia" w:hAnsi="Cambria Math"/>
+            </w:rPr>
+            <m:t xml:space="preserve"> </m:t>
+          </m:r>
+          <m:r>
+            <w:rPr>
+              <w:rFonts w:ascii="Cambria Math" w:eastAsiaTheme="minorEastAsia" w:hAnsi="Cambria Math"/>
+            </w:rPr>
+            <m:t>ε</m:t>
+          </m:r>
+          <m:r>
+            <w:rPr>
+              <w:rFonts w:ascii="Cambria Math" w:eastAsiaTheme="minorEastAsia" w:hAnsi="Cambria Math"/>
+            </w:rPr>
+            <m:t>_</m:t>
+          </m:r>
+          <m:r>
+            <w:rPr>
+              <w:rFonts w:ascii="Cambria Math" w:eastAsiaTheme="minorEastAsia" w:hAnsi="Cambria Math"/>
+            </w:rPr>
+            <m:t>s</m:t>
+          </m:r>
+        </m:oMath>
+      </m:oMathPara>
+    </w:p>
+    <w:p>
+      <w:pPr>
+        <w:rPr>
+          <w:rFonts w:eastAsiaTheme="minorEastAsia"/>
+        </w:rPr>
+      </w:pPr>
+      <w:r>
+        <w:rPr>
+          <w:rFonts w:eastAsiaTheme="minorEastAsia"/>
+        </w:rPr>
+        <w:t xml:space="preserve">L’algoritmo è instabile quando </w:t>
+      </w:r>
+      <w:r>
+        <w:rPr>
+          <w:rFonts w:eastAsiaTheme="minorEastAsia"/>
+          <w:i/>
+          <w:iCs/>
+        </w:rPr>
+        <w:t xml:space="preserve">s </w:t>
+      </w:r>
+      <w:r>
+        <w:rPr>
+          <w:rFonts w:ascii="Cambria Math" w:eastAsiaTheme="minorEastAsia" w:hAnsi="Cambria Math"/>
+          <w:i/>
+          <w:iCs/>
+        </w:rPr>
+        <w:t>≈</w:t>
+      </w:r>
+      <w:r>
+        <w:rPr>
+          <w:rFonts w:eastAsiaTheme="minorEastAsia"/>
+          <w:i/>
+          <w:iCs/>
+        </w:rPr>
+        <w:t xml:space="preserve"> -</w:t>
+      </w:r>
+      <w:r>
+        <w:rPr>
+          <w:rFonts w:eastAsiaTheme="minorEastAsia"/>
+          <w:i/>
+          <w:iCs/>
+        </w:rPr>
+        <w:t>a</w:t>
+      </w:r>
+      <w:r>
+        <w:rPr>
+          <w:rFonts w:eastAsiaTheme="minorEastAsia"/>
+          <w:i/>
+          <w:iCs/>
+        </w:rPr>
+        <w:t xml:space="preserve"> </w:t>
+      </w:r>
+      <w:r>
+        <w:rPr>
+          <w:rFonts w:eastAsiaTheme="minorEastAsia"/>
+        </w:rPr>
+        <w:t xml:space="preserve">ma questo caso non può accadere perché </w:t>
+      </w:r>
+      <w:r>
+        <w:rPr>
+          <w:rFonts w:eastAsiaTheme="minorEastAsia"/>
+          <w:i/>
+          <w:iCs/>
+        </w:rPr>
+        <w:t xml:space="preserve">s </w:t>
+      </w:r>
+      <w:r>
+        <w:rPr>
+          <w:rFonts w:eastAsiaTheme="minorEastAsia"/>
+        </w:rPr>
+        <w:t>è la somma di due numeri discordi e quindi la loro somma vale 0.</w:t>
+      </w:r>
+    </w:p>
+    <w:p>
+      <w:r>
+        <w:rPr>
+          <w:rFonts w:eastAsiaTheme="minorEastAsia"/>
+        </w:rPr>
+        <w:t xml:space="preserve">Dato che </w:t>
+      </w:r>
+      <w:r>
+        <w:rPr>
+          <w:rFonts w:eastAsiaTheme="minorEastAsia"/>
+          <w:i/>
+          <w:iCs/>
+        </w:rPr>
+        <w:t xml:space="preserve">a </w:t>
+      </w:r>
+      <w:r>
+        <w:rPr>
+          <w:rFonts w:ascii="Cambria Math" w:eastAsiaTheme="minorEastAsia" w:hAnsi="Cambria Math"/>
+          <w:i/>
+          <w:iCs/>
+        </w:rPr>
+        <w:t>≠</w:t>
+      </w:r>
+      <w:r>
+        <w:rPr>
+          <w:rFonts w:eastAsiaTheme="minorEastAsia"/>
+          <w:i/>
+          <w:iCs/>
+        </w:rPr>
+        <w:t xml:space="preserve"> 0</w:t>
+      </w:r>
+      <w:r>
+        <w:rPr>
+          <w:rFonts w:eastAsiaTheme="minorEastAsia"/>
+          <w:i/>
+          <w:iCs/>
+        </w:rPr>
+        <w:t xml:space="preserve"> </w:t>
+      </w:r>
+      <w:r>
+        <w:rPr>
+          <w:rFonts w:eastAsiaTheme="minorEastAsia"/>
+        </w:rPr>
+        <w:t>per definizione, l’algoritmo è stabile.</w:t>
+      </w:r>
+    </w:p>
+    <w:p>
+      <w:pPr>
+        <w:spacing w:after="0" w:line="240" w:lineRule="auto"/>
+      </w:pPr>
+    </w:p>
+    <w:p>
+      <w:pPr>
+        <w:pStyle w:val="Titolo2"/>
+      </w:pPr>
+      <w:r>
+        <w:lastRenderedPageBreak/>
         <w:t>Considerazioni</w:t>
       </w:r>
     </w:p>
@@ -1371,19 +2195,77 @@
         <w:spacing w:after="0" w:line="240" w:lineRule="auto"/>
       </w:pPr>
       <w:r>
-        <w:t xml:space="preserve">In un primo momento, l'algoritmo </w:t>
-      </w:r>
-      <w:r>
-        <w:t xml:space="preserve">1 </w:t>
-      </w:r>
-      <w:r>
-        <w:t xml:space="preserve">esegue una somma tra due numeri di ordine molto differente, a e b, fintantoché il valore di i è piccolo. Infatti, se i &lt; 3, a è al massimo n^3, mentre b è </w:t>
-      </w:r>
-      <w:r>
-        <w:t xml:space="preserve">sempre </w:t>
-      </w:r>
-      <w:r>
-        <w:t>m^20.</w:t>
+        <w:t xml:space="preserve">In un primo momento, l'algoritmo 1 esegue una somma tra due numeri di ordine molto differente, </w:t>
+      </w:r>
+      <w:r>
+        <w:rPr>
+          <w:i/>
+          <w:iCs/>
+        </w:rPr>
+        <w:t>a e b</w:t>
+      </w:r>
+      <w:r>
+        <w:t xml:space="preserve">, fintantoché il valore di </w:t>
+      </w:r>
+      <w:r>
+        <w:rPr>
+          <w:i/>
+          <w:iCs/>
+        </w:rPr>
+        <w:t>i</w:t>
+      </w:r>
+      <w:r>
+        <w:t xml:space="preserve"> è piccolo. Infatti, se </w:t>
+      </w:r>
+      <w:r>
+        <w:rPr>
+          <w:i/>
+          <w:iCs/>
+        </w:rPr>
+        <w:t>i &lt; 3</w:t>
+      </w:r>
+      <w:r>
+        <w:t xml:space="preserve">, </w:t>
+      </w:r>
+      <w:r>
+        <w:rPr>
+          <w:i/>
+          <w:iCs/>
+        </w:rPr>
+        <w:t>a</w:t>
+      </w:r>
+      <w:r>
+        <w:t xml:space="preserve"> è al massimo </w:t>
+      </w:r>
+      <w:r>
+        <w:rPr>
+          <w:i/>
+          <w:iCs/>
+        </w:rPr>
+        <w:t>n^3</w:t>
+      </w:r>
+      <w:r>
+        <w:t xml:space="preserve">, mentre </w:t>
+      </w:r>
+      <w:r>
+        <w:rPr>
+          <w:i/>
+          <w:iCs/>
+        </w:rPr>
+        <w:t>b</w:t>
+      </w:r>
+      <w:r>
+        <w:t xml:space="preserve"> è sempre </w:t>
+      </w:r>
+      <w:r>
+        <w:rPr>
+          <w:i/>
+          <w:iCs/>
+        </w:rPr>
+        <w:t>m^20</w:t>
+      </w:r>
+      <w:r>
+        <w:t>.</w:t>
       </w:r>
     </w:p>
     <w:p>
@@ -1391,7 +2273,47 @@
         <w:spacing w:after="0" w:line="240" w:lineRule="auto"/>
       </w:pPr>
       <w:r>
-        <w:t>L'influenza di a nella somma inizia a farsi sentire quando la differenza di ordine tra le due variabili è minore o uguale a 16 gradi. Ciò è dovuto al fatto che a e b sono entrambi numeri double, con una precisione di 2^16. Pertanto, per i valori di i fino a 3, l'output dell'algoritmo è 0.</w:t>
+        <w:t xml:space="preserve">L'influenza di </w:t>
+      </w:r>
+      <w:r>
+        <w:rPr>
+          <w:i/>
+          <w:iCs/>
+        </w:rPr>
+        <w:t>a</w:t>
+      </w:r>
+      <w:r>
+        <w:t xml:space="preserve"> nella somma inizia a farsi sentire quando la differenza di ordine tra le due variabili è minore o uguale a 16 gradi. Ciò è dovuto al fatto che </w:t>
+      </w:r>
+      <w:r>
+        <w:rPr>
+          <w:i/>
+          <w:iCs/>
+        </w:rPr>
+        <w:t>a</w:t>
+      </w:r>
+      <w:r>
+        <w:t xml:space="preserve"> e </w:t>
+      </w:r>
+      <w:r>
+        <w:rPr>
+          <w:i/>
+          <w:iCs/>
+        </w:rPr>
+        <w:t>b</w:t>
+      </w:r>
+      <w:r>
+        <w:t xml:space="preserve"> sono entrambi numeri double, con una precisione di 2^16. Pertanto, per i valori di </w:t>
+      </w:r>
+      <w:r>
+        <w:rPr>
+          <w:i/>
+          <w:iCs/>
+        </w:rPr>
+        <w:t>i</w:t>
+      </w:r>
+      <w:r>
+        <w:t xml:space="preserve"> fino a 3, l'output dell'algoritmo è 0.</w:t>
       </w:r>
     </w:p>
     <w:p>
@@ -1399,15 +2321,73 @@
         <w:spacing w:after="0" w:line="240" w:lineRule="auto"/>
       </w:pPr>
       <w:r>
-        <w:t>Quando a inizia a "modificare" b, in ogni caso è ancora troppo piccolo per renderlo significativamente diverso da c. Di conseguenza, si verifica una cancellazione tra (</w:t>
+        <w:t xml:space="preserve">Quando </w:t>
+      </w:r>
+      <w:r>
+        <w:rPr>
+          <w:i/>
+          <w:iCs/>
+        </w:rPr>
+        <w:t>a</w:t>
+      </w:r>
+      <w:r>
+        <w:t xml:space="preserve"> inizia a "modificare" </w:t>
+      </w:r>
+      <w:r>
+        <w:rPr>
+          <w:i/>
+          <w:iCs/>
+        </w:rPr>
+        <w:t>b</w:t>
+      </w:r>
+      <w:r>
+        <w:t xml:space="preserve">, in ogni caso è ancora troppo piccolo per renderlo significativamente diverso da </w:t>
+      </w:r>
+      <w:r>
+        <w:rPr>
+          <w:i/>
+          <w:iCs/>
+        </w:rPr>
+        <w:t>c</w:t>
+      </w:r>
+      <w:r>
+        <w:t xml:space="preserve">. Di conseguenza, si verifica una cancellazione tra </w:t>
+      </w:r>
+      <w:r>
+        <w:rPr>
+          <w:i/>
+          <w:iCs/>
+        </w:rPr>
+        <w:t>(</w:t>
       </w:r>
       <w:proofErr w:type="spellStart"/>
       <w:r>
+        <w:rPr>
+          <w:i/>
+          <w:iCs/>
+        </w:rPr>
         <w:t>a+b</w:t>
       </w:r>
       <w:proofErr w:type="spellEnd"/>
       <w:r>
-        <w:t>) e c.</w:t>
+        <w:rPr>
+          <w:i/>
+          <w:iCs/>
+        </w:rPr>
+        <w:t>)</w:t>
+      </w:r>
+      <w:r>
+        <w:t xml:space="preserve"> e </w:t>
+      </w:r>
+      <w:r>
+        <w:rPr>
+          <w:i/>
+          <w:iCs/>
+        </w:rPr>
+        <w:t>c</w:t>
+      </w:r>
+      <w:r>
+        <w:t xml:space="preserve"> che fa degenerare i risultati.</w:t>
       </w:r>
     </w:p>
     <w:p>
@@ -1420,8 +2400,256 @@
         <w:spacing w:after="0" w:line="240" w:lineRule="auto"/>
       </w:pPr>
       <w:r>
-        <w:t xml:space="preserve">A differenza del primo, l’algoritmo 2  </w:t>
-      </w:r>
+        <w:t xml:space="preserve">A differenza del primo, l’algoritmo 2 </w:t>
+      </w:r>
+      <w:r>
+        <w:t xml:space="preserve">esegue una somma tra due numeri </w:t>
+      </w:r>
+      <w:r>
+        <w:t xml:space="preserve">discordi </w:t>
+      </w:r>
+      <w:r>
+        <w:t>che hanno quindi risultato 0</w:t>
+      </w:r>
+      <w:r>
+        <w:t xml:space="preserve"> per poi sommare </w:t>
+      </w:r>
+      <w:r>
+        <w:rPr>
+          <w:i/>
+          <w:iCs/>
+        </w:rPr>
+        <w:t>a</w:t>
+      </w:r>
+      <w:r>
+        <w:t xml:space="preserve"> e ritornare il </w:t>
+      </w:r>
+      <w:r>
+        <w:t>risultante corretto</w:t>
+      </w:r>
+      <w:r>
+        <w:t>.</w:t>
+      </w:r>
+    </w:p>
+    <w:p>
+      <w:pPr>
+        <w:spacing w:after="0" w:line="240" w:lineRule="auto"/>
+      </w:pPr>
+    </w:p>
+    <w:p>
+      <w:pPr>
+        <w:spacing w:after="0" w:line="240" w:lineRule="auto"/>
+      </w:pPr>
+    </w:p>
+    <w:p>
+      <w:pPr>
+        <w:pStyle w:val="Titolo1"/>
+      </w:pPr>
+      <w:r>
+        <w:t>Esercizio 3</w:t>
+      </w:r>
+    </w:p>
+    <w:p>
+      <w:r>
+        <w:t>Implementazione di un programma che determini la precisione di macchina in singola e doppia precisione.</w:t>
+      </w:r>
+    </w:p>
+    <w:p>
+      <w:pPr>
+        <w:pStyle w:val="Titolo2"/>
+      </w:pPr>
+      <w:r>
+        <w:t>Implementazione algoritmo</w:t>
+      </w:r>
+    </w:p>
+    <w:p>
+      <w:r>
+        <w:t xml:space="preserve">Una volta definita la variabile </w:t>
+      </w:r>
+      <w:r>
+        <w:rPr>
+          <w:i/>
+          <w:iCs/>
+        </w:rPr>
+        <w:t>float</w:t>
+      </w:r>
+      <w:r>
+        <w:t xml:space="preserve"> </w:t>
+      </w:r>
+      <w:proofErr w:type="spellStart"/>
+      <w:r>
+        <w:rPr>
+          <w:i/>
+          <w:iCs/>
+        </w:rPr>
+        <w:t>eps</w:t>
+      </w:r>
+      <w:proofErr w:type="spellEnd"/>
+      <w:r>
+        <w:rPr>
+          <w:i/>
+          <w:iCs/>
+        </w:rPr>
+        <w:t xml:space="preserve"> </w:t>
+      </w:r>
+      <w:r>
+        <w:t>inizializzata ad 1</w:t>
+      </w:r>
+      <w:r>
+        <w:rPr>
+          <w:i/>
+          <w:iCs/>
+        </w:rPr>
+        <w:t xml:space="preserve">, </w:t>
+      </w:r>
+      <w:r>
+        <w:t xml:space="preserve">esegue un ciclo </w:t>
+      </w:r>
+      <w:proofErr w:type="spellStart"/>
+      <w:r>
+        <w:t>while</w:t>
+      </w:r>
+      <w:proofErr w:type="spellEnd"/>
+      <w:r>
+        <w:t xml:space="preserve"> che</w:t>
+      </w:r>
+      <w:r>
+        <w:t xml:space="preserve"> la</w:t>
+      </w:r>
+      <w:r>
+        <w:t xml:space="preserve"> dimezza fino a quando non sarà</w:t>
+      </w:r>
+      <w:r>
+        <w:rPr>
+          <w:i/>
+          <w:iCs/>
+        </w:rPr>
+        <w:t xml:space="preserve"> </w:t>
+      </w:r>
+      <w:r>
+        <w:t>abbastanza piccola da poter essere semplificata dal calcolatore</w:t>
+      </w:r>
+      <w:r>
+        <w:t>.</w:t>
+      </w:r>
+    </w:p>
+    <w:p>
+      <w:r>
+        <w:t xml:space="preserve">Lo stesso codice è stato utilizzato per la variabile in doppia precisione </w:t>
+      </w:r>
+      <w:r>
+        <w:rPr>
+          <w:i/>
+          <w:iCs/>
+        </w:rPr>
+        <w:t>double eps2 = 1</w:t>
+      </w:r>
+      <w:r>
+        <w:t>.</w:t>
+      </w:r>
+    </w:p>
+    <w:p>
+      <w:pPr>
+        <w:pStyle w:val="Titolo2"/>
+      </w:pPr>
+    </w:p>
+    <w:p>
+      <w:pPr>
+        <w:pStyle w:val="Titolo2"/>
+      </w:pPr>
+      <w:r>
+        <w:t>Output programma:</w:t>
+      </w:r>
+    </w:p>
+    <w:p>
+      <w:pPr>
+        <w:rPr>
+          <w:rFonts w:eastAsiaTheme="minorEastAsia"/>
+          <w:i/>
+          <w:iCs/>
+        </w:rPr>
+      </w:pPr>
+      <w:r>
+        <w:rPr>
+          <w:rFonts w:eastAsiaTheme="minorEastAsia"/>
+          <w:i/>
+          <w:iCs/>
+        </w:rPr>
+        <w:t>Precisione di macchina (</w:t>
+      </w:r>
+      <w:proofErr w:type="spellStart"/>
+      <w:r>
+        <w:rPr>
+          <w:rFonts w:eastAsiaTheme="minorEastAsia"/>
+          <w:i/>
+          <w:iCs/>
+        </w:rPr>
+        <w:t>eps</w:t>
+      </w:r>
+      <w:proofErr w:type="spellEnd"/>
+      <w:r>
+        <w:rPr>
+          <w:rFonts w:eastAsiaTheme="minorEastAsia"/>
+          <w:i/>
+          <w:iCs/>
+        </w:rPr>
+        <w:t>) in singola precisione: 5.96046e-08</w:t>
+      </w:r>
+    </w:p>
+    <w:p>
+      <w:pPr>
+        <w:rPr>
+          <w:rFonts w:eastAsiaTheme="minorEastAsia"/>
+          <w:i/>
+          <w:iCs/>
+        </w:rPr>
+      </w:pPr>
+      <w:r>
+        <w:rPr>
+          <w:rFonts w:eastAsiaTheme="minorEastAsia"/>
+          <w:i/>
+          <w:iCs/>
+        </w:rPr>
+        <w:t>Precisione di macchina (</w:t>
+      </w:r>
+      <w:proofErr w:type="spellStart"/>
+      <w:r>
+        <w:rPr>
+          <w:rFonts w:eastAsiaTheme="minorEastAsia"/>
+          <w:i/>
+          <w:iCs/>
+        </w:rPr>
+        <w:t>eps</w:t>
+      </w:r>
+      <w:proofErr w:type="spellEnd"/>
+      <w:r>
+        <w:rPr>
+          <w:rFonts w:eastAsiaTheme="minorEastAsia"/>
+          <w:i/>
+          <w:iCs/>
+        </w:rPr>
+        <w:t>) in doppia precisione: 1.11022e-16</w:t>
+      </w:r>
+    </w:p>
+    <w:p>
+      <w:pPr>
+        <w:pStyle w:val="Titolo2"/>
+      </w:pPr>
+    </w:p>
+    <w:p>
+      <w:pPr>
+        <w:pStyle w:val="Titolo2"/>
+      </w:pPr>
+      <w:r>
+        <w:t>Considerazioni</w:t>
+      </w:r>
+    </w:p>
+    <w:p>
+      <w:pPr>
+        <w:rPr>
+          <w:rFonts w:eastAsiaTheme="minorEastAsia"/>
+        </w:rPr>
+      </w:pPr>
     </w:p>
     <w:sectPr>
       <w:pgSz w:w="11906" w:h="16838"/>
@@ -2070,6 +3298,7 @@
   <w:style w:type="paragraph" w:default="1" w:styleId="Normale">
     <w:name w:val="Normal"/>
     <w:qFormat/>
+    <w:rsid w:val="00EB02B3"/>
   </w:style>
   <w:style w:type="paragraph" w:styleId="Titolo1">
     <w:name w:val="heading 1"/>
@@ -2114,10 +3343,31 @@
       <w:szCs w:val="26"/>
     </w:rPr>
   </w:style>
+  <w:style w:type="paragraph" w:styleId="Titolo3">
+    <w:name w:val="heading 3"/>
+    <w:basedOn w:val="Normale"/>
+    <w:next w:val="Normale"/>
+    <w:link w:val="Titolo3Carattere"/>
+    <w:uiPriority w:val="9"/>
+    <w:unhideWhenUsed/>
+    <w:qFormat/>
+    <w:rsid w:val="00C21F1A"/>
+    <w:pPr>
+      <w:keepNext/>
+      <w:keepLines/>
+      <w:spacing w:before="40" w:after="0"/>
+      <w:outlineLvl w:val="2"/>
+    </w:pPr>
+    <w:rPr>
+      <w:rFonts w:asciiTheme="majorHAnsi" w:eastAsiaTheme="majorEastAsia" w:hAnsiTheme="majorHAnsi" w:cstheme="majorBidi"/>
+      <w:color w:val="1F3763" w:themeColor="accent1" w:themeShade="7F"/>
+      <w:sz w:val="24"/>
+      <w:szCs w:val="24"/>
+    </w:rPr>
+  </w:style>
   <w:style w:type="character" w:default="1" w:styleId="Carpredefinitoparagrafo">
     <w:name w:val="Default Paragraph Font"/>
     <w:uiPriority w:val="1"/>
-    <w:semiHidden/>
     <w:unhideWhenUsed/>
   </w:style>
   <w:style w:type="table" w:default="1" w:styleId="Tabellanormale">
@@ -2317,6 +3567,19 @@
     <w:rPr>
       <w:color w:val="0000FF"/>
       <w:u w:val="single"/>
+    </w:rPr>
+  </w:style>
+  <w:style w:type="character" w:customStyle="1" w:styleId="Titolo3Carattere">
+    <w:name w:val="Titolo 3 Carattere"/>
+    <w:basedOn w:val="Carpredefinitoparagrafo"/>
+    <w:link w:val="Titolo3"/>
+    <w:uiPriority w:val="9"/>
+    <w:rsid w:val="00C21F1A"/>
+    <w:rPr>
+      <w:rFonts w:asciiTheme="majorHAnsi" w:eastAsiaTheme="majorEastAsia" w:hAnsiTheme="majorHAnsi" w:cstheme="majorBidi"/>
+      <w:color w:val="1F3763" w:themeColor="accent1" w:themeShade="7F"/>
+      <w:sz w:val="24"/>
+      <w:szCs w:val="24"/>
     </w:rPr>
   </w:style>
 </w:styles>

</xml_diff>

<commit_message>
Lezione LPO del 21/11 e prosecuzione relazion ALAN
</commit_message>
<xml_diff>
--- a/SecondoAnno/ALAN/labo1/Relazione.docx
+++ b/SecondoAnno/ALAN/labo1/Relazione.docx
@@ -22,29 +22,13 @@
         <w:pStyle w:val="Titolo"/>
       </w:pPr>
       <w:r>
-        <w:t xml:space="preserve">Relazione </w:t>
-      </w:r>
-      <w:proofErr w:type="spellStart"/>
-      <w:r>
-        <w:t>Labo</w:t>
-      </w:r>
-      <w:proofErr w:type="spellEnd"/>
-      <w:r>
-        <w:t xml:space="preserve"> 1 ALAN</w:t>
+        <w:t>Relazione Labo 1 ALAN</w:t>
       </w:r>
     </w:p>
     <w:p/>
     <w:p>
       <w:r>
-        <w:t xml:space="preserve">Il codice del laboratorio è suddiviso in 3 parti: funzioni ausiliare, esercizi e </w:t>
-      </w:r>
-      <w:proofErr w:type="spellStart"/>
-      <w:r>
-        <w:t>main</w:t>
-      </w:r>
-      <w:proofErr w:type="spellEnd"/>
-      <w:r>
-        <w:t>.</w:t>
+        <w:t>Il codice del laboratorio è suddiviso in 3 parti: funzioni ausiliare, esercizi e main.</w:t>
       </w:r>
     </w:p>
     <w:p>
@@ -56,49 +40,7 @@
           <w:rPr>
             <w:rStyle w:val="Collegamentoipertestuale"/>
           </w:rPr>
-          <w:t>Uni-Informatica/</w:t>
-        </w:r>
-        <w:proofErr w:type="spellStart"/>
-        <w:r>
-          <w:rPr>
-            <w:rStyle w:val="Collegamentoipertestuale"/>
-          </w:rPr>
-          <w:t>SecondoAnno</w:t>
-        </w:r>
-        <w:proofErr w:type="spellEnd"/>
-        <w:r>
-          <w:rPr>
-            <w:rStyle w:val="Collegamentoipertestuale"/>
-          </w:rPr>
-          <w:t xml:space="preserve">/ALAN/labo1/labo.cpp </w:t>
-        </w:r>
-        <w:proofErr w:type="spellStart"/>
-        <w:r>
-          <w:rPr>
-            <w:rStyle w:val="Collegamentoipertestuale"/>
-          </w:rPr>
-          <w:t>at</w:t>
-        </w:r>
-        <w:proofErr w:type="spellEnd"/>
-        <w:r>
-          <w:rPr>
-            <w:rStyle w:val="Collegamentoipertestuale"/>
-          </w:rPr>
-          <w:t xml:space="preserve"> master · </w:t>
-        </w:r>
-        <w:proofErr w:type="spellStart"/>
-        <w:r>
-          <w:rPr>
-            <w:rStyle w:val="Collegamentoipertestuale"/>
-          </w:rPr>
-          <w:t>marchacio</w:t>
-        </w:r>
-        <w:proofErr w:type="spellEnd"/>
-        <w:r>
-          <w:rPr>
-            <w:rStyle w:val="Collegamentoipertestuale"/>
-          </w:rPr>
-          <w:t>/Uni-Informatica (github.com)</w:t>
+          <w:t>Uni-Informatica/SecondoAnno/ALAN/labo1/labo.cpp at master · marchacio/Uni-Informatica (github.com)</w:t>
         </w:r>
       </w:hyperlink>
     </w:p>
@@ -132,7 +74,6 @@
           <w:iCs/>
         </w:rPr>
       </w:pPr>
-      <w:proofErr w:type="spellStart"/>
       <w:r>
         <w:rPr>
           <w:b/>
@@ -140,69 +81,8 @@
           <w:i/>
           <w:iCs/>
         </w:rPr>
-        <w:t>void</w:t>
-      </w:r>
-      <w:proofErr w:type="spellEnd"/>
-      <w:r>
-        <w:rPr>
-          <w:b/>
-          <w:bCs/>
-          <w:i/>
-          <w:iCs/>
-        </w:rPr>
-        <w:t xml:space="preserve"> </w:t>
-      </w:r>
-      <w:proofErr w:type="spellStart"/>
-      <w:r>
-        <w:rPr>
-          <w:b/>
-          <w:bCs/>
-          <w:i/>
-          <w:iCs/>
-        </w:rPr>
-        <w:t>stampaElemTabella</w:t>
-      </w:r>
-      <w:proofErr w:type="spellEnd"/>
-      <w:r>
-        <w:rPr>
-          <w:b/>
-          <w:bCs/>
-          <w:i/>
-          <w:iCs/>
-        </w:rPr>
-        <w:t xml:space="preserve">  e  </w:t>
-      </w:r>
-      <w:proofErr w:type="spellStart"/>
-      <w:r>
-        <w:rPr>
-          <w:b/>
-          <w:bCs/>
-          <w:i/>
-          <w:iCs/>
-        </w:rPr>
-        <w:t>void</w:t>
-      </w:r>
-      <w:proofErr w:type="spellEnd"/>
-      <w:r>
-        <w:rPr>
-          <w:b/>
-          <w:bCs/>
-          <w:i/>
-          <w:iCs/>
-        </w:rPr>
-        <w:t xml:space="preserve"> </w:t>
-      </w:r>
-      <w:proofErr w:type="spellStart"/>
-      <w:r>
-        <w:rPr>
-          <w:b/>
-          <w:bCs/>
-          <w:i/>
-          <w:iCs/>
-        </w:rPr>
-        <w:t>stampaDivisoreTabella</w:t>
-      </w:r>
-      <w:proofErr w:type="spellEnd"/>
+        <w:t>void stampaElemTabella  e  void stampaDivisoreTabella</w:t>
+      </w:r>
     </w:p>
     <w:p>
       <w:pPr>
@@ -309,21 +189,8 @@
       <w:pPr>
         <w:pStyle w:val="Paragrafoelenco"/>
       </w:pPr>
-      <w:proofErr w:type="spellStart"/>
-      <w:r>
-        <w:t>Rinominazione</w:t>
-      </w:r>
-      <w:proofErr w:type="spellEnd"/>
-      <w:r>
-        <w:t xml:space="preserve"> della funzione esponenziale </w:t>
-      </w:r>
-      <w:proofErr w:type="spellStart"/>
-      <w:r>
-        <w:t>exp</w:t>
-      </w:r>
-      <w:proofErr w:type="spellEnd"/>
-      <w:r>
-        <w:t xml:space="preserve"> (e</w:t>
+      <w:r>
+        <w:t>Rinominazione della funzione esponenziale exp (e</w:t>
       </w:r>
       <w:r>
         <w:rPr>
@@ -332,15 +199,7 @@
         <w:t>x</w:t>
       </w:r>
       <w:r>
-        <w:t xml:space="preserve">) ottenuta dalla libreria </w:t>
-      </w:r>
-      <w:proofErr w:type="spellStart"/>
-      <w:r>
-        <w:t>cmath</w:t>
-      </w:r>
-      <w:proofErr w:type="spellEnd"/>
-      <w:r>
-        <w:t>.</w:t>
+        <w:t>) ottenuta dalla libreria cmath.</w:t>
       </w:r>
     </w:p>
     <w:p>
@@ -371,29 +230,7 @@
           <w:iCs/>
           <w:lang w:val="en-US"/>
         </w:rPr>
-        <w:t xml:space="preserve">double </w:t>
-      </w:r>
-      <w:proofErr w:type="spellStart"/>
-      <w:r>
-        <w:rPr>
-          <w:b/>
-          <w:bCs/>
-          <w:i/>
-          <w:iCs/>
-          <w:lang w:val="en-US"/>
-        </w:rPr>
-        <w:t>fNx</w:t>
-      </w:r>
-      <w:proofErr w:type="spellEnd"/>
-      <w:r>
-        <w:rPr>
-          <w:b/>
-          <w:bCs/>
-          <w:i/>
-          <w:iCs/>
-          <w:lang w:val="en-US"/>
-        </w:rPr>
-        <w:t>(double n, double x)</w:t>
+        <w:t>double fNx(double n, double x)</w:t>
       </w:r>
     </w:p>
     <w:p>
@@ -514,15 +351,7 @@
         </w:numPr>
       </w:pPr>
       <w:r>
-        <w:t xml:space="preserve">Il caso base della </w:t>
-      </w:r>
-      <w:proofErr w:type="spellStart"/>
-      <w:r>
-        <w:t>ricorsione</w:t>
-      </w:r>
-      <w:proofErr w:type="spellEnd"/>
-      <w:r>
-        <w:t xml:space="preserve"> </w:t>
+        <w:t xml:space="preserve">Il caso base della ricorsione </w:t>
       </w:r>
       <w:r>
         <w:t xml:space="preserve">avviene </w:t>
@@ -799,15 +628,7 @@
         <w:t>l tipo di dato</w:t>
       </w:r>
       <w:r>
-        <w:t xml:space="preserve"> </w:t>
-      </w:r>
-      <w:proofErr w:type="spellStart"/>
-      <w:r>
-        <w:t>char</w:t>
-      </w:r>
-      <w:proofErr w:type="spellEnd"/>
-      <w:r>
-        <w:t xml:space="preserve"> </w:t>
+        <w:t xml:space="preserve"> char </w:t>
       </w:r>
       <w:r>
         <w:t>fa riferimento alla codifica Unicode e quindi ogni carattere è definito da un numero minore di 2</w:t>
@@ -905,15 +726,7 @@
               <w:jc w:val="center"/>
             </w:pPr>
             <w:r>
-              <w:t>Algoritmo 1: (</w:t>
-            </w:r>
-            <w:proofErr w:type="spellStart"/>
-            <w:r>
-              <w:t>a+b</w:t>
-            </w:r>
-            <w:proofErr w:type="spellEnd"/>
-            <w:r>
-              <w:t>)+c</w:t>
+              <w:t>Algoritmo 1: (a+b)+c</w:t>
             </w:r>
           </w:p>
         </w:tc>
@@ -927,15 +740,7 @@
               <w:jc w:val="center"/>
             </w:pPr>
             <w:r>
-              <w:t>Algoritmo 2: a+(</w:t>
-            </w:r>
-            <w:proofErr w:type="spellStart"/>
-            <w:r>
-              <w:t>b+c</w:t>
-            </w:r>
-            <w:proofErr w:type="spellEnd"/>
-            <w:r>
-              <w:t>)</w:t>
+              <w:t>Algoritmo 2: a+(b+c)</w:t>
             </w:r>
           </w:p>
         </w:tc>
@@ -2131,23 +1936,7 @@
           <w:i/>
           <w:iCs/>
         </w:rPr>
-        <w:t>(</w:t>
-      </w:r>
-      <w:proofErr w:type="spellStart"/>
-      <w:r>
-        <w:rPr>
-          <w:i/>
-          <w:iCs/>
-        </w:rPr>
-        <w:t>a+b</w:t>
-      </w:r>
-      <w:proofErr w:type="spellEnd"/>
-      <w:r>
-        <w:rPr>
-          <w:i/>
-          <w:iCs/>
-        </w:rPr>
-        <w:t>)</w:t>
+        <w:t>(a+b)</w:t>
       </w:r>
       <w:r>
         <w:t xml:space="preserve"> e </w:t>
@@ -2252,7 +2041,6 @@
       <w:r>
         <w:t xml:space="preserve"> e </w:t>
       </w:r>
-      <w:proofErr w:type="spellStart"/>
       <w:r>
         <w:rPr>
           <w:i/>
@@ -2260,7 +2048,6 @@
         </w:rPr>
         <w:t>fN</w:t>
       </w:r>
-      <w:proofErr w:type="spellEnd"/>
       <w:r>
         <w:rPr>
           <w:i/>
@@ -2271,40 +2058,22 @@
       <w:r>
         <w:t xml:space="preserve">definite precedentemente; Inoltre, è richiesto un parametro </w:t>
       </w:r>
-      <w:proofErr w:type="spellStart"/>
-      <w:r>
-        <w:rPr>
-          <w:i/>
-          <w:iCs/>
-        </w:rPr>
-        <w:t>bool</w:t>
-      </w:r>
-      <w:proofErr w:type="spellEnd"/>
-      <w:r>
-        <w:rPr>
-          <w:i/>
-          <w:iCs/>
-        </w:rPr>
-        <w:t xml:space="preserve"> reciproco</w:t>
+      <w:r>
+        <w:rPr>
+          <w:i/>
+          <w:iCs/>
+        </w:rPr>
+        <w:t>bool reciproco</w:t>
       </w:r>
       <w:r>
         <w:t xml:space="preserve"> per controllare la stampa del reciproco di </w:t>
       </w:r>
-      <w:proofErr w:type="spellStart"/>
-      <w:r>
-        <w:rPr>
-          <w:i/>
-          <w:iCs/>
-        </w:rPr>
-        <w:t>fN</w:t>
-      </w:r>
-      <w:proofErr w:type="spellEnd"/>
-      <w:r>
-        <w:rPr>
-          <w:i/>
-          <w:iCs/>
-        </w:rPr>
-        <w:t>(x)</w:t>
+      <w:r>
+        <w:rPr>
+          <w:i/>
+          <w:iCs/>
+        </w:rPr>
+        <w:t>fN(x)</w:t>
       </w:r>
       <w:r>
         <w:rPr>
@@ -2361,21 +2130,12 @@
       <w:r>
         <w:t xml:space="preserve"> {3, 10, 50, 100, 150} stampa i risultati di </w:t>
       </w:r>
-      <w:proofErr w:type="spellStart"/>
-      <w:r>
-        <w:rPr>
-          <w:i/>
-          <w:iCs/>
-        </w:rPr>
-        <w:t>fN</w:t>
-      </w:r>
-      <w:proofErr w:type="spellEnd"/>
-      <w:r>
-        <w:rPr>
-          <w:i/>
-          <w:iCs/>
-        </w:rPr>
-        <w:t>(x)</w:t>
+      <w:r>
+        <w:rPr>
+          <w:i/>
+          <w:iCs/>
+        </w:rPr>
+        <w:t>fN(x)</w:t>
       </w:r>
       <w:r>
         <w:t>, dell’</w:t>
@@ -2400,21 +2160,12 @@
       <w:r>
         <w:t xml:space="preserve"> e opzionalmente anche il reciproco di </w:t>
       </w:r>
-      <w:proofErr w:type="spellStart"/>
-      <w:r>
-        <w:rPr>
-          <w:i/>
-          <w:iCs/>
-        </w:rPr>
-        <w:t>fN</w:t>
-      </w:r>
-      <w:proofErr w:type="spellEnd"/>
-      <w:r>
-        <w:rPr>
-          <w:i/>
-          <w:iCs/>
-        </w:rPr>
-        <w:t>(x)</w:t>
+      <w:r>
+        <w:rPr>
+          <w:i/>
+          <w:iCs/>
+        </w:rPr>
+        <w:t>fN(x)</w:t>
       </w:r>
       <w:r>
         <w:t>.</w:t>
@@ -2442,7 +2193,6 @@
       <w:r>
         <w:t xml:space="preserve">nel </w:t>
       </w:r>
-      <w:proofErr w:type="spellStart"/>
       <w:r>
         <w:rPr>
           <w:i/>
@@ -2450,7 +2200,6 @@
         </w:rPr>
         <w:t>main</w:t>
       </w:r>
-      <w:proofErr w:type="spellEnd"/>
       <w:r>
         <w:t xml:space="preserve"> del programma numerose volte con parametri </w:t>
       </w:r>
@@ -2472,6 +2221,53 @@
       </w:pPr>
       <w:r>
         <w:t>Output programma:</w:t>
+      </w:r>
+    </w:p>
+    <w:p>
+      <w:r>
+        <w:t xml:space="preserve">Per motivi di spazio l’output è stato inserito con l’ausilio di immagini ma può essere visionato per intero </w:t>
+      </w:r>
+      <w:r>
+        <w:t xml:space="preserve">al </w:t>
+      </w:r>
+      <w:r>
+        <w:t>file</w:t>
+      </w:r>
+      <w:r>
+        <w:t xml:space="preserve"> </w:t>
+      </w:r>
+      <w:hyperlink r:id="rId6" w:history="1">
+        <w:r>
+          <w:rPr>
+            <w:rStyle w:val="Collegamentoipertestuale"/>
+          </w:rPr>
+          <w:t>output.txt nel Repository Git</w:t>
+        </w:r>
+        <w:r>
+          <w:rPr>
+            <w:rStyle w:val="Collegamentoipertestuale"/>
+          </w:rPr>
+          <w:t>h</w:t>
+        </w:r>
+        <w:r>
+          <w:rPr>
+            <w:rStyle w:val="Collegamentoipertestuale"/>
+          </w:rPr>
+          <w:t>ub</w:t>
+        </w:r>
+      </w:hyperlink>
+      <w:r>
+        <w:t>.</w:t>
+      </w:r>
+    </w:p>
+    <w:p>
+      <w:pPr>
+        <w:pStyle w:val="Titolo3"/>
+      </w:pPr>
+      <w:bookmarkStart w:id="0" w:name="_Algoritmo_1"/>
+      <w:bookmarkEnd w:id="0"/>
+      <w:r>
+        <w:t>Algoritmo 1</w:t>
       </w:r>
     </w:p>
     <w:tbl>
@@ -2501,16 +2297,16 @@
                 <w:noProof/>
               </w:rPr>
               <w:drawing>
-                <wp:anchor distT="0" distB="0" distL="114300" distR="114300" simplePos="0" relativeHeight="251659264" behindDoc="0" locked="0" layoutInCell="1" allowOverlap="1" wp14:anchorId="10DF22CA" wp14:editId="437CAB0B">
+                <wp:anchor distT="0" distB="0" distL="114300" distR="114300" simplePos="0" relativeHeight="251659264" behindDoc="0" locked="0" layoutInCell="1" allowOverlap="1" wp14:anchorId="10DF22CA" wp14:editId="6F75F88C">
                   <wp:simplePos x="0" y="0"/>
                   <wp:positionH relativeFrom="column">
-                    <wp:posOffset>-63500</wp:posOffset>
+                    <wp:posOffset>-68580</wp:posOffset>
                   </wp:positionH>
                   <wp:positionV relativeFrom="paragraph">
-                    <wp:posOffset>1360170</wp:posOffset>
+                    <wp:posOffset>1359535</wp:posOffset>
                   </wp:positionV>
-                  <wp:extent cx="3048635" cy="1266825"/>
-                  <wp:effectExtent l="0" t="0" r="0" b="9525"/>
+                  <wp:extent cx="3061970" cy="1257300"/>
+                  <wp:effectExtent l="0" t="0" r="5080" b="0"/>
                   <wp:wrapTopAndBottom/>
                   <wp:docPr id="597739436" name="Immagine 3" descr="Immagine che contiene testo, schermata, Carattere&#10;&#10;Descrizione generata automaticamente"/>
                   <wp:cNvGraphicFramePr>
@@ -2524,7 +2320,7 @@
                           <pic:cNvPicPr/>
                         </pic:nvPicPr>
                         <pic:blipFill>
-                          <a:blip r:embed="rId6" cstate="print">
+                          <a:blip r:embed="rId7" cstate="print">
                             <a:extLst>
                               <a:ext uri="{28A0092B-C50C-407E-A947-70E740481C1C}">
                                 <a14:useLocalDpi xmlns:a14="http://schemas.microsoft.com/office/drawing/2010/main" val="0"/>
@@ -2538,7 +2334,7 @@
                         <pic:spPr>
                           <a:xfrm>
                             <a:off x="0" y="0"/>
-                            <a:ext cx="3048635" cy="1266825"/>
+                            <a:ext cx="3061970" cy="1257300"/>
                           </a:xfrm>
                           <a:prstGeom prst="rect">
                             <a:avLst/>
@@ -2561,7 +2357,7 @@
                 <w:noProof/>
               </w:rPr>
               <w:drawing>
-                <wp:anchor distT="0" distB="0" distL="114300" distR="114300" simplePos="0" relativeHeight="251658240" behindDoc="1" locked="0" layoutInCell="1" allowOverlap="1" wp14:anchorId="06DD1502" wp14:editId="7C2F73DC">
+                <wp:anchor distT="0" distB="0" distL="114300" distR="114300" simplePos="0" relativeHeight="251658240" behindDoc="1" locked="0" layoutInCell="1" allowOverlap="1" wp14:anchorId="06DD1502" wp14:editId="6D60D75C">
                   <wp:simplePos x="0" y="0"/>
                   <wp:positionH relativeFrom="column">
                     <wp:posOffset>-65405</wp:posOffset>
@@ -2584,7 +2380,7 @@
                           <pic:cNvPicPr/>
                         </pic:nvPicPr>
                         <pic:blipFill>
-                          <a:blip r:embed="rId7" cstate="print">
+                          <a:blip r:embed="rId8" cstate="print">
                             <a:extLst>
                               <a:ext uri="{28A0092B-C50C-407E-A947-70E740481C1C}">
                                 <a14:useLocalDpi xmlns:a14="http://schemas.microsoft.com/office/drawing/2010/main" val="0"/>
@@ -2634,16 +2430,16 @@
                 <w:noProof/>
               </w:rPr>
               <w:drawing>
-                <wp:anchor distT="0" distB="0" distL="114300" distR="114300" simplePos="0" relativeHeight="251661312" behindDoc="0" locked="0" layoutInCell="1" allowOverlap="1" wp14:anchorId="585E2C64" wp14:editId="4F4DF150">
+                <wp:anchor distT="0" distB="0" distL="114300" distR="114300" simplePos="0" relativeHeight="251661312" behindDoc="0" locked="0" layoutInCell="1" allowOverlap="1" wp14:anchorId="585E2C64" wp14:editId="0B8E9842">
                   <wp:simplePos x="0" y="0"/>
                   <wp:positionH relativeFrom="column">
-                    <wp:posOffset>-65405</wp:posOffset>
+                    <wp:posOffset>-63500</wp:posOffset>
                   </wp:positionH>
                   <wp:positionV relativeFrom="paragraph">
-                    <wp:posOffset>0</wp:posOffset>
+                    <wp:posOffset>1356995</wp:posOffset>
                   </wp:positionV>
-                  <wp:extent cx="3046730" cy="1271270"/>
-                  <wp:effectExtent l="0" t="0" r="1270" b="5080"/>
+                  <wp:extent cx="3046730" cy="1262380"/>
+                  <wp:effectExtent l="0" t="0" r="1270" b="0"/>
                   <wp:wrapTopAndBottom/>
                   <wp:docPr id="1585225064" name="Immagine 4" descr="Immagine che contiene testo, schermata, Carattere&#10;&#10;Descrizione generata automaticamente"/>
                   <wp:cNvGraphicFramePr>
@@ -2657,7 +2453,7 @@
                           <pic:cNvPicPr/>
                         </pic:nvPicPr>
                         <pic:blipFill>
-                          <a:blip r:embed="rId8" cstate="print">
+                          <a:blip r:embed="rId9" cstate="print">
                             <a:extLst>
                               <a:ext uri="{28A0092B-C50C-407E-A947-70E740481C1C}">
                                 <a14:useLocalDpi xmlns:a14="http://schemas.microsoft.com/office/drawing/2010/main" val="0"/>
@@ -2671,7 +2467,7 @@
                         <pic:spPr>
                           <a:xfrm>
                             <a:off x="0" y="0"/>
-                            <a:ext cx="3046730" cy="1271270"/>
+                            <a:ext cx="3046730" cy="1262380"/>
                           </a:xfrm>
                           <a:prstGeom prst="rect">
                             <a:avLst/>
@@ -2694,15 +2490,15 @@
                 <w:noProof/>
               </w:rPr>
               <w:drawing>
-                <wp:anchor distT="0" distB="0" distL="114300" distR="114300" simplePos="0" relativeHeight="251660288" behindDoc="0" locked="0" layoutInCell="1" allowOverlap="1" wp14:anchorId="34ACEF18" wp14:editId="4AA8F864">
+                <wp:anchor distT="0" distB="0" distL="114300" distR="114300" simplePos="0" relativeHeight="251660288" behindDoc="0" locked="0" layoutInCell="1" allowOverlap="1" wp14:anchorId="34ACEF18" wp14:editId="066CC7DC">
                   <wp:simplePos x="0" y="0"/>
                   <wp:positionH relativeFrom="column">
-                    <wp:posOffset>-65405</wp:posOffset>
+                    <wp:posOffset>-67945</wp:posOffset>
                   </wp:positionH>
                   <wp:positionV relativeFrom="paragraph">
-                    <wp:posOffset>1353820</wp:posOffset>
+                    <wp:posOffset>0</wp:posOffset>
                   </wp:positionV>
-                  <wp:extent cx="3052445" cy="1264285"/>
+                  <wp:extent cx="3052445" cy="1259205"/>
                   <wp:effectExtent l="0" t="0" r="0" b="0"/>
                   <wp:wrapTopAndBottom/>
                   <wp:docPr id="1609989892" name="Immagine 2" descr="Immagine che contiene testo, schermata, Carattere, numero&#10;&#10;Descrizione generata automaticamente"/>
@@ -2717,7 +2513,7 @@
                           <pic:cNvPicPr/>
                         </pic:nvPicPr>
                         <pic:blipFill>
-                          <a:blip r:embed="rId9" cstate="print">
+                          <a:blip r:embed="rId10" cstate="print">
                             <a:extLst>
                               <a:ext uri="{28A0092B-C50C-407E-A947-70E740481C1C}">
                                 <a14:useLocalDpi xmlns:a14="http://schemas.microsoft.com/office/drawing/2010/main" val="0"/>
@@ -2731,7 +2527,7 @@
                         <pic:spPr>
                           <a:xfrm>
                             <a:off x="0" y="0"/>
-                            <a:ext cx="3052445" cy="1264285"/>
+                            <a:ext cx="3052445" cy="1259205"/>
                           </a:xfrm>
                           <a:prstGeom prst="rect">
                             <a:avLst/>
@@ -2740,6 +2536,9 @@
                       </pic:pic>
                     </a:graphicData>
                   </a:graphic>
+                  <wp14:sizeRelV relativeFrom="margin">
+                    <wp14:pctHeight>0</wp14:pctHeight>
+                  </wp14:sizeRelV>
                 </wp:anchor>
               </w:drawing>
             </w:r>
@@ -2749,18 +2548,195 @@
     </w:tbl>
     <w:p>
       <w:pPr>
+        <w:pStyle w:val="Titolo3"/>
+      </w:pPr>
+      <w:r>
+        <w:rPr>
+          <w:noProof/>
+        </w:rPr>
+        <w:lastRenderedPageBreak/>
+        <w:drawing>
+          <wp:anchor distT="0" distB="0" distL="114300" distR="114300" simplePos="0" relativeHeight="251662336" behindDoc="0" locked="0" layoutInCell="1" allowOverlap="1" wp14:anchorId="688DE9EC" wp14:editId="620FD722">
+            <wp:simplePos x="0" y="0"/>
+            <wp:positionH relativeFrom="margin">
+              <wp:posOffset>-635</wp:posOffset>
+            </wp:positionH>
+            <wp:positionV relativeFrom="paragraph">
+              <wp:posOffset>295275</wp:posOffset>
+            </wp:positionV>
+            <wp:extent cx="4195445" cy="3177540"/>
+            <wp:effectExtent l="0" t="0" r="0" b="3810"/>
+            <wp:wrapTopAndBottom/>
+            <wp:docPr id="1042037509" name="Immagine 5" descr="Immagine che contiene testo, schermata, menu, Carattere&#10;&#10;Descrizione generata automaticamente"/>
+            <wp:cNvGraphicFramePr>
+              <a:graphicFrameLocks xmlns:a="http://schemas.openxmlformats.org/drawingml/2006/main" noChangeAspect="1"/>
+            </wp:cNvGraphicFramePr>
+            <a:graphic xmlns:a="http://schemas.openxmlformats.org/drawingml/2006/main">
+              <a:graphicData uri="http://schemas.openxmlformats.org/drawingml/2006/picture">
+                <pic:pic xmlns:pic="http://schemas.openxmlformats.org/drawingml/2006/picture">
+                  <pic:nvPicPr>
+                    <pic:cNvPr id="1042037509" name="Immagine 5" descr="Immagine che contiene testo, schermata, menu, Carattere&#10;&#10;Descrizione generata automaticamente"/>
+                    <pic:cNvPicPr/>
+                  </pic:nvPicPr>
+                  <pic:blipFill>
+                    <a:blip r:embed="rId11" cstate="print">
+                      <a:extLst>
+                        <a:ext uri="{28A0092B-C50C-407E-A947-70E740481C1C}">
+                          <a14:useLocalDpi xmlns:a14="http://schemas.microsoft.com/office/drawing/2010/main" val="0"/>
+                        </a:ext>
+                      </a:extLst>
+                    </a:blip>
+                    <a:stretch>
+                      <a:fillRect/>
+                    </a:stretch>
+                  </pic:blipFill>
+                  <pic:spPr>
+                    <a:xfrm>
+                      <a:off x="0" y="0"/>
+                      <a:ext cx="4195445" cy="3177540"/>
+                    </a:xfrm>
+                    <a:prstGeom prst="rect">
+                      <a:avLst/>
+                    </a:prstGeom>
+                  </pic:spPr>
+                </pic:pic>
+              </a:graphicData>
+            </a:graphic>
+          </wp:anchor>
+        </w:drawing>
+      </w:r>
+      <w:r>
+        <w:t>Algoritmo 2</w:t>
+      </w:r>
+    </w:p>
+    <w:p>
+      <w:pPr>
         <w:spacing w:after="0" w:line="240" w:lineRule="auto"/>
       </w:pPr>
     </w:p>
     <w:p>
       <w:pPr>
+        <w:pStyle w:val="Titolo2"/>
+      </w:pPr>
+      <w:r>
+        <w:t>Considerazioni</w:t>
+      </w:r>
+    </w:p>
+    <w:p>
+      <w:pPr>
         <w:spacing w:after="0" w:line="240" w:lineRule="auto"/>
       </w:pPr>
+      <w:r>
+        <w:t xml:space="preserve">Come si può notare dai dati prodotti dall’algoritmo 1, </w:t>
+      </w:r>
+      <w:r>
+        <w:rPr>
+          <w:i/>
+          <w:iCs/>
+        </w:rPr>
+        <w:t>fN(x)</w:t>
+      </w:r>
+      <w:r>
+        <w:t xml:space="preserve"> ha una precisione linearmente dipendente da </w:t>
+      </w:r>
+      <w:r>
+        <w:rPr>
+          <w:i/>
+          <w:iCs/>
+        </w:rPr>
+        <w:t>N</w:t>
+      </w:r>
+      <w:r>
+        <w:t xml:space="preserve">, infatti più </w:t>
+      </w:r>
+      <w:r>
+        <w:rPr>
+          <w:i/>
+          <w:iCs/>
+        </w:rPr>
+        <w:t>N</w:t>
+      </w:r>
+      <w:r>
+        <w:t xml:space="preserve"> è grande più il risultato della funzione è preciso e simile ad </w:t>
+      </w:r>
+      <w:r>
+        <w:rPr>
+          <w:i/>
+          <w:iCs/>
+        </w:rPr>
+        <w:t>f(x)</w:t>
+      </w:r>
+      <w:r>
+        <w:t>;</w:t>
+      </w:r>
     </w:p>
     <w:p>
       <w:pPr>
         <w:spacing w:after="0" w:line="240" w:lineRule="auto"/>
       </w:pPr>
+      <w:r>
+        <w:t xml:space="preserve">Di conseguenza gli errori assoluti e relativi diminuiscono e tendono al valore della precisione di macchina </w:t>
+      </w:r>
+      <w:r>
+        <w:rPr>
+          <w:rFonts w:ascii="Cambria Math" w:hAnsi="Cambria Math"/>
+        </w:rPr>
+        <w:t>ε</w:t>
+      </w:r>
+      <w:r>
+        <w:t>, che nel caso migliore viene raggiunto (</w:t>
+      </w:r>
+      <w:hyperlink w:anchor="_Algoritmo_1" w:history="1">
+        <w:r>
+          <w:rPr>
+            <w:rStyle w:val="Collegamentoipertestuale"/>
+          </w:rPr>
+          <w:t xml:space="preserve">si veda l’output con </w:t>
+        </w:r>
+        <w:r>
+          <w:rPr>
+            <w:rStyle w:val="Collegamentoipertestuale"/>
+            <w:i/>
+            <w:iCs/>
+          </w:rPr>
+          <w:t>x</w:t>
+        </w:r>
+        <w:r>
+          <w:rPr>
+            <w:rStyle w:val="Collegamentoipertestuale"/>
+            <w:i/>
+            <w:iCs/>
+          </w:rPr>
+          <w:t xml:space="preserve"> </w:t>
+        </w:r>
+        <w:r>
+          <w:rPr>
+            <w:rStyle w:val="Collegamentoipertestuale"/>
+            <w:i/>
+            <w:iCs/>
+          </w:rPr>
+          <w:t xml:space="preserve">= </w:t>
+        </w:r>
+        <w:r>
+          <w:rPr>
+            <w:rStyle w:val="Collegamentoipertestuale"/>
+            <w:i/>
+            <w:iCs/>
+          </w:rPr>
+          <w:t>-</w:t>
+        </w:r>
+        <w:r>
+          <w:rPr>
+            <w:rStyle w:val="Collegamentoipertestuale"/>
+            <w:i/>
+            <w:iCs/>
+          </w:rPr>
+          <w:t>0.5</w:t>
+        </w:r>
+      </w:hyperlink>
+      <w:r>
+        <w:t>).</w:t>
+      </w:r>
     </w:p>
     <w:p>
       <w:pPr>
@@ -2771,16 +2747,268 @@
       <w:pPr>
         <w:spacing w:after="0" w:line="240" w:lineRule="auto"/>
       </w:pPr>
+      <w:r>
+        <w:t xml:space="preserve">Analizzando l’output di </w:t>
+      </w:r>
+      <w:r>
+        <w:rPr>
+          <w:i/>
+          <w:iCs/>
+        </w:rPr>
+        <w:t>fN(x)</w:t>
+      </w:r>
+      <w:r>
+        <w:t xml:space="preserve"> con </w:t>
+      </w:r>
+      <w:r>
+        <w:rPr>
+          <w:i/>
+          <w:iCs/>
+        </w:rPr>
+        <w:t>x = -30</w:t>
+      </w:r>
+      <w:r>
+        <w:t xml:space="preserve"> si nota come i risultati siano notevolmente diversi </w:t>
+      </w:r>
+      <w:r>
+        <w:t>da</w:t>
+      </w:r>
+      <w:r>
+        <w:t xml:space="preserve"> </w:t>
+      </w:r>
+      <w:r>
+        <w:rPr>
+          <w:i/>
+          <w:iCs/>
+        </w:rPr>
+        <w:t>f(x)</w:t>
+      </w:r>
+      <w:r>
+        <w:t xml:space="preserve"> e tra loro: </w:t>
+      </w:r>
+      <w:r>
+        <w:t xml:space="preserve">presumibilmente </w:t>
+      </w:r>
+      <w:r>
+        <w:t xml:space="preserve">questi errori sono figli di cancellazioni svolte nel calcolo della sommatoria di </w:t>
+      </w:r>
+      <w:r>
+        <w:rPr>
+          <w:i/>
+          <w:iCs/>
+        </w:rPr>
+        <w:t>fN</w:t>
+      </w:r>
+      <w:r>
+        <w:rPr>
+          <w:i/>
+          <w:iCs/>
+        </w:rPr>
+        <w:t>.</w:t>
+      </w:r>
     </w:p>
     <w:p>
       <w:pPr>
         <w:spacing w:after="0" w:line="240" w:lineRule="auto"/>
       </w:pPr>
+      <w:r>
+        <w:t>Per ottenere il risultato corretto si può optare per seguire la relazione della funzione esponenziale:</w:t>
+      </w:r>
     </w:p>
     <w:p>
       <w:pPr>
         <w:spacing w:after="0" w:line="240" w:lineRule="auto"/>
       </w:pPr>
+      <m:oMathPara>
+        <m:oMath>
+          <m:r>
+            <w:rPr>
+              <w:rFonts w:ascii="Cambria Math" w:hAnsi="Cambria Math"/>
+            </w:rPr>
+            <m:t>f</m:t>
+          </m:r>
+          <m:d>
+            <m:dPr>
+              <m:ctrlPr>
+                <w:rPr>
+                  <w:rFonts w:ascii="Cambria Math" w:hAnsi="Cambria Math"/>
+                  <w:i/>
+                </w:rPr>
+              </m:ctrlPr>
+            </m:dPr>
+            <m:e>
+              <m:r>
+                <w:rPr>
+                  <w:rFonts w:ascii="Cambria Math" w:hAnsi="Cambria Math"/>
+                </w:rPr>
+                <m:t>-x</m:t>
+              </m:r>
+            </m:e>
+          </m:d>
+          <m:r>
+            <w:rPr>
+              <w:rFonts w:ascii="Cambria Math" w:hAnsi="Cambria Math"/>
+            </w:rPr>
+            <m:t xml:space="preserve">= </m:t>
+          </m:r>
+          <m:f>
+            <m:fPr>
+              <m:ctrlPr>
+                <w:rPr>
+                  <w:rFonts w:ascii="Cambria Math" w:hAnsi="Cambria Math"/>
+                  <w:i/>
+                </w:rPr>
+              </m:ctrlPr>
+            </m:fPr>
+            <m:num>
+              <m:r>
+                <w:rPr>
+                  <w:rFonts w:ascii="Cambria Math" w:hAnsi="Cambria Math"/>
+                </w:rPr>
+                <m:t>1</m:t>
+              </m:r>
+            </m:num>
+            <m:den>
+              <m:r>
+                <w:rPr>
+                  <w:rFonts w:ascii="Cambria Math" w:hAnsi="Cambria Math"/>
+                </w:rPr>
+                <m:t>f(x)</m:t>
+              </m:r>
+            </m:den>
+          </m:f>
+          <m:r>
+            <w:rPr>
+              <w:rFonts w:ascii="Cambria Math" w:eastAsiaTheme="minorEastAsia" w:hAnsi="Cambria Math"/>
+            </w:rPr>
+            <m:t xml:space="preserve">  → f</m:t>
+          </m:r>
+          <m:d>
+            <m:dPr>
+              <m:ctrlPr>
+                <w:rPr>
+                  <w:rFonts w:ascii="Cambria Math" w:eastAsiaTheme="minorEastAsia" w:hAnsi="Cambria Math"/>
+                  <w:i/>
+                </w:rPr>
+              </m:ctrlPr>
+            </m:dPr>
+            <m:e>
+              <m:r>
+                <w:rPr>
+                  <w:rFonts w:ascii="Cambria Math" w:eastAsiaTheme="minorEastAsia" w:hAnsi="Cambria Math"/>
+                </w:rPr>
+                <m:t>-x</m:t>
+              </m:r>
+            </m:e>
+          </m:d>
+          <m:r>
+            <w:rPr>
+              <w:rFonts w:ascii="Cambria Math" w:eastAsiaTheme="minorEastAsia" w:hAnsi="Cambria Math"/>
+            </w:rPr>
+            <m:t>≈</m:t>
+          </m:r>
+          <m:f>
+            <m:fPr>
+              <m:ctrlPr>
+                <w:rPr>
+                  <w:rFonts w:ascii="Cambria Math" w:eastAsiaTheme="minorEastAsia" w:hAnsi="Cambria Math"/>
+                  <w:i/>
+                </w:rPr>
+              </m:ctrlPr>
+            </m:fPr>
+            <m:num>
+              <m:r>
+                <w:rPr>
+                  <w:rFonts w:ascii="Cambria Math" w:eastAsiaTheme="minorEastAsia" w:hAnsi="Cambria Math"/>
+                </w:rPr>
+                <m:t>1</m:t>
+              </m:r>
+            </m:num>
+            <m:den>
+              <m:r>
+                <w:rPr>
+                  <w:rFonts w:ascii="Cambria Math" w:eastAsiaTheme="minorEastAsia" w:hAnsi="Cambria Math"/>
+                </w:rPr>
+                <m:t>fN</m:t>
+              </m:r>
+              <m:d>
+                <m:dPr>
+                  <m:ctrlPr>
+                    <w:rPr>
+                      <w:rFonts w:ascii="Cambria Math" w:eastAsiaTheme="minorEastAsia" w:hAnsi="Cambria Math"/>
+                      <w:i/>
+                    </w:rPr>
+                  </m:ctrlPr>
+                </m:dPr>
+                <m:e>
+                  <m:r>
+                    <w:rPr>
+                      <w:rFonts w:ascii="Cambria Math" w:eastAsiaTheme="minorEastAsia" w:hAnsi="Cambria Math"/>
+                    </w:rPr>
+                    <m:t>x</m:t>
+                  </m:r>
+                </m:e>
+              </m:d>
+            </m:den>
+          </m:f>
+          <m:r>
+            <w:rPr>
+              <w:rFonts w:ascii="Cambria Math" w:eastAsiaTheme="minorEastAsia" w:hAnsi="Cambria Math"/>
+            </w:rPr>
+            <m:t xml:space="preserve">   ↔  f</m:t>
+          </m:r>
+          <m:d>
+            <m:dPr>
+              <m:ctrlPr>
+                <w:rPr>
+                  <w:rFonts w:ascii="Cambria Math" w:eastAsiaTheme="minorEastAsia" w:hAnsi="Cambria Math"/>
+                  <w:i/>
+                </w:rPr>
+              </m:ctrlPr>
+            </m:dPr>
+            <m:e>
+              <m:r>
+                <w:rPr>
+                  <w:rFonts w:ascii="Cambria Math" w:eastAsiaTheme="minorEastAsia" w:hAnsi="Cambria Math"/>
+                </w:rPr>
+                <m:t>x</m:t>
+              </m:r>
+            </m:e>
+          </m:d>
+          <m:r>
+            <w:rPr>
+              <w:rFonts w:ascii="Cambria Math" w:eastAsiaTheme="minorEastAsia" w:hAnsi="Cambria Math"/>
+            </w:rPr>
+            <m:t>≈</m:t>
+          </m:r>
+          <m:f>
+            <m:fPr>
+              <m:ctrlPr>
+                <w:rPr>
+                  <w:rFonts w:ascii="Cambria Math" w:eastAsiaTheme="minorEastAsia" w:hAnsi="Cambria Math"/>
+                  <w:i/>
+                </w:rPr>
+              </m:ctrlPr>
+            </m:fPr>
+            <m:num>
+              <m:r>
+                <w:rPr>
+                  <w:rFonts w:ascii="Cambria Math" w:eastAsiaTheme="minorEastAsia" w:hAnsi="Cambria Math"/>
+                </w:rPr>
+                <m:t>1</m:t>
+              </m:r>
+            </m:num>
+            <m:den>
+              <m:r>
+                <w:rPr>
+                  <w:rFonts w:ascii="Cambria Math" w:eastAsiaTheme="minorEastAsia" w:hAnsi="Cambria Math"/>
+                </w:rPr>
+                <m:t>fN(-x)</m:t>
+              </m:r>
+            </m:den>
+          </m:f>
+        </m:oMath>
+      </m:oMathPara>
     </w:p>
     <w:p>
       <w:pPr>
@@ -2790,112 +3018,71 @@
     <w:p>
       <w:pPr>
         <w:spacing w:after="0" w:line="240" w:lineRule="auto"/>
-      </w:pPr>
+        <w:rPr>
+          <w:i/>
+          <w:iCs/>
+        </w:rPr>
+      </w:pPr>
+      <w:r>
+        <w:t xml:space="preserve">Infatti, </w:t>
+      </w:r>
+      <w:r>
+        <w:t xml:space="preserve">il reciproco di </w:t>
+      </w:r>
+      <w:r>
+        <w:rPr>
+          <w:i/>
+          <w:iCs/>
+        </w:rPr>
+        <w:t>fN(30)</w:t>
+      </w:r>
+      <w:r>
+        <w:t xml:space="preserve"> è  </w:t>
+      </w:r>
+      <w:r>
+        <w:rPr>
+          <w:i/>
+          <w:iCs/>
+        </w:rPr>
+        <w:t>9.35762e-14</w:t>
+      </w:r>
+      <w:r>
+        <w:rPr>
+          <w:i/>
+          <w:iCs/>
+        </w:rPr>
+        <w:t xml:space="preserve"> </w:t>
+      </w:r>
+      <w:r>
+        <w:rPr>
+          <w:rFonts w:ascii="Cambria Math" w:hAnsi="Cambria Math"/>
+          <w:i/>
+          <w:iCs/>
+        </w:rPr>
+        <w:t>≈</w:t>
+      </w:r>
+      <w:r>
+        <w:rPr>
+          <w:i/>
+          <w:iCs/>
+        </w:rPr>
+        <w:t xml:space="preserve"> f(-30)</w:t>
+      </w:r>
+      <w:r>
+        <w:rPr>
+          <w:i/>
+          <w:iCs/>
+        </w:rPr>
+        <w:t>.</w:t>
+      </w:r>
     </w:p>
     <w:p>
       <w:pPr>
         <w:spacing w:after="0" w:line="240" w:lineRule="auto"/>
       </w:pPr>
-    </w:p>
-    <w:p>
-      <w:pPr>
-        <w:spacing w:after="0" w:line="240" w:lineRule="auto"/>
-      </w:pPr>
-    </w:p>
-    <w:p>
-      <w:pPr>
-        <w:spacing w:after="0" w:line="240" w:lineRule="auto"/>
-      </w:pPr>
-    </w:p>
-    <w:p>
-      <w:pPr>
-        <w:spacing w:after="0" w:line="240" w:lineRule="auto"/>
-      </w:pPr>
-    </w:p>
-    <w:p>
-      <w:pPr>
-        <w:spacing w:after="0" w:line="240" w:lineRule="auto"/>
-      </w:pPr>
-    </w:p>
-    <w:p>
-      <w:pPr>
-        <w:spacing w:after="0" w:line="240" w:lineRule="auto"/>
-      </w:pPr>
-    </w:p>
-    <w:p>
-      <w:pPr>
-        <w:spacing w:after="0" w:line="240" w:lineRule="auto"/>
-      </w:pPr>
-    </w:p>
-    <w:p>
-      <w:pPr>
-        <w:spacing w:after="0" w:line="240" w:lineRule="auto"/>
-      </w:pPr>
-    </w:p>
-    <w:p>
-      <w:pPr>
-        <w:spacing w:after="0" w:line="240" w:lineRule="auto"/>
-      </w:pPr>
-    </w:p>
-    <w:p>
-      <w:pPr>
-        <w:spacing w:after="0" w:line="240" w:lineRule="auto"/>
-      </w:pPr>
-    </w:p>
-    <w:p>
-      <w:pPr>
-        <w:spacing w:after="0" w:line="240" w:lineRule="auto"/>
-      </w:pPr>
-    </w:p>
-    <w:p>
-      <w:pPr>
-        <w:spacing w:after="0" w:line="240" w:lineRule="auto"/>
-      </w:pPr>
-    </w:p>
-    <w:p>
-      <w:pPr>
-        <w:spacing w:after="0" w:line="240" w:lineRule="auto"/>
-      </w:pPr>
-    </w:p>
-    <w:p>
-      <w:pPr>
-        <w:spacing w:after="0" w:line="240" w:lineRule="auto"/>
-      </w:pPr>
-    </w:p>
-    <w:p>
-      <w:pPr>
-        <w:spacing w:after="0" w:line="240" w:lineRule="auto"/>
-      </w:pPr>
-    </w:p>
-    <w:p>
-      <w:pPr>
-        <w:spacing w:after="0" w:line="240" w:lineRule="auto"/>
-      </w:pPr>
-    </w:p>
-    <w:p>
-      <w:pPr>
-        <w:spacing w:after="0" w:line="240" w:lineRule="auto"/>
-      </w:pPr>
-    </w:p>
-    <w:p>
-      <w:pPr>
-        <w:spacing w:after="0" w:line="240" w:lineRule="auto"/>
-      </w:pPr>
-    </w:p>
-    <w:p>
-      <w:pPr>
-        <w:spacing w:after="0" w:line="240" w:lineRule="auto"/>
-      </w:pPr>
-    </w:p>
-    <w:p>
-      <w:pPr>
-        <w:spacing w:after="0" w:line="240" w:lineRule="auto"/>
-      </w:pPr>
-    </w:p>
-    <w:p>
-      <w:pPr>
-        <w:spacing w:after="0" w:line="240" w:lineRule="auto"/>
-      </w:pPr>
+      <w:r>
+        <w:t>La differenza tra fn(-30) e il reciproco di fN(30) è dovuta al fatto che la prima esegue N somme rischiando N cancellazioni mente la seconda esegue una divisione, più stabile e con meno probabilità di errore.</w:t>
+      </w:r>
     </w:p>
     <w:p>
       <w:pPr>
@@ -2932,7 +3119,6 @@
       <w:r>
         <w:t xml:space="preserve"> </w:t>
       </w:r>
-      <w:proofErr w:type="spellStart"/>
       <w:r>
         <w:rPr>
           <w:i/>
@@ -2940,7 +3126,6 @@
         </w:rPr>
         <w:t>eps</w:t>
       </w:r>
-      <w:proofErr w:type="spellEnd"/>
       <w:r>
         <w:rPr>
           <w:i/>
@@ -2959,15 +3144,7 @@
         <w:t xml:space="preserve">, </w:t>
       </w:r>
       <w:r>
-        <w:t xml:space="preserve">esegue un ciclo </w:t>
-      </w:r>
-      <w:proofErr w:type="spellStart"/>
-      <w:r>
-        <w:t>while</w:t>
-      </w:r>
-      <w:proofErr w:type="spellEnd"/>
-      <w:r>
-        <w:t xml:space="preserve"> che</w:t>
+        <w:t>esegue un ciclo while che</w:t>
       </w:r>
       <w:r>
         <w:t xml:space="preserve"> la</w:t>
@@ -3031,60 +3208,24 @@
           <w:i/>
           <w:iCs/>
         </w:rPr>
-        <w:t>Precisione di macchina (</w:t>
-      </w:r>
-      <w:proofErr w:type="spellStart"/>
-      <w:r>
-        <w:rPr>
-          <w:rFonts w:eastAsiaTheme="minorEastAsia"/>
-          <w:i/>
-          <w:iCs/>
-        </w:rPr>
-        <w:t>eps</w:t>
-      </w:r>
-      <w:proofErr w:type="spellEnd"/>
-      <w:r>
-        <w:rPr>
-          <w:rFonts w:eastAsiaTheme="minorEastAsia"/>
-          <w:i/>
-          <w:iCs/>
-        </w:rPr>
-        <w:t>) in singola precisione: 5.96046e-08</w:t>
-      </w:r>
-    </w:p>
-    <w:p>
-      <w:pPr>
-        <w:rPr>
-          <w:rFonts w:eastAsiaTheme="minorEastAsia"/>
-          <w:i/>
-          <w:iCs/>
-        </w:rPr>
-      </w:pPr>
-      <w:r>
-        <w:rPr>
-          <w:rFonts w:eastAsiaTheme="minorEastAsia"/>
-          <w:i/>
-          <w:iCs/>
-        </w:rPr>
-        <w:t>Precisione di macchina (</w:t>
-      </w:r>
-      <w:proofErr w:type="spellStart"/>
-      <w:r>
-        <w:rPr>
-          <w:rFonts w:eastAsiaTheme="minorEastAsia"/>
-          <w:i/>
-          <w:iCs/>
-        </w:rPr>
-        <w:t>eps</w:t>
-      </w:r>
-      <w:proofErr w:type="spellEnd"/>
-      <w:r>
-        <w:rPr>
-          <w:rFonts w:eastAsiaTheme="minorEastAsia"/>
-          <w:i/>
-          <w:iCs/>
-        </w:rPr>
-        <w:t>) in doppia precisione: 1.11022e-16</w:t>
+        <w:t>Precisione di macchina (eps) in singola precisione: 5.96046e-08</w:t>
+      </w:r>
+    </w:p>
+    <w:p>
+      <w:pPr>
+        <w:rPr>
+          <w:rFonts w:eastAsiaTheme="minorEastAsia"/>
+          <w:i/>
+          <w:iCs/>
+        </w:rPr>
+      </w:pPr>
+      <w:r>
+        <w:rPr>
+          <w:rFonts w:eastAsiaTheme="minorEastAsia"/>
+          <w:i/>
+          <w:iCs/>
+        </w:rPr>
+        <w:t>Precisione di macchina (eps) in doppia precisione: 1.11022e-16</w:t>
       </w:r>
     </w:p>
     <w:p>
@@ -3150,7 +3291,6 @@
         </w:rPr>
         <w:t xml:space="preserve"> FP (insieme dei numeri in virgola mobile, </w:t>
       </w:r>
-      <w:proofErr w:type="spellStart"/>
       <w:r>
         <w:rPr>
           <w:rFonts w:eastAsiaTheme="minorEastAsia"/>
@@ -3173,16 +3313,7 @@
           <w:i/>
           <w:iCs/>
         </w:rPr>
-        <w:t>oating</w:t>
-      </w:r>
-      <w:proofErr w:type="spellEnd"/>
-      <w:r>
-        <w:rPr>
-          <w:rFonts w:eastAsiaTheme="minorEastAsia"/>
-          <w:i/>
-          <w:iCs/>
-        </w:rPr>
-        <w:t xml:space="preserve"> </w:t>
+        <w:t xml:space="preserve">oating </w:t>
       </w:r>
       <w:r>
         <w:rPr>
@@ -4305,7 +4436,6 @@
     <w:name w:val="Hyperlink"/>
     <w:basedOn w:val="Carpredefinitoparagrafo"/>
     <w:uiPriority w:val="99"/>
-    <w:semiHidden/>
     <w:unhideWhenUsed/>
     <w:rsid w:val="008D1B1D"/>
     <w:rPr>
@@ -4324,6 +4454,30 @@
       <w:color w:val="1F3763" w:themeColor="accent1" w:themeShade="7F"/>
       <w:sz w:val="24"/>
       <w:szCs w:val="24"/>
+    </w:rPr>
+  </w:style>
+  <w:style w:type="character" w:styleId="Menzionenonrisolta">
+    <w:name w:val="Unresolved Mention"/>
+    <w:basedOn w:val="Carpredefinitoparagrafo"/>
+    <w:uiPriority w:val="99"/>
+    <w:semiHidden/>
+    <w:unhideWhenUsed/>
+    <w:rsid w:val="00A11E19"/>
+    <w:rPr>
+      <w:color w:val="605E5C"/>
+      <w:shd w:val="clear" w:color="auto" w:fill="E1DFDD"/>
+    </w:rPr>
+  </w:style>
+  <w:style w:type="character" w:styleId="Collegamentovisitato">
+    <w:name w:val="FollowedHyperlink"/>
+    <w:basedOn w:val="Carpredefinitoparagrafo"/>
+    <w:uiPriority w:val="99"/>
+    <w:semiHidden/>
+    <w:unhideWhenUsed/>
+    <w:rsid w:val="00A11E19"/>
+    <w:rPr>
+      <w:color w:val="954F72" w:themeColor="followedHyperlink"/>
+      <w:u w:val="single"/>
     </w:rPr>
   </w:style>
 </w:styles>

</xml_diff>

<commit_message>
Consegna microbash e termine relazione alan
</commit_message>
<xml_diff>
--- a/SecondoAnno/ALAN/labo1/Relazione.docx
+++ b/SecondoAnno/ALAN/labo1/Relazione.docx
@@ -22,13 +22,29 @@
         <w:pStyle w:val="Titolo"/>
       </w:pPr>
       <w:r>
-        <w:t>Relazione Labo 1 ALAN</w:t>
+        <w:t xml:space="preserve">Relazione </w:t>
+      </w:r>
+      <w:proofErr w:type="spellStart"/>
+      <w:r>
+        <w:t>Labo</w:t>
+      </w:r>
+      <w:proofErr w:type="spellEnd"/>
+      <w:r>
+        <w:t xml:space="preserve"> 1 ALAN</w:t>
       </w:r>
     </w:p>
     <w:p/>
     <w:p>
       <w:r>
-        <w:t>Il codice del laboratorio è suddiviso in 3 parti: funzioni ausiliare, esercizi e main.</w:t>
+        <w:t xml:space="preserve">Il codice del laboratorio è suddiviso in 3 parti: funzioni ausiliare, esercizi e </w:t>
+      </w:r>
+      <w:proofErr w:type="spellStart"/>
+      <w:r>
+        <w:t>main</w:t>
+      </w:r>
+      <w:proofErr w:type="spellEnd"/>
+      <w:r>
+        <w:t>.</w:t>
       </w:r>
     </w:p>
     <w:p>
@@ -40,7 +56,49 @@
           <w:rPr>
             <w:rStyle w:val="Collegamentoipertestuale"/>
           </w:rPr>
-          <w:t>Uni-Informatica/SecondoAnno/ALAN/labo1/labo.cpp at master · marchacio/Uni-Informatica (github.com)</w:t>
+          <w:t>Uni-Informatica/</w:t>
+        </w:r>
+        <w:proofErr w:type="spellStart"/>
+        <w:r>
+          <w:rPr>
+            <w:rStyle w:val="Collegamentoipertestuale"/>
+          </w:rPr>
+          <w:t>SecondoAnno</w:t>
+        </w:r>
+        <w:proofErr w:type="spellEnd"/>
+        <w:r>
+          <w:rPr>
+            <w:rStyle w:val="Collegamentoipertestuale"/>
+          </w:rPr>
+          <w:t xml:space="preserve">/ALAN/labo1/labo.cpp </w:t>
+        </w:r>
+        <w:proofErr w:type="spellStart"/>
+        <w:r>
+          <w:rPr>
+            <w:rStyle w:val="Collegamentoipertestuale"/>
+          </w:rPr>
+          <w:t>at</w:t>
+        </w:r>
+        <w:proofErr w:type="spellEnd"/>
+        <w:r>
+          <w:rPr>
+            <w:rStyle w:val="Collegamentoipertestuale"/>
+          </w:rPr>
+          <w:t xml:space="preserve"> master · </w:t>
+        </w:r>
+        <w:proofErr w:type="spellStart"/>
+        <w:r>
+          <w:rPr>
+            <w:rStyle w:val="Collegamentoipertestuale"/>
+          </w:rPr>
+          <w:t>marchacio</w:t>
+        </w:r>
+        <w:proofErr w:type="spellEnd"/>
+        <w:r>
+          <w:rPr>
+            <w:rStyle w:val="Collegamentoipertestuale"/>
+          </w:rPr>
+          <w:t>/Uni-Informatica (github.com)</w:t>
         </w:r>
       </w:hyperlink>
     </w:p>
@@ -48,6 +106,8 @@
       <w:pPr>
         <w:pStyle w:val="Titolo1"/>
       </w:pPr>
+      <w:bookmarkStart w:id="0" w:name="_Funzioni_ausiliarie"/>
+      <w:bookmarkEnd w:id="0"/>
       <w:r>
         <w:t>Funzioni ausiliarie</w:t>
       </w:r>
@@ -74,6 +134,7 @@
           <w:iCs/>
         </w:rPr>
       </w:pPr>
+      <w:proofErr w:type="spellStart"/>
       <w:r>
         <w:rPr>
           <w:b/>
@@ -81,8 +142,69 @@
           <w:i/>
           <w:iCs/>
         </w:rPr>
-        <w:t>void stampaElemTabella  e  void stampaDivisoreTabella</w:t>
-      </w:r>
+        <w:t>void</w:t>
+      </w:r>
+      <w:proofErr w:type="spellEnd"/>
+      <w:r>
+        <w:rPr>
+          <w:b/>
+          <w:bCs/>
+          <w:i/>
+          <w:iCs/>
+        </w:rPr>
+        <w:t xml:space="preserve"> </w:t>
+      </w:r>
+      <w:proofErr w:type="spellStart"/>
+      <w:r>
+        <w:rPr>
+          <w:b/>
+          <w:bCs/>
+          <w:i/>
+          <w:iCs/>
+        </w:rPr>
+        <w:t>stampaElemTabella</w:t>
+      </w:r>
+      <w:proofErr w:type="spellEnd"/>
+      <w:r>
+        <w:rPr>
+          <w:b/>
+          <w:bCs/>
+          <w:i/>
+          <w:iCs/>
+        </w:rPr>
+        <w:t xml:space="preserve">  e  </w:t>
+      </w:r>
+      <w:proofErr w:type="spellStart"/>
+      <w:r>
+        <w:rPr>
+          <w:b/>
+          <w:bCs/>
+          <w:i/>
+          <w:iCs/>
+        </w:rPr>
+        <w:t>void</w:t>
+      </w:r>
+      <w:proofErr w:type="spellEnd"/>
+      <w:r>
+        <w:rPr>
+          <w:b/>
+          <w:bCs/>
+          <w:i/>
+          <w:iCs/>
+        </w:rPr>
+        <w:t xml:space="preserve"> </w:t>
+      </w:r>
+      <w:proofErr w:type="spellStart"/>
+      <w:r>
+        <w:rPr>
+          <w:b/>
+          <w:bCs/>
+          <w:i/>
+          <w:iCs/>
+        </w:rPr>
+        <w:t>stampaDivisoreTabella</w:t>
+      </w:r>
+      <w:proofErr w:type="spellEnd"/>
     </w:p>
     <w:p>
       <w:pPr>
@@ -189,8 +311,21 @@
       <w:pPr>
         <w:pStyle w:val="Paragrafoelenco"/>
       </w:pPr>
-      <w:r>
-        <w:t>Rinominazione della funzione esponenziale exp (e</w:t>
+      <w:proofErr w:type="spellStart"/>
+      <w:r>
+        <w:t>Rinominazione</w:t>
+      </w:r>
+      <w:proofErr w:type="spellEnd"/>
+      <w:r>
+        <w:t xml:space="preserve"> della funzione esponenziale </w:t>
+      </w:r>
+      <w:proofErr w:type="spellStart"/>
+      <w:r>
+        <w:t>exp</w:t>
+      </w:r>
+      <w:proofErr w:type="spellEnd"/>
+      <w:r>
+        <w:t xml:space="preserve"> (e</w:t>
       </w:r>
       <w:r>
         <w:rPr>
@@ -199,7 +334,15 @@
         <w:t>x</w:t>
       </w:r>
       <w:r>
-        <w:t>) ottenuta dalla libreria cmath.</w:t>
+        <w:t xml:space="preserve">) ottenuta dalla libreria </w:t>
+      </w:r>
+      <w:proofErr w:type="spellStart"/>
+      <w:r>
+        <w:t>cmath</w:t>
+      </w:r>
+      <w:proofErr w:type="spellEnd"/>
+      <w:r>
+        <w:t>.</w:t>
       </w:r>
     </w:p>
     <w:p>
@@ -230,7 +373,29 @@
           <w:iCs/>
           <w:lang w:val="en-US"/>
         </w:rPr>
-        <w:t>double fNx(double n, double x)</w:t>
+        <w:t xml:space="preserve">double </w:t>
+      </w:r>
+      <w:proofErr w:type="spellStart"/>
+      <w:r>
+        <w:rPr>
+          <w:b/>
+          <w:bCs/>
+          <w:i/>
+          <w:iCs/>
+          <w:lang w:val="en-US"/>
+        </w:rPr>
+        <w:t>fNx</w:t>
+      </w:r>
+      <w:proofErr w:type="spellEnd"/>
+      <w:r>
+        <w:rPr>
+          <w:b/>
+          <w:bCs/>
+          <w:i/>
+          <w:iCs/>
+          <w:lang w:val="en-US"/>
+        </w:rPr>
+        <w:t>(double n, double x)</w:t>
       </w:r>
     </w:p>
     <w:p>
@@ -263,65 +428,142 @@
               <w:sz w:val="28"/>
               <w:szCs w:val="28"/>
             </w:rPr>
-            <m:t>f_N (x)=</m:t>
+            <m:t xml:space="preserve">fN </m:t>
           </m:r>
-          <m:r>
-            <m:rPr>
-              <m:sty m:val="p"/>
-            </m:rPr>
-            <w:rPr>
-              <w:rFonts w:ascii="Cambria Math" w:hAnsi="Cambria Math"/>
-              <w:sz w:val="28"/>
-              <w:szCs w:val="28"/>
-            </w:rPr>
-            <m:t>∑_(</m:t>
-          </m:r>
+          <m:d>
+            <m:dPr>
+              <m:ctrlPr>
+                <w:rPr>
+                  <w:rFonts w:ascii="Cambria Math" w:hAnsi="Cambria Math"/>
+                  <w:i/>
+                  <w:sz w:val="28"/>
+                  <w:szCs w:val="28"/>
+                </w:rPr>
+              </m:ctrlPr>
+            </m:dPr>
+            <m:e>
+              <m:r>
+                <w:rPr>
+                  <w:rFonts w:ascii="Cambria Math" w:hAnsi="Cambria Math"/>
+                  <w:sz w:val="28"/>
+                  <w:szCs w:val="28"/>
+                </w:rPr>
+                <m:t>x</m:t>
+              </m:r>
+            </m:e>
+          </m:d>
           <m:r>
             <w:rPr>
               <w:rFonts w:ascii="Cambria Math" w:hAnsi="Cambria Math"/>
               <w:sz w:val="28"/>
               <w:szCs w:val="28"/>
             </w:rPr>
-            <m:t>n=0</m:t>
+            <m:t>=</m:t>
           </m:r>
-          <m:r>
-            <m:rPr>
-              <m:sty m:val="p"/>
-            </m:rPr>
-            <w:rPr>
-              <w:rFonts w:ascii="Cambria Math" w:hAnsi="Cambria Math"/>
-              <w:sz w:val="28"/>
-              <w:szCs w:val="28"/>
-            </w:rPr>
-            <m:t>)^</m:t>
-          </m:r>
-          <m:r>
-            <w:rPr>
-              <w:rFonts w:ascii="Cambria Math" w:hAnsi="Cambria Math"/>
-              <w:sz w:val="28"/>
-              <w:szCs w:val="28"/>
-            </w:rPr>
-            <m:t>N</m:t>
-          </m:r>
-          <m:r>
-            <m:rPr>
-              <m:sty m:val="p"/>
-            </m:rPr>
-            <w:rPr>
-              <w:rFonts w:ascii="Cambria Math" w:hAnsi="Cambria Math"/>
-              <w:sz w:val="28"/>
-              <w:szCs w:val="28"/>
-            </w:rPr>
-            <m:t>▒</m:t>
-          </m:r>
-          <m:r>
-            <w:rPr>
-              <w:rFonts w:ascii="Cambria Math" w:hAnsi="Cambria Math"/>
-              <w:sz w:val="28"/>
-              <w:szCs w:val="28"/>
-            </w:rPr>
-            <m:t>x^n/n!</m:t>
-          </m:r>
+          <m:nary>
+            <m:naryPr>
+              <m:chr m:val="∑"/>
+              <m:ctrlPr>
+                <w:rPr>
+                  <w:rFonts w:ascii="Cambria Math" w:hAnsi="Cambria Math"/>
+                  <w:sz w:val="28"/>
+                  <w:szCs w:val="28"/>
+                </w:rPr>
+              </m:ctrlPr>
+            </m:naryPr>
+            <m:sub>
+              <m:r>
+                <w:rPr>
+                  <w:rFonts w:ascii="Cambria Math" w:hAnsi="Cambria Math"/>
+                  <w:sz w:val="28"/>
+                  <w:szCs w:val="28"/>
+                </w:rPr>
+                <m:t>n=0</m:t>
+              </m:r>
+            </m:sub>
+            <m:sup>
+              <m:r>
+                <w:rPr>
+                  <w:rFonts w:ascii="Cambria Math" w:hAnsi="Cambria Math"/>
+                  <w:sz w:val="28"/>
+                  <w:szCs w:val="28"/>
+                </w:rPr>
+                <m:t>N</m:t>
+              </m:r>
+            </m:sup>
+            <m:e>
+              <m:f>
+                <m:fPr>
+                  <m:ctrlPr>
+                    <w:rPr>
+                      <w:rFonts w:ascii="Cambria Math" w:hAnsi="Cambria Math"/>
+                      <w:i/>
+                      <w:sz w:val="28"/>
+                      <w:szCs w:val="28"/>
+                    </w:rPr>
+                  </m:ctrlPr>
+                </m:fPr>
+                <m:num>
+                  <m:sSup>
+                    <m:sSupPr>
+                      <m:ctrlPr>
+                        <w:rPr>
+                          <w:rFonts w:ascii="Cambria Math" w:hAnsi="Cambria Math"/>
+                          <w:i/>
+                          <w:sz w:val="28"/>
+                          <w:szCs w:val="28"/>
+                        </w:rPr>
+                      </m:ctrlPr>
+                    </m:sSupPr>
+                    <m:e>
+                      <m:r>
+                        <w:rPr>
+                          <w:rFonts w:ascii="Cambria Math" w:hAnsi="Cambria Math"/>
+                          <w:sz w:val="28"/>
+                          <w:szCs w:val="28"/>
+                        </w:rPr>
+                        <m:t>x</m:t>
+                      </m:r>
+                      <m:ctrlPr>
+                        <w:rPr>
+                          <w:rFonts w:ascii="Cambria Math" w:hAnsi="Cambria Math"/>
+                          <w:sz w:val="28"/>
+                          <w:szCs w:val="28"/>
+                        </w:rPr>
+                      </m:ctrlPr>
+                    </m:e>
+                    <m:sup>
+                      <m:r>
+                        <w:rPr>
+                          <w:rFonts w:ascii="Cambria Math" w:hAnsi="Cambria Math"/>
+                          <w:sz w:val="28"/>
+                          <w:szCs w:val="28"/>
+                        </w:rPr>
+                        <m:t>n</m:t>
+                      </m:r>
+                    </m:sup>
+                  </m:sSup>
+                  <m:ctrlPr>
+                    <w:rPr>
+                      <w:rFonts w:ascii="Cambria Math" w:hAnsi="Cambria Math"/>
+                      <w:sz w:val="28"/>
+                      <w:szCs w:val="28"/>
+                    </w:rPr>
+                  </m:ctrlPr>
+                </m:num>
+                <m:den>
+                  <m:r>
+                    <w:rPr>
+                      <w:rFonts w:ascii="Cambria Math" w:hAnsi="Cambria Math"/>
+                      <w:sz w:val="28"/>
+                      <w:szCs w:val="28"/>
+                    </w:rPr>
+                    <m:t>n!</m:t>
+                  </m:r>
+                </m:den>
+              </m:f>
+            </m:e>
+          </m:nary>
         </m:oMath>
       </m:oMathPara>
     </w:p>
@@ -351,7 +593,15 @@
         </w:numPr>
       </w:pPr>
       <w:r>
-        <w:t xml:space="preserve">Il caso base della ricorsione </w:t>
+        <w:t xml:space="preserve">Il caso base della </w:t>
+      </w:r>
+      <w:proofErr w:type="spellStart"/>
+      <w:r>
+        <w:t>ricorsione</w:t>
+      </w:r>
+      <w:proofErr w:type="spellEnd"/>
+      <w:r>
+        <w:t xml:space="preserve"> </w:t>
       </w:r>
       <w:r>
         <w:t xml:space="preserve">avviene </w:t>
@@ -360,13 +610,45 @@
         <w:t xml:space="preserve">quando il grado del polinomio (n) è uguale a 0, infatti quando questa condizione è vera </w:t>
       </w:r>
       <m:oMath>
+        <m:sSup>
+          <m:sSupPr>
+            <m:ctrlPr>
+              <w:rPr>
+                <w:rFonts w:ascii="Cambria Math" w:hAnsi="Cambria Math"/>
+                <w:i/>
+                <w:sz w:val="24"/>
+                <w:szCs w:val="24"/>
+              </w:rPr>
+            </m:ctrlPr>
+          </m:sSupPr>
+          <m:e>
+            <m:r>
+              <w:rPr>
+                <w:rFonts w:ascii="Cambria Math" w:hAnsi="Cambria Math"/>
+                <w:sz w:val="24"/>
+                <w:szCs w:val="24"/>
+              </w:rPr>
+              <m:t>x</m:t>
+            </m:r>
+          </m:e>
+          <m:sup>
+            <m:r>
+              <w:rPr>
+                <w:rFonts w:ascii="Cambria Math" w:hAnsi="Cambria Math"/>
+                <w:sz w:val="24"/>
+                <w:szCs w:val="24"/>
+              </w:rPr>
+              <m:t>0</m:t>
+            </m:r>
+          </m:sup>
+        </m:sSup>
         <m:r>
           <w:rPr>
             <w:rFonts w:ascii="Cambria Math" w:hAnsi="Cambria Math"/>
             <w:sz w:val="24"/>
             <w:szCs w:val="24"/>
           </w:rPr>
-          <m:t>x^0=1</m:t>
+          <m:t>=1</m:t>
         </m:r>
       </m:oMath>
       <w:r>
@@ -384,7 +666,26 @@
             <w:sz w:val="24"/>
             <w:szCs w:val="24"/>
           </w:rPr>
-          <m:t>∀x∈R\{0}</m:t>
+          <m:t>∀x∈R</m:t>
+        </m:r>
+        <m:r>
+          <m:rPr>
+            <m:lit/>
+          </m:rPr>
+          <w:rPr>
+            <w:rFonts w:ascii="Cambria Math" w:eastAsiaTheme="minorEastAsia" w:hAnsi="Cambria Math"/>
+            <w:sz w:val="24"/>
+            <w:szCs w:val="24"/>
+          </w:rPr>
+          <m:t>{</m:t>
+        </m:r>
+        <m:r>
+          <w:rPr>
+            <w:rFonts w:ascii="Cambria Math" w:eastAsiaTheme="minorEastAsia" w:hAnsi="Cambria Math"/>
+            <w:sz w:val="24"/>
+            <w:szCs w:val="24"/>
+          </w:rPr>
+          <m:t>0}</m:t>
         </m:r>
       </m:oMath>
       <w:r>
@@ -438,13 +739,45 @@
         <w:t xml:space="preserve">, ovvero  </w:t>
       </w:r>
       <m:oMath>
+        <m:f>
+          <m:fPr>
+            <m:ctrlPr>
+              <w:rPr>
+                <w:rFonts w:ascii="Cambria Math" w:eastAsiaTheme="minorEastAsia" w:hAnsi="Cambria Math"/>
+                <w:i/>
+                <w:sz w:val="24"/>
+                <w:szCs w:val="24"/>
+              </w:rPr>
+            </m:ctrlPr>
+          </m:fPr>
+          <m:num>
+            <m:r>
+              <w:rPr>
+                <w:rFonts w:ascii="Cambria Math" w:eastAsiaTheme="minorEastAsia" w:hAnsi="Cambria Math"/>
+                <w:sz w:val="24"/>
+                <w:szCs w:val="24"/>
+              </w:rPr>
+              <m:t>1</m:t>
+            </m:r>
+          </m:num>
+          <m:den>
+            <m:r>
+              <w:rPr>
+                <w:rFonts w:ascii="Cambria Math" w:eastAsiaTheme="minorEastAsia" w:hAnsi="Cambria Math"/>
+                <w:sz w:val="24"/>
+                <w:szCs w:val="24"/>
+              </w:rPr>
+              <m:t>1</m:t>
+            </m:r>
+          </m:den>
+        </m:f>
         <m:r>
           <w:rPr>
             <w:rFonts w:ascii="Cambria Math" w:eastAsiaTheme="minorEastAsia" w:hAnsi="Cambria Math"/>
             <w:sz w:val="24"/>
             <w:szCs w:val="24"/>
           </w:rPr>
-          <m:t>1/1=1</m:t>
+          <m:t>=1</m:t>
         </m:r>
       </m:oMath>
       <w:r>
@@ -596,6 +929,7 @@
         <w:pStyle w:val="Titolo2"/>
       </w:pPr>
       <w:r>
+        <w:lastRenderedPageBreak/>
         <w:t>Implementazione algoritmo</w:t>
       </w:r>
     </w:p>
@@ -615,7 +949,6 @@
     </w:p>
     <w:p>
       <w:r>
-        <w:lastRenderedPageBreak/>
         <w:t>In c++</w:t>
       </w:r>
       <w:r>
@@ -628,10 +961,24 @@
         <w:t>l tipo di dato</w:t>
       </w:r>
       <w:r>
-        <w:t xml:space="preserve"> char </w:t>
-      </w:r>
-      <w:r>
-        <w:t>fa riferimento alla codifica Unicode e quindi ogni carattere è definito da un numero minore di 2</w:t>
+        <w:t xml:space="preserve"> </w:t>
+      </w:r>
+      <w:proofErr w:type="spellStart"/>
+      <w:r>
+        <w:t>char</w:t>
+      </w:r>
+      <w:proofErr w:type="spellEnd"/>
+      <w:r>
+        <w:t xml:space="preserve"> </w:t>
+      </w:r>
+      <w:r>
+        <w:t xml:space="preserve">fa riferimento alla codifica Unicode </w:t>
+      </w:r>
+      <w:r>
+        <w:t xml:space="preserve">dove </w:t>
+      </w:r>
+      <w:r>
+        <w:t>ogni carattere è definito da un numero minore di 2</w:t>
       </w:r>
       <w:r>
         <w:rPr>
@@ -663,6 +1010,885 @@
     <w:p>
       <w:r>
         <w:t>Una volta ottenute le cifre, il programma esegue un ciclo for da 0 a 6 (compresi) ed esegue i calcoli.</w:t>
+      </w:r>
+    </w:p>
+    <w:p>
+      <w:pPr>
+        <w:pStyle w:val="Titolo2"/>
+      </w:pPr>
+      <w:r>
+        <w:t>Analisi algoritmica</w:t>
+      </w:r>
+    </w:p>
+    <w:p>
+      <w:pPr>
+        <w:rPr>
+          <w:rFonts w:eastAsiaTheme="minorEastAsia"/>
+        </w:rPr>
+      </w:pPr>
+      <w:r>
+        <w:rPr>
+          <w:rStyle w:val="Titolo3Carattere"/>
+        </w:rPr>
+        <w:t>Algoritmo 1: (</w:t>
+      </w:r>
+      <m:oMath>
+        <m:r>
+          <w:rPr>
+            <w:rStyle w:val="Titolo3Carattere"/>
+            <w:rFonts w:ascii="Cambria Math" w:hAnsi="Cambria Math"/>
+          </w:rPr>
+          <m:t>a+b)+c</m:t>
+        </m:r>
+        <m:r>
+          <m:rPr>
+            <m:sty m:val="p"/>
+          </m:rPr>
+          <w:rPr>
+            <w:rStyle w:val="Titolo3Carattere"/>
+            <w:rFonts w:ascii="Cambria Math" w:hAnsi="Cambria Math"/>
+          </w:rPr>
+          <w:br/>
+        </m:r>
+      </m:oMath>
+      <m:oMathPara>
+        <m:oMathParaPr>
+          <m:jc m:val="left"/>
+        </m:oMathParaPr>
+        <m:oMath>
+          <m:r>
+            <m:rPr>
+              <m:sty m:val="p"/>
+            </m:rPr>
+            <w:rPr>
+              <w:rFonts w:ascii="Cambria Math" w:eastAsiaTheme="minorEastAsia" w:hAnsi="Cambria Math"/>
+            </w:rPr>
+            <m:t xml:space="preserve">s := </m:t>
+          </m:r>
+          <m:d>
+            <m:dPr>
+              <m:ctrlPr>
+                <w:rPr>
+                  <w:rFonts w:ascii="Cambria Math" w:eastAsiaTheme="minorEastAsia" w:hAnsi="Cambria Math"/>
+                </w:rPr>
+              </m:ctrlPr>
+            </m:dPr>
+            <m:e>
+              <m:r>
+                <m:rPr>
+                  <m:sty m:val="p"/>
+                </m:rPr>
+                <w:rPr>
+                  <w:rFonts w:ascii="Cambria Math" w:eastAsiaTheme="minorEastAsia" w:hAnsi="Cambria Math"/>
+                </w:rPr>
+                <m:t>a+b</m:t>
+              </m:r>
+            </m:e>
+          </m:d>
+        </m:oMath>
+      </m:oMathPara>
+    </w:p>
+    <w:p>
+      <w:pPr>
+        <w:rPr>
+          <w:rFonts w:eastAsiaTheme="minorEastAsia"/>
+        </w:rPr>
+      </w:pPr>
+      <m:oMathPara>
+        <m:oMathParaPr>
+          <m:jc m:val="left"/>
+        </m:oMathParaPr>
+        <m:oMath>
+          <m:sSub>
+            <m:sSubPr>
+              <m:ctrlPr>
+                <w:rPr>
+                  <w:rFonts w:ascii="Cambria Math" w:eastAsiaTheme="minorEastAsia" w:hAnsi="Cambria Math"/>
+                </w:rPr>
+              </m:ctrlPr>
+            </m:sSubPr>
+            <m:e>
+              <m:r>
+                <w:rPr>
+                  <w:rFonts w:ascii="Cambria Math" w:eastAsiaTheme="minorEastAsia" w:hAnsi="Cambria Math"/>
+                </w:rPr>
+                <m:t>y</m:t>
+              </m:r>
+              <m:ctrlPr>
+                <w:rPr>
+                  <w:rFonts w:ascii="Cambria Math" w:eastAsiaTheme="minorEastAsia" w:hAnsi="Cambria Math"/>
+                  <w:i/>
+                </w:rPr>
+              </m:ctrlPr>
+            </m:e>
+            <m:sub>
+              <m:r>
+                <w:rPr>
+                  <w:rFonts w:ascii="Cambria Math" w:eastAsiaTheme="minorEastAsia" w:hAnsi="Cambria Math"/>
+                </w:rPr>
+                <m:t>1</m:t>
+              </m:r>
+            </m:sub>
+          </m:sSub>
+          <m:r>
+            <m:rPr>
+              <m:sty m:val="p"/>
+            </m:rPr>
+            <w:rPr>
+              <w:rFonts w:ascii="Cambria Math" w:eastAsiaTheme="minorEastAsia" w:hAnsi="Cambria Math"/>
+            </w:rPr>
+            <m:t xml:space="preserve"> := s+c</m:t>
+          </m:r>
+        </m:oMath>
+      </m:oMathPara>
+    </w:p>
+    <w:p>
+      <w:pPr>
+        <w:rPr>
+          <w:rFonts w:eastAsiaTheme="minorEastAsia"/>
+        </w:rPr>
+      </w:pPr>
+      <m:oMathPara>
+        <m:oMathParaPr>
+          <m:jc m:val="left"/>
+        </m:oMathParaPr>
+        <m:oMath>
+          <m:sSub>
+            <m:sSubPr>
+              <m:ctrlPr>
+                <w:rPr>
+                  <w:rFonts w:ascii="Cambria Math" w:eastAsiaTheme="minorEastAsia" w:hAnsi="Cambria Math"/>
+                </w:rPr>
+              </m:ctrlPr>
+            </m:sSubPr>
+            <m:e>
+              <m:r>
+                <w:rPr>
+                  <w:rFonts w:ascii="Cambria Math" w:eastAsiaTheme="minorEastAsia" w:hAnsi="Cambria Math"/>
+                </w:rPr>
+                <m:t>ε</m:t>
+              </m:r>
+              <m:ctrlPr>
+                <w:rPr>
+                  <w:rFonts w:ascii="Cambria Math" w:eastAsiaTheme="minorEastAsia" w:hAnsi="Cambria Math"/>
+                  <w:i/>
+                </w:rPr>
+              </m:ctrlPr>
+            </m:e>
+            <m:sub>
+              <m:sSub>
+                <m:sSubPr>
+                  <m:ctrlPr>
+                    <w:rPr>
+                      <w:rFonts w:ascii="Cambria Math" w:eastAsiaTheme="minorEastAsia" w:hAnsi="Cambria Math"/>
+                      <w:i/>
+                    </w:rPr>
+                  </m:ctrlPr>
+                </m:sSubPr>
+                <m:e>
+                  <m:r>
+                    <w:rPr>
+                      <w:rFonts w:ascii="Cambria Math" w:eastAsiaTheme="minorEastAsia" w:hAnsi="Cambria Math"/>
+                    </w:rPr>
+                    <m:t>y</m:t>
+                  </m:r>
+                  <m:ctrlPr>
+                    <w:rPr>
+                      <w:rFonts w:ascii="Cambria Math" w:eastAsiaTheme="minorEastAsia" w:hAnsi="Cambria Math"/>
+                    </w:rPr>
+                  </m:ctrlPr>
+                </m:e>
+                <m:sub>
+                  <m:r>
+                    <w:rPr>
+                      <w:rFonts w:ascii="Cambria Math" w:eastAsiaTheme="minorEastAsia" w:hAnsi="Cambria Math"/>
+                    </w:rPr>
+                    <m:t>1</m:t>
+                  </m:r>
+                </m:sub>
+              </m:sSub>
+            </m:sub>
+          </m:sSub>
+          <m:r>
+            <m:rPr>
+              <m:sty m:val="p"/>
+            </m:rPr>
+            <w:rPr>
+              <w:rFonts w:ascii="Cambria Math" w:eastAsiaTheme="minorEastAsia" w:hAnsi="Cambria Math"/>
+            </w:rPr>
+            <m:t>=</m:t>
+          </m:r>
+          <m:f>
+            <m:fPr>
+              <m:ctrlPr>
+                <w:rPr>
+                  <w:rFonts w:ascii="Cambria Math" w:eastAsiaTheme="minorEastAsia" w:hAnsi="Cambria Math"/>
+                </w:rPr>
+              </m:ctrlPr>
+            </m:fPr>
+            <m:num>
+              <m:r>
+                <w:rPr>
+                  <w:rFonts w:ascii="Cambria Math" w:eastAsiaTheme="minorEastAsia" w:hAnsi="Cambria Math"/>
+                </w:rPr>
+                <m:t>s</m:t>
+              </m:r>
+            </m:num>
+            <m:den>
+              <m:r>
+                <w:rPr>
+                  <w:rFonts w:ascii="Cambria Math" w:eastAsiaTheme="minorEastAsia" w:hAnsi="Cambria Math"/>
+                </w:rPr>
+                <m:t>s+c</m:t>
+              </m:r>
+            </m:den>
+          </m:f>
+          <m:sSub>
+            <m:sSubPr>
+              <m:ctrlPr>
+                <w:rPr>
+                  <w:rFonts w:ascii="Cambria Math" w:eastAsiaTheme="minorEastAsia" w:hAnsi="Cambria Math"/>
+                  <w:i/>
+                </w:rPr>
+              </m:ctrlPr>
+            </m:sSubPr>
+            <m:e>
+              <m:r>
+                <w:rPr>
+                  <w:rFonts w:ascii="Cambria Math" w:eastAsiaTheme="minorEastAsia" w:hAnsi="Cambria Math"/>
+                </w:rPr>
+                <m:t>ε</m:t>
+              </m:r>
+            </m:e>
+            <m:sub>
+              <m:r>
+                <w:rPr>
+                  <w:rFonts w:ascii="Cambria Math" w:eastAsiaTheme="minorEastAsia" w:hAnsi="Cambria Math"/>
+                </w:rPr>
+                <m:t>s</m:t>
+              </m:r>
+            </m:sub>
+          </m:sSub>
+        </m:oMath>
+      </m:oMathPara>
+    </w:p>
+    <w:p>
+      <w:pPr>
+        <w:rPr>
+          <w:rFonts w:eastAsiaTheme="minorEastAsia"/>
+        </w:rPr>
+      </w:pPr>
+      <w:r>
+        <w:rPr>
+          <w:rFonts w:eastAsiaTheme="minorEastAsia"/>
+        </w:rPr>
+        <w:t>Quindi l</w:t>
+      </w:r>
+      <w:r>
+        <w:rPr>
+          <w:rFonts w:eastAsiaTheme="minorEastAsia"/>
+        </w:rPr>
+        <w:t xml:space="preserve">’algoritmo è instabile quando </w:t>
+      </w:r>
+      <w:r>
+        <w:rPr>
+          <w:rFonts w:eastAsiaTheme="minorEastAsia"/>
+          <w:i/>
+          <w:iCs/>
+        </w:rPr>
+        <w:t xml:space="preserve">s </w:t>
+      </w:r>
+      <w:r>
+        <w:rPr>
+          <w:rFonts w:ascii="Cambria Math" w:eastAsiaTheme="minorEastAsia" w:hAnsi="Cambria Math"/>
+          <w:i/>
+          <w:iCs/>
+        </w:rPr>
+        <w:t>≈</w:t>
+      </w:r>
+      <w:r>
+        <w:rPr>
+          <w:rFonts w:eastAsiaTheme="minorEastAsia"/>
+          <w:i/>
+          <w:iCs/>
+        </w:rPr>
+        <w:t xml:space="preserve"> </w:t>
+      </w:r>
+      <w:r>
+        <w:rPr>
+          <w:rFonts w:eastAsiaTheme="minorEastAsia"/>
+          <w:i/>
+          <w:iCs/>
+        </w:rPr>
+        <w:t>-</w:t>
+      </w:r>
+      <w:r>
+        <w:rPr>
+          <w:rFonts w:eastAsiaTheme="minorEastAsia"/>
+          <w:i/>
+          <w:iCs/>
+        </w:rPr>
+        <w:t>c</w:t>
+      </w:r>
+      <w:r>
+        <w:rPr>
+          <w:rFonts w:eastAsiaTheme="minorEastAsia"/>
+        </w:rPr>
+        <w:t>,</w:t>
+      </w:r>
+      <w:r>
+        <w:rPr>
+          <w:rFonts w:eastAsiaTheme="minorEastAsia"/>
+        </w:rPr>
+        <w:t xml:space="preserve"> ovvero </w:t>
+      </w:r>
+      <w:r>
+        <w:rPr>
+          <w:rFonts w:eastAsiaTheme="minorEastAsia"/>
+          <w:i/>
+          <w:iCs/>
+        </w:rPr>
+        <w:t xml:space="preserve">(a + b) </w:t>
+      </w:r>
+      <w:r>
+        <w:rPr>
+          <w:rFonts w:ascii="Cambria Math" w:eastAsiaTheme="minorEastAsia" w:hAnsi="Cambria Math"/>
+          <w:i/>
+          <w:iCs/>
+        </w:rPr>
+        <w:t>≈</w:t>
+      </w:r>
+      <w:r>
+        <w:rPr>
+          <w:rFonts w:eastAsiaTheme="minorEastAsia"/>
+          <w:i/>
+          <w:iCs/>
+        </w:rPr>
+        <w:t xml:space="preserve"> </w:t>
+      </w:r>
+      <w:r>
+        <w:rPr>
+          <w:rFonts w:eastAsiaTheme="minorEastAsia"/>
+          <w:i/>
+          <w:iCs/>
+        </w:rPr>
+        <w:t>-</w:t>
+      </w:r>
+      <w:r>
+        <w:rPr>
+          <w:rFonts w:eastAsiaTheme="minorEastAsia"/>
+          <w:i/>
+          <w:iCs/>
+        </w:rPr>
+        <w:t>c</w:t>
+      </w:r>
+      <w:r>
+        <w:rPr>
+          <w:rFonts w:eastAsiaTheme="minorEastAsia"/>
+        </w:rPr>
+        <w:t xml:space="preserve"> , </w:t>
+      </w:r>
+      <w:r>
+        <w:rPr>
+          <w:rFonts w:eastAsiaTheme="minorEastAsia"/>
+        </w:rPr>
+        <w:t>in quanto comporterebbe una divisione per zero e quindi un</w:t>
+      </w:r>
+      <w:r>
+        <w:rPr>
+          <w:rFonts w:eastAsiaTheme="minorEastAsia"/>
+        </w:rPr>
+        <w:t xml:space="preserve"> incremento infinito dell’errore </w:t>
+      </w:r>
+      <m:oMath>
+        <m:sSub>
+          <m:sSubPr>
+            <m:ctrlPr>
+              <w:rPr>
+                <w:rFonts w:ascii="Cambria Math" w:eastAsiaTheme="minorEastAsia" w:hAnsi="Cambria Math"/>
+                <w:i/>
+              </w:rPr>
+            </m:ctrlPr>
+          </m:sSubPr>
+          <m:e>
+            <m:r>
+              <w:rPr>
+                <w:rFonts w:ascii="Cambria Math" w:eastAsiaTheme="minorEastAsia" w:hAnsi="Cambria Math"/>
+              </w:rPr>
+              <m:t>ε</m:t>
+            </m:r>
+          </m:e>
+          <m:sub>
+            <m:r>
+              <w:rPr>
+                <w:rFonts w:ascii="Cambria Math" w:eastAsiaTheme="minorEastAsia" w:hAnsi="Cambria Math"/>
+              </w:rPr>
+              <m:t>s</m:t>
+            </m:r>
+          </m:sub>
+        </m:sSub>
+      </m:oMath>
+      <w:r>
+        <w:rPr>
+          <w:rFonts w:eastAsiaTheme="minorEastAsia"/>
+        </w:rPr>
+        <w:t>.</w:t>
+      </w:r>
+    </w:p>
+    <w:p>
+      <w:pPr>
+        <w:rPr>
+          <w:rFonts w:eastAsiaTheme="minorEastAsia"/>
+        </w:rPr>
+      </w:pPr>
+      <w:r>
+        <w:rPr>
+          <w:rFonts w:eastAsiaTheme="minorEastAsia"/>
+        </w:rPr>
+        <w:t xml:space="preserve">Questo caso si verifica </w:t>
+      </w:r>
+      <w:r>
+        <w:rPr>
+          <w:rFonts w:eastAsiaTheme="minorEastAsia"/>
+        </w:rPr>
+        <w:t>finché</w:t>
+      </w:r>
+      <w:r>
+        <w:rPr>
+          <w:rFonts w:eastAsiaTheme="minorEastAsia"/>
+        </w:rPr>
+        <w:t xml:space="preserve"> </w:t>
+      </w:r>
+      <w:r>
+        <w:rPr>
+          <w:rFonts w:eastAsiaTheme="minorEastAsia"/>
+          <w:i/>
+          <w:iCs/>
+        </w:rPr>
+        <w:t>a</w:t>
+      </w:r>
+      <w:r>
+        <w:rPr>
+          <w:rFonts w:eastAsiaTheme="minorEastAsia"/>
+        </w:rPr>
+        <w:t xml:space="preserve"> non diventa abbastanza grande da influenzare la somma </w:t>
+      </w:r>
+      <w:r>
+        <w:rPr>
+          <w:rFonts w:eastAsiaTheme="minorEastAsia"/>
+          <w:i/>
+          <w:iCs/>
+        </w:rPr>
+        <w:t>a + b</w:t>
+      </w:r>
+      <w:r>
+        <w:rPr>
+          <w:rFonts w:eastAsiaTheme="minorEastAsia"/>
+          <w:i/>
+          <w:iCs/>
+        </w:rPr>
+        <w:t xml:space="preserve"> </w:t>
+      </w:r>
+      <w:r>
+        <w:rPr>
+          <w:rFonts w:eastAsiaTheme="minorEastAsia"/>
+        </w:rPr>
+        <w:t>in modo considerevole e quindi rende questo algoritmo instabile.</w:t>
+      </w:r>
+    </w:p>
+    <w:p>
+      <w:pPr>
+        <w:rPr>
+          <w:rFonts w:eastAsiaTheme="minorEastAsia"/>
+        </w:rPr>
+      </w:pPr>
+      <w:r>
+        <w:rPr>
+          <w:rStyle w:val="Titolo3Carattere"/>
+        </w:rPr>
+        <w:t xml:space="preserve">Algoritmo </w:t>
+      </w:r>
+      <w:r>
+        <w:rPr>
+          <w:rStyle w:val="Titolo3Carattere"/>
+        </w:rPr>
+        <w:t>2</w:t>
+      </w:r>
+      <w:r>
+        <w:rPr>
+          <w:rStyle w:val="Titolo3Carattere"/>
+        </w:rPr>
+        <w:t xml:space="preserve">: </w:t>
+      </w:r>
+      <m:oMath>
+        <m:r>
+          <w:rPr>
+            <w:rStyle w:val="Titolo3Carattere"/>
+            <w:rFonts w:ascii="Cambria Math" w:hAnsi="Cambria Math"/>
+          </w:rPr>
+          <m:t>a+</m:t>
+        </m:r>
+        <m:d>
+          <m:dPr>
+            <m:ctrlPr>
+              <w:rPr>
+                <w:rStyle w:val="Titolo3Carattere"/>
+                <w:rFonts w:ascii="Cambria Math" w:hAnsi="Cambria Math"/>
+                <w:i/>
+              </w:rPr>
+            </m:ctrlPr>
+          </m:dPr>
+          <m:e>
+            <m:r>
+              <w:rPr>
+                <w:rStyle w:val="Titolo3Carattere"/>
+                <w:rFonts w:ascii="Cambria Math" w:hAnsi="Cambria Math"/>
+              </w:rPr>
+              <m:t>b+c</m:t>
+            </m:r>
+          </m:e>
+        </m:d>
+        <m:r>
+          <m:rPr>
+            <m:sty m:val="p"/>
+          </m:rPr>
+          <w:rPr>
+            <w:rStyle w:val="Titolo3Carattere"/>
+            <w:rFonts w:ascii="Cambria Math" w:hAnsi="Cambria Math"/>
+          </w:rPr>
+          <w:br/>
+        </m:r>
+      </m:oMath>
+      <m:oMathPara>
+        <m:oMathParaPr>
+          <m:jc m:val="left"/>
+        </m:oMathParaPr>
+        <m:oMath>
+          <m:r>
+            <m:rPr>
+              <m:sty m:val="p"/>
+            </m:rPr>
+            <w:rPr>
+              <w:rFonts w:ascii="Cambria Math" w:eastAsiaTheme="minorEastAsia" w:hAnsi="Cambria Math"/>
+            </w:rPr>
+            <m:t xml:space="preserve">s := </m:t>
+          </m:r>
+          <m:d>
+            <m:dPr>
+              <m:ctrlPr>
+                <w:rPr>
+                  <w:rFonts w:ascii="Cambria Math" w:eastAsiaTheme="minorEastAsia" w:hAnsi="Cambria Math"/>
+                </w:rPr>
+              </m:ctrlPr>
+            </m:dPr>
+            <m:e>
+              <m:r>
+                <m:rPr>
+                  <m:sty m:val="p"/>
+                </m:rPr>
+                <w:rPr>
+                  <w:rFonts w:ascii="Cambria Math" w:eastAsiaTheme="minorEastAsia" w:hAnsi="Cambria Math"/>
+                </w:rPr>
+                <m:t>b+c</m:t>
+              </m:r>
+            </m:e>
+          </m:d>
+        </m:oMath>
+      </m:oMathPara>
+    </w:p>
+    <w:p>
+      <w:pPr>
+        <w:rPr>
+          <w:rFonts w:eastAsiaTheme="minorEastAsia"/>
+        </w:rPr>
+      </w:pPr>
+      <m:oMathPara>
+        <m:oMathParaPr>
+          <m:jc m:val="left"/>
+        </m:oMathParaPr>
+        <m:oMath>
+          <m:sSub>
+            <m:sSubPr>
+              <m:ctrlPr>
+                <w:rPr>
+                  <w:rFonts w:ascii="Cambria Math" w:eastAsiaTheme="minorEastAsia" w:hAnsi="Cambria Math"/>
+                </w:rPr>
+              </m:ctrlPr>
+            </m:sSubPr>
+            <m:e>
+              <m:r>
+                <w:rPr>
+                  <w:rFonts w:ascii="Cambria Math" w:eastAsiaTheme="minorEastAsia" w:hAnsi="Cambria Math"/>
+                </w:rPr>
+                <m:t>y</m:t>
+              </m:r>
+              <m:ctrlPr>
+                <w:rPr>
+                  <w:rFonts w:ascii="Cambria Math" w:eastAsiaTheme="minorEastAsia" w:hAnsi="Cambria Math"/>
+                  <w:i/>
+                </w:rPr>
+              </m:ctrlPr>
+            </m:e>
+            <m:sub>
+              <m:r>
+                <w:rPr>
+                  <w:rFonts w:ascii="Cambria Math" w:eastAsiaTheme="minorEastAsia" w:hAnsi="Cambria Math"/>
+                </w:rPr>
+                <m:t>1</m:t>
+              </m:r>
+            </m:sub>
+          </m:sSub>
+          <m:r>
+            <m:rPr>
+              <m:sty m:val="p"/>
+            </m:rPr>
+            <w:rPr>
+              <w:rFonts w:ascii="Cambria Math" w:eastAsiaTheme="minorEastAsia" w:hAnsi="Cambria Math"/>
+            </w:rPr>
+            <m:t xml:space="preserve"> := a+s</m:t>
+          </m:r>
+        </m:oMath>
+      </m:oMathPara>
+    </w:p>
+    <w:p>
+      <w:pPr>
+        <w:rPr>
+          <w:rFonts w:eastAsiaTheme="minorEastAsia"/>
+        </w:rPr>
+      </w:pPr>
+      <m:oMathPara>
+        <m:oMathParaPr>
+          <m:jc m:val="left"/>
+        </m:oMathParaPr>
+        <m:oMath>
+          <m:sSub>
+            <m:sSubPr>
+              <m:ctrlPr>
+                <w:rPr>
+                  <w:rFonts w:ascii="Cambria Math" w:eastAsiaTheme="minorEastAsia" w:hAnsi="Cambria Math"/>
+                </w:rPr>
+              </m:ctrlPr>
+            </m:sSubPr>
+            <m:e>
+              <m:r>
+                <w:rPr>
+                  <w:rFonts w:ascii="Cambria Math" w:eastAsiaTheme="minorEastAsia" w:hAnsi="Cambria Math"/>
+                </w:rPr>
+                <m:t>ε</m:t>
+              </m:r>
+              <m:ctrlPr>
+                <w:rPr>
+                  <w:rFonts w:ascii="Cambria Math" w:eastAsiaTheme="minorEastAsia" w:hAnsi="Cambria Math"/>
+                  <w:i/>
+                </w:rPr>
+              </m:ctrlPr>
+            </m:e>
+            <m:sub>
+              <m:sSub>
+                <m:sSubPr>
+                  <m:ctrlPr>
+                    <w:rPr>
+                      <w:rFonts w:ascii="Cambria Math" w:eastAsiaTheme="minorEastAsia" w:hAnsi="Cambria Math"/>
+                      <w:i/>
+                    </w:rPr>
+                  </m:ctrlPr>
+                </m:sSubPr>
+                <m:e>
+                  <m:r>
+                    <w:rPr>
+                      <w:rFonts w:ascii="Cambria Math" w:eastAsiaTheme="minorEastAsia" w:hAnsi="Cambria Math"/>
+                    </w:rPr>
+                    <m:t>y</m:t>
+                  </m:r>
+                  <m:ctrlPr>
+                    <w:rPr>
+                      <w:rFonts w:ascii="Cambria Math" w:eastAsiaTheme="minorEastAsia" w:hAnsi="Cambria Math"/>
+                    </w:rPr>
+                  </m:ctrlPr>
+                </m:e>
+                <m:sub>
+                  <m:r>
+                    <w:rPr>
+                      <w:rFonts w:ascii="Cambria Math" w:eastAsiaTheme="minorEastAsia" w:hAnsi="Cambria Math"/>
+                    </w:rPr>
+                    <m:t>2</m:t>
+                  </m:r>
+                </m:sub>
+              </m:sSub>
+            </m:sub>
+          </m:sSub>
+          <m:r>
+            <m:rPr>
+              <m:sty m:val="p"/>
+            </m:rPr>
+            <w:rPr>
+              <w:rFonts w:ascii="Cambria Math" w:eastAsiaTheme="minorEastAsia" w:hAnsi="Cambria Math"/>
+            </w:rPr>
+            <m:t>=</m:t>
+          </m:r>
+          <m:f>
+            <m:fPr>
+              <m:ctrlPr>
+                <w:rPr>
+                  <w:rFonts w:ascii="Cambria Math" w:eastAsiaTheme="minorEastAsia" w:hAnsi="Cambria Math"/>
+                </w:rPr>
+              </m:ctrlPr>
+            </m:fPr>
+            <m:num>
+              <m:r>
+                <w:rPr>
+                  <w:rFonts w:ascii="Cambria Math" w:eastAsiaTheme="minorEastAsia" w:hAnsi="Cambria Math"/>
+                </w:rPr>
+                <m:t>s</m:t>
+              </m:r>
+            </m:num>
+            <m:den>
+              <m:r>
+                <w:rPr>
+                  <w:rFonts w:ascii="Cambria Math" w:eastAsiaTheme="minorEastAsia" w:hAnsi="Cambria Math"/>
+                </w:rPr>
+                <m:t>a+s</m:t>
+              </m:r>
+            </m:den>
+          </m:f>
+          <m:sSub>
+            <m:sSubPr>
+              <m:ctrlPr>
+                <w:rPr>
+                  <w:rFonts w:ascii="Cambria Math" w:eastAsiaTheme="minorEastAsia" w:hAnsi="Cambria Math"/>
+                  <w:i/>
+                </w:rPr>
+              </m:ctrlPr>
+            </m:sSubPr>
+            <m:e>
+              <m:r>
+                <w:rPr>
+                  <w:rFonts w:ascii="Cambria Math" w:eastAsiaTheme="minorEastAsia" w:hAnsi="Cambria Math"/>
+                </w:rPr>
+                <m:t>ε</m:t>
+              </m:r>
+            </m:e>
+            <m:sub>
+              <m:r>
+                <w:rPr>
+                  <w:rFonts w:ascii="Cambria Math" w:eastAsiaTheme="minorEastAsia" w:hAnsi="Cambria Math"/>
+                </w:rPr>
+                <m:t>s</m:t>
+              </m:r>
+            </m:sub>
+          </m:sSub>
+        </m:oMath>
+      </m:oMathPara>
+    </w:p>
+    <w:p>
+      <w:pPr>
+        <w:rPr>
+          <w:rFonts w:eastAsiaTheme="minorEastAsia"/>
+        </w:rPr>
+      </w:pPr>
+      <w:r>
+        <w:rPr>
+          <w:rFonts w:eastAsiaTheme="minorEastAsia"/>
+        </w:rPr>
+        <w:t xml:space="preserve">L’algoritmo è instabile quando </w:t>
+      </w:r>
+      <w:r>
+        <w:rPr>
+          <w:rFonts w:eastAsiaTheme="minorEastAsia"/>
+          <w:i/>
+          <w:iCs/>
+        </w:rPr>
+        <w:t xml:space="preserve">s </w:t>
+      </w:r>
+      <w:r>
+        <w:rPr>
+          <w:rFonts w:ascii="Cambria Math" w:eastAsiaTheme="minorEastAsia" w:hAnsi="Cambria Math"/>
+          <w:i/>
+          <w:iCs/>
+        </w:rPr>
+        <w:t>≈</w:t>
+      </w:r>
+      <w:r>
+        <w:rPr>
+          <w:rFonts w:eastAsiaTheme="minorEastAsia"/>
+          <w:i/>
+          <w:iCs/>
+        </w:rPr>
+        <w:t xml:space="preserve"> -a</w:t>
+      </w:r>
+      <w:r>
+        <w:rPr>
+          <w:rFonts w:eastAsiaTheme="minorEastAsia"/>
+          <w:i/>
+          <w:iCs/>
+        </w:rPr>
+        <w:t xml:space="preserve"> </w:t>
+      </w:r>
+      <w:r>
+        <w:rPr>
+          <w:rFonts w:eastAsiaTheme="minorEastAsia"/>
+        </w:rPr>
+        <w:t xml:space="preserve">ma questo caso non può accadere perché </w:t>
+      </w:r>
+      <w:r>
+        <w:rPr>
+          <w:rFonts w:eastAsiaTheme="minorEastAsia"/>
+          <w:i/>
+          <w:iCs/>
+        </w:rPr>
+        <w:t xml:space="preserve">s </w:t>
+      </w:r>
+      <w:r>
+        <w:rPr>
+          <w:rFonts w:eastAsiaTheme="minorEastAsia"/>
+        </w:rPr>
+        <w:t>è la somma di due numeri discordi e quindi la loro somma vale 0.</w:t>
+      </w:r>
+    </w:p>
+    <w:p>
+      <w:r>
+        <w:rPr>
+          <w:rFonts w:eastAsiaTheme="minorEastAsia"/>
+        </w:rPr>
+        <w:t xml:space="preserve">Dato che </w:t>
+      </w:r>
+      <w:r>
+        <w:rPr>
+          <w:rFonts w:eastAsiaTheme="minorEastAsia"/>
+          <w:i/>
+          <w:iCs/>
+        </w:rPr>
+        <w:t xml:space="preserve">a </w:t>
+      </w:r>
+      <w:r>
+        <w:rPr>
+          <w:rFonts w:ascii="Cambria Math" w:eastAsiaTheme="minorEastAsia" w:hAnsi="Cambria Math"/>
+          <w:i/>
+          <w:iCs/>
+        </w:rPr>
+        <w:t>≠</w:t>
+      </w:r>
+      <w:r>
+        <w:rPr>
+          <w:rFonts w:eastAsiaTheme="minorEastAsia"/>
+          <w:i/>
+          <w:iCs/>
+        </w:rPr>
+        <w:t xml:space="preserve"> 0</w:t>
+      </w:r>
+      <w:r>
+        <w:rPr>
+          <w:rFonts w:eastAsiaTheme="minorEastAsia"/>
+          <w:i/>
+          <w:iCs/>
+        </w:rPr>
+        <w:t xml:space="preserve"> </w:t>
+      </w:r>
+      <w:r>
+        <w:rPr>
+          <w:rFonts w:eastAsiaTheme="minorEastAsia"/>
+        </w:rPr>
+        <w:t>per definizione, l’algoritmo è stabile.</w:t>
       </w:r>
     </w:p>
     <w:p>
@@ -726,7 +1952,15 @@
               <w:jc w:val="center"/>
             </w:pPr>
             <w:r>
-              <w:t>Algoritmo 1: (a+b)+c</w:t>
+              <w:t>Algoritmo 1: (</w:t>
+            </w:r>
+            <w:proofErr w:type="spellStart"/>
+            <w:r>
+              <w:t>a+b</w:t>
+            </w:r>
+            <w:proofErr w:type="spellEnd"/>
+            <w:r>
+              <w:t>)+c</w:t>
             </w:r>
           </w:p>
         </w:tc>
@@ -740,7 +1974,15 @@
               <w:jc w:val="center"/>
             </w:pPr>
             <w:r>
-              <w:t>Algoritmo 2: a+(b+c)</w:t>
+              <w:t>Algoritmo 2: a+(</w:t>
+            </w:r>
+            <w:proofErr w:type="spellStart"/>
+            <w:r>
+              <w:t>b+c</w:t>
+            </w:r>
+            <w:proofErr w:type="spellEnd"/>
+            <w:r>
+              <w:t>)</w:t>
             </w:r>
           </w:p>
         </w:tc>
@@ -1071,1128 +2313,537 @@
         <w:pStyle w:val="Titolo2"/>
       </w:pPr>
       <w:r>
-        <w:t>Analisi algoritmica</w:t>
-      </w:r>
-    </w:p>
-    <w:p>
-      <w:pPr>
-        <w:rPr>
-          <w:rFonts w:eastAsiaTheme="minorEastAsia"/>
-        </w:rPr>
-      </w:pPr>
-      <w:r>
-        <w:rPr>
-          <w:rStyle w:val="Titolo3Carattere"/>
-        </w:rPr>
-        <w:t>Algoritmo 1: (</w:t>
-      </w:r>
-      <m:oMath>
-        <m:r>
+        <w:lastRenderedPageBreak/>
+        <w:t>Considerazioni</w:t>
+      </w:r>
+    </w:p>
+    <w:p>
+      <w:pPr>
+        <w:spacing w:after="0" w:line="240" w:lineRule="auto"/>
+      </w:pPr>
+      <w:r>
+        <w:t>Come si può notare dai dati prodotti in output, il primo algoritmo è instabile mentre il secondo è stabile e riporta i risultati corretti.</w:t>
+      </w:r>
+    </w:p>
+    <w:p>
+      <w:pPr>
+        <w:spacing w:after="0" w:line="240" w:lineRule="auto"/>
+      </w:pPr>
+      <w:r>
+        <w:t xml:space="preserve">Questa differenza è dovuta alla precedenza </w:t>
+      </w:r>
+      <w:r>
+        <w:t>di</w:t>
+      </w:r>
+      <w:r>
+        <w:t xml:space="preserve"> addizioni </w:t>
+      </w:r>
+      <w:r>
+        <w:t>e cancellazioni</w:t>
+      </w:r>
+      <w:r>
+        <w:t>.</w:t>
+      </w:r>
+    </w:p>
+    <w:p>
+      <w:pPr>
+        <w:spacing w:after="0" w:line="240" w:lineRule="auto"/>
+      </w:pPr>
+    </w:p>
+    <w:p>
+      <w:pPr>
+        <w:spacing w:after="0" w:line="240" w:lineRule="auto"/>
+      </w:pPr>
+      <w:r>
+        <w:t xml:space="preserve">In un primo momento, l'algoritmo 1 esegue una somma tra due numeri di ordine molto differente, </w:t>
+      </w:r>
+      <w:r>
+        <w:rPr>
+          <w:i/>
+          <w:iCs/>
+        </w:rPr>
+        <w:t>a e b</w:t>
+      </w:r>
+      <w:r>
+        <w:t xml:space="preserve">, fintantoché il valore di </w:t>
+      </w:r>
+      <w:r>
+        <w:rPr>
+          <w:i/>
+          <w:iCs/>
+        </w:rPr>
+        <w:t>i</w:t>
+      </w:r>
+      <w:r>
+        <w:t xml:space="preserve"> è piccolo. Infatti, se </w:t>
+      </w:r>
+      <w:r>
+        <w:rPr>
+          <w:i/>
+          <w:iCs/>
+        </w:rPr>
+        <w:t>i &lt; 3</w:t>
+      </w:r>
+      <w:r>
+        <w:t xml:space="preserve">, </w:t>
+      </w:r>
+      <w:r>
+        <w:rPr>
+          <w:i/>
+          <w:iCs/>
+        </w:rPr>
+        <w:t>a</w:t>
+      </w:r>
+      <w:r>
+        <w:t xml:space="preserve"> è al massimo </w:t>
+      </w:r>
+      <w:r>
+        <w:rPr>
+          <w:i/>
+          <w:iCs/>
+        </w:rPr>
+        <w:t>n^3</w:t>
+      </w:r>
+      <w:r>
+        <w:t xml:space="preserve">, mentre </w:t>
+      </w:r>
+      <w:r>
+        <w:rPr>
+          <w:i/>
+          <w:iCs/>
+        </w:rPr>
+        <w:t>b</w:t>
+      </w:r>
+      <w:r>
+        <w:t xml:space="preserve"> è sempre </w:t>
+      </w:r>
+      <w:r>
+        <w:rPr>
+          <w:i/>
+          <w:iCs/>
+        </w:rPr>
+        <w:t>m^20</w:t>
+      </w:r>
+      <w:r>
+        <w:t>.</w:t>
+      </w:r>
+    </w:p>
+    <w:p>
+      <w:pPr>
+        <w:spacing w:after="0" w:line="240" w:lineRule="auto"/>
+      </w:pPr>
+      <w:r>
+        <w:t xml:space="preserve">L'influenza di </w:t>
+      </w:r>
+      <w:r>
+        <w:rPr>
+          <w:i/>
+          <w:iCs/>
+        </w:rPr>
+        <w:t>a</w:t>
+      </w:r>
+      <w:r>
+        <w:t xml:space="preserve"> nella somma inizia a farsi sentire quando la differenza di ordine tra le due variabili è minore o uguale a 16 gradi. Ciò è dovuto al fatto che </w:t>
+      </w:r>
+      <w:r>
+        <w:rPr>
+          <w:i/>
+          <w:iCs/>
+        </w:rPr>
+        <w:t>a</w:t>
+      </w:r>
+      <w:r>
+        <w:t xml:space="preserve"> e </w:t>
+      </w:r>
+      <w:r>
+        <w:rPr>
+          <w:i/>
+          <w:iCs/>
+        </w:rPr>
+        <w:t>b</w:t>
+      </w:r>
+      <w:r>
+        <w:t xml:space="preserve"> sono entrambi numeri double, con una precisione di 2^16. Pertanto, per i valori di </w:t>
+      </w:r>
+      <w:r>
+        <w:rPr>
+          <w:i/>
+          <w:iCs/>
+        </w:rPr>
+        <w:t>i</w:t>
+      </w:r>
+      <w:r>
+        <w:t xml:space="preserve"> fino a 3, l'output dell'algoritmo è 0.</w:t>
+      </w:r>
+    </w:p>
+    <w:p>
+      <w:pPr>
+        <w:spacing w:after="0" w:line="240" w:lineRule="auto"/>
+      </w:pPr>
+      <w:r>
+        <w:t xml:space="preserve">Quando </w:t>
+      </w:r>
+      <w:r>
+        <w:rPr>
+          <w:i/>
+          <w:iCs/>
+        </w:rPr>
+        <w:t>a</w:t>
+      </w:r>
+      <w:r>
+        <w:t xml:space="preserve"> inizia a "modificare" </w:t>
+      </w:r>
+      <w:r>
+        <w:rPr>
+          <w:i/>
+          <w:iCs/>
+        </w:rPr>
+        <w:t>b</w:t>
+      </w:r>
+      <w:r>
+        <w:t xml:space="preserve">, in ogni caso è ancora troppo piccolo per renderlo significativamente diverso da </w:t>
+      </w:r>
+      <w:r>
+        <w:rPr>
+          <w:i/>
+          <w:iCs/>
+        </w:rPr>
+        <w:t>c</w:t>
+      </w:r>
+      <w:r>
+        <w:t xml:space="preserve">. Di conseguenza, si verifica una cancellazione tra </w:t>
+      </w:r>
+      <w:r>
+        <w:rPr>
+          <w:i/>
+          <w:iCs/>
+        </w:rPr>
+        <w:t>(</w:t>
+      </w:r>
+      <w:proofErr w:type="spellStart"/>
+      <w:r>
+        <w:rPr>
+          <w:i/>
+          <w:iCs/>
+        </w:rPr>
+        <w:t>a+b</w:t>
+      </w:r>
+      <w:proofErr w:type="spellEnd"/>
+      <w:r>
+        <w:rPr>
+          <w:i/>
+          <w:iCs/>
+        </w:rPr>
+        <w:t>)</w:t>
+      </w:r>
+      <w:r>
+        <w:t xml:space="preserve"> e </w:t>
+      </w:r>
+      <w:r>
+        <w:rPr>
+          <w:i/>
+          <w:iCs/>
+        </w:rPr>
+        <w:t>c</w:t>
+      </w:r>
+      <w:r>
+        <w:t xml:space="preserve"> che fa degenerare i risultati.</w:t>
+      </w:r>
+    </w:p>
+    <w:p>
+      <w:pPr>
+        <w:spacing w:after="0" w:line="240" w:lineRule="auto"/>
+      </w:pPr>
+    </w:p>
+    <w:p>
+      <w:pPr>
+        <w:spacing w:after="0" w:line="240" w:lineRule="auto"/>
+      </w:pPr>
+      <w:r>
+        <w:t xml:space="preserve">A differenza del primo, l’algoritmo 2 </w:t>
+      </w:r>
+      <w:r>
+        <w:t xml:space="preserve">esegue una somma tra due numeri </w:t>
+      </w:r>
+      <w:r>
+        <w:t xml:space="preserve">discordi </w:t>
+      </w:r>
+      <w:r>
+        <w:t>che hanno quindi risultato 0</w:t>
+      </w:r>
+      <w:r>
+        <w:t xml:space="preserve"> per poi sommare </w:t>
+      </w:r>
+      <w:r>
+        <w:rPr>
+          <w:i/>
+          <w:iCs/>
+        </w:rPr>
+        <w:t>a</w:t>
+      </w:r>
+      <w:r>
+        <w:t xml:space="preserve"> e ritornare il </w:t>
+      </w:r>
+      <w:r>
+        <w:t>risultante corretto</w:t>
+      </w:r>
+      <w:r>
+        <w:t>.</w:t>
+      </w:r>
+    </w:p>
+    <w:p>
+      <w:pPr>
+        <w:spacing w:after="0" w:line="240" w:lineRule="auto"/>
+      </w:pPr>
+    </w:p>
+    <w:p>
+      <w:pPr>
+        <w:pStyle w:val="Titolo1"/>
+      </w:pPr>
+      <w:r>
+        <w:t>Esercizio 2</w:t>
+      </w:r>
+    </w:p>
+    <w:p>
+      <w:pPr>
+        <w:pStyle w:val="Titolo2"/>
+      </w:pPr>
+      <w:r>
+        <w:t>Implementazione algoritmo</w:t>
+      </w:r>
+    </w:p>
+    <w:p>
+      <w:pPr>
+        <w:spacing w:after="0" w:line="240" w:lineRule="auto"/>
+      </w:pPr>
+      <w:r>
+        <w:t xml:space="preserve">L’algoritmo prende in input un valore </w:t>
+      </w:r>
+      <w:r>
+        <w:rPr>
+          <w:i/>
+          <w:iCs/>
+        </w:rPr>
+        <w:t>double x</w:t>
+      </w:r>
+      <w:r>
+        <w:t xml:space="preserve"> utilizzato per effettuare i calcoli con </w:t>
+      </w:r>
+      <w:r>
+        <w:rPr>
+          <w:i/>
+          <w:iCs/>
+        </w:rPr>
+        <w:t>f</w:t>
+      </w:r>
+      <w:r>
+        <w:t xml:space="preserve"> e </w:t>
+      </w:r>
+      <w:proofErr w:type="spellStart"/>
+      <w:r>
+        <w:rPr>
+          <w:i/>
+          <w:iCs/>
+        </w:rPr>
+        <w:t>fN</w:t>
+      </w:r>
+      <w:proofErr w:type="spellEnd"/>
+      <w:r>
+        <w:rPr>
+          <w:i/>
+          <w:iCs/>
+        </w:rPr>
+        <w:t xml:space="preserve"> </w:t>
+      </w:r>
+      <w:hyperlink w:anchor="_Funzioni_ausiliarie" w:history="1">
+        <w:r>
           <w:rPr>
-            <w:rStyle w:val="Titolo3Carattere"/>
-            <w:rFonts w:ascii="Cambria Math" w:hAnsi="Cambria Math"/>
+            <w:rStyle w:val="Collegamentoipertestuale"/>
           </w:rPr>
-          <m:t>a+b)+c</m:t>
-        </m:r>
-        <m:r>
-          <m:rPr>
-            <m:sty m:val="p"/>
-          </m:rPr>
-          <w:rPr>
-            <w:rStyle w:val="Titolo3Carattere"/>
-            <w:rFonts w:ascii="Cambria Math" w:hAnsi="Cambria Math"/>
-          </w:rPr>
-          <w:br/>
-        </m:r>
-      </m:oMath>
-      <m:oMathPara>
-        <m:oMathParaPr>
-          <m:jc m:val="left"/>
-        </m:oMathParaPr>
-        <m:oMath>
-          <m:r>
-            <m:rPr>
-              <m:sty m:val="p"/>
-            </m:rPr>
-            <w:rPr>
-              <w:rFonts w:ascii="Cambria Math" w:eastAsiaTheme="minorEastAsia" w:hAnsi="Cambria Math"/>
-            </w:rPr>
-            <m:t>s := (a+b)</m:t>
-          </m:r>
-        </m:oMath>
-      </m:oMathPara>
-    </w:p>
-    <w:p>
-      <w:pPr>
-        <w:rPr>
-          <w:rFonts w:eastAsiaTheme="minorEastAsia"/>
-        </w:rPr>
-      </w:pPr>
-      <m:oMathPara>
-        <m:oMathParaPr>
-          <m:jc m:val="left"/>
-        </m:oMathParaPr>
-        <m:oMath>
-          <m:r>
-            <w:rPr>
-              <w:rFonts w:ascii="Cambria Math" w:eastAsiaTheme="minorEastAsia" w:hAnsi="Cambria Math"/>
-            </w:rPr>
-            <m:t>y</m:t>
-          </m:r>
-          <m:r>
-            <m:rPr>
-              <m:sty m:val="p"/>
-            </m:rPr>
-            <w:rPr>
-              <w:rFonts w:ascii="Cambria Math" w:eastAsiaTheme="minorEastAsia" w:hAnsi="Cambria Math"/>
-            </w:rPr>
-            <m:t>_</m:t>
-          </m:r>
-          <m:r>
-            <w:rPr>
-              <w:rFonts w:ascii="Cambria Math" w:eastAsiaTheme="minorEastAsia" w:hAnsi="Cambria Math"/>
-            </w:rPr>
-            <m:t>1</m:t>
-          </m:r>
-          <m:r>
-            <m:rPr>
-              <m:sty m:val="p"/>
-            </m:rPr>
-            <w:rPr>
-              <w:rFonts w:ascii="Cambria Math" w:eastAsiaTheme="minorEastAsia" w:hAnsi="Cambria Math"/>
-            </w:rPr>
-            <m:t xml:space="preserve">  := s+c</m:t>
-          </m:r>
-        </m:oMath>
-      </m:oMathPara>
-    </w:p>
-    <w:p>
-      <w:pPr>
-        <w:rPr>
-          <w:rFonts w:eastAsiaTheme="minorEastAsia"/>
-        </w:rPr>
-      </w:pPr>
-      <m:oMathPara>
-        <m:oMathParaPr>
-          <m:jc m:val="left"/>
-        </m:oMathParaPr>
-        <m:oMath>
-          <m:r>
-            <w:rPr>
-              <w:rFonts w:ascii="Cambria Math" w:eastAsiaTheme="minorEastAsia" w:hAnsi="Cambria Math"/>
-            </w:rPr>
-            <m:t>ε</m:t>
-          </m:r>
-          <m:r>
-            <m:rPr>
-              <m:sty m:val="p"/>
-            </m:rPr>
-            <w:rPr>
-              <w:rFonts w:ascii="Cambria Math" w:eastAsiaTheme="minorEastAsia" w:hAnsi="Cambria Math"/>
-            </w:rPr>
-            <m:t>_(</m:t>
-          </m:r>
-          <m:r>
-            <w:rPr>
-              <w:rFonts w:ascii="Cambria Math" w:eastAsiaTheme="minorEastAsia" w:hAnsi="Cambria Math"/>
-            </w:rPr>
-            <m:t>y_1</m:t>
-          </m:r>
-          <m:r>
-            <m:rPr>
-              <m:sty m:val="p"/>
-            </m:rPr>
-            <w:rPr>
-              <w:rFonts w:ascii="Cambria Math" w:eastAsiaTheme="minorEastAsia" w:hAnsi="Cambria Math"/>
-            </w:rPr>
-            <m:t xml:space="preserve"> )=</m:t>
-          </m:r>
-          <m:r>
-            <w:rPr>
-              <w:rFonts w:ascii="Cambria Math" w:eastAsiaTheme="minorEastAsia" w:hAnsi="Cambria Math"/>
-            </w:rPr>
-            <m:t>s</m:t>
-          </m:r>
-          <m:r>
-            <m:rPr>
-              <m:sty m:val="p"/>
-            </m:rPr>
-            <w:rPr>
-              <w:rFonts w:ascii="Cambria Math" w:eastAsiaTheme="minorEastAsia" w:hAnsi="Cambria Math"/>
-            </w:rPr>
-            <m:t>/(</m:t>
-          </m:r>
-          <m:r>
-            <w:rPr>
-              <w:rFonts w:ascii="Cambria Math" w:eastAsiaTheme="minorEastAsia" w:hAnsi="Cambria Math"/>
-            </w:rPr>
-            <m:t>s+c</m:t>
-          </m:r>
-          <m:r>
-            <m:rPr>
-              <m:sty m:val="p"/>
-            </m:rPr>
-            <w:rPr>
-              <w:rFonts w:ascii="Cambria Math" w:eastAsiaTheme="minorEastAsia" w:hAnsi="Cambria Math"/>
-            </w:rPr>
-            <m:t>)</m:t>
-          </m:r>
-          <m:r>
-            <w:rPr>
-              <w:rFonts w:ascii="Cambria Math" w:eastAsiaTheme="minorEastAsia" w:hAnsi="Cambria Math"/>
-            </w:rPr>
-            <m:t xml:space="preserve"> ε_s</m:t>
-          </m:r>
-        </m:oMath>
-      </m:oMathPara>
-    </w:p>
-    <w:p>
-      <w:pPr>
-        <w:rPr>
-          <w:rFonts w:eastAsiaTheme="minorEastAsia"/>
-        </w:rPr>
-      </w:pPr>
-      <w:r>
-        <w:rPr>
-          <w:rFonts w:eastAsiaTheme="minorEastAsia"/>
-        </w:rPr>
-        <w:t xml:space="preserve">L’algoritmo è instabile quando </w:t>
-      </w:r>
-      <w:r>
-        <w:rPr>
-          <w:rFonts w:eastAsiaTheme="minorEastAsia"/>
-          <w:i/>
-          <w:iCs/>
-        </w:rPr>
-        <w:t xml:space="preserve">s </w:t>
-      </w:r>
-      <w:r>
-        <w:rPr>
-          <w:rFonts w:ascii="Cambria Math" w:eastAsiaTheme="minorEastAsia" w:hAnsi="Cambria Math"/>
-          <w:i/>
-          <w:iCs/>
-        </w:rPr>
-        <w:t>≈</w:t>
-      </w:r>
-      <w:r>
-        <w:rPr>
-          <w:rFonts w:eastAsiaTheme="minorEastAsia"/>
+          <w:t>definite precedentemente</w:t>
+        </w:r>
+      </w:hyperlink>
+      <w:r>
+        <w:t xml:space="preserve">; Inoltre, è richiesto un parametro </w:t>
+      </w:r>
+      <w:proofErr w:type="spellStart"/>
+      <w:r>
+        <w:rPr>
+          <w:i/>
+          <w:iCs/>
+        </w:rPr>
+        <w:t>bool</w:t>
+      </w:r>
+      <w:proofErr w:type="spellEnd"/>
+      <w:r>
+        <w:rPr>
+          <w:i/>
+          <w:iCs/>
+        </w:rPr>
+        <w:t xml:space="preserve"> reciproco</w:t>
+      </w:r>
+      <w:r>
+        <w:t xml:space="preserve"> per </w:t>
+      </w:r>
+      <w:r>
+        <w:t>gestire</w:t>
+      </w:r>
+      <w:r>
+        <w:t xml:space="preserve"> la stampa del reciproco di </w:t>
+      </w:r>
+      <w:proofErr w:type="spellStart"/>
+      <w:r>
+        <w:rPr>
+          <w:i/>
+          <w:iCs/>
+        </w:rPr>
+        <w:t>fN</w:t>
+      </w:r>
+      <w:proofErr w:type="spellEnd"/>
+      <w:r>
+        <w:rPr>
+          <w:i/>
+          <w:iCs/>
+        </w:rPr>
+        <w:t>(x)</w:t>
+      </w:r>
+      <w:r>
+        <w:rPr>
           <w:i/>
           <w:iCs/>
         </w:rPr>
         <w:t xml:space="preserve"> </w:t>
       </w:r>
       <w:r>
-        <w:rPr>
-          <w:rFonts w:eastAsiaTheme="minorEastAsia"/>
-          <w:i/>
-          <w:iCs/>
-        </w:rPr>
-        <w:t>-</w:t>
-      </w:r>
-      <w:r>
-        <w:rPr>
-          <w:rFonts w:eastAsiaTheme="minorEastAsia"/>
-          <w:i/>
-          <w:iCs/>
-        </w:rPr>
-        <w:t>c</w:t>
-      </w:r>
-      <w:r>
-        <w:rPr>
-          <w:rFonts w:eastAsiaTheme="minorEastAsia"/>
-        </w:rPr>
-        <w:t>,</w:t>
-      </w:r>
-      <w:r>
-        <w:rPr>
-          <w:rFonts w:eastAsiaTheme="minorEastAsia"/>
-        </w:rPr>
-        <w:t xml:space="preserve"> ovvero </w:t>
-      </w:r>
-      <w:r>
-        <w:rPr>
-          <w:rFonts w:eastAsiaTheme="minorEastAsia"/>
-          <w:i/>
-          <w:iCs/>
-        </w:rPr>
-        <w:t xml:space="preserve">(a + b) </w:t>
-      </w:r>
-      <w:r>
-        <w:rPr>
-          <w:rFonts w:ascii="Cambria Math" w:eastAsiaTheme="minorEastAsia" w:hAnsi="Cambria Math"/>
-          <w:i/>
-          <w:iCs/>
-        </w:rPr>
-        <w:t>≈</w:t>
-      </w:r>
-      <w:r>
-        <w:rPr>
-          <w:rFonts w:eastAsiaTheme="minorEastAsia"/>
-          <w:i/>
-          <w:iCs/>
-        </w:rPr>
+        <w:t>(utile</w:t>
+      </w:r>
+      <w:r>
+        <w:t xml:space="preserve"> nella seconda parte dell’esercizio).</w:t>
+      </w:r>
+    </w:p>
+    <w:p>
+      <w:pPr>
+        <w:spacing w:after="0" w:line="240" w:lineRule="auto"/>
+      </w:pPr>
+    </w:p>
+    <w:p>
+      <w:pPr>
+        <w:spacing w:after="0" w:line="240" w:lineRule="auto"/>
+      </w:pPr>
+      <w:r>
+        <w:t xml:space="preserve">Dopo aver calcolato </w:t>
+      </w:r>
+      <w:r>
+        <w:rPr>
+          <w:i/>
+          <w:iCs/>
+        </w:rPr>
+        <w:t>f(x)</w:t>
+      </w:r>
+      <w:r>
+        <w:t xml:space="preserve">, l’algoritmo stampa l’intestazione della tabella e successivamente, per ogni </w:t>
+      </w:r>
+      <w:r>
+        <w:rPr>
+          <w:i/>
+          <w:iCs/>
+        </w:rPr>
+        <w:t>N</w:t>
+      </w:r>
+      <w:r>
         <w:t xml:space="preserve"> </w:t>
       </w:r>
       <w:r>
         <w:rPr>
-          <w:rFonts w:eastAsiaTheme="minorEastAsia"/>
-          <w:i/>
-          <w:iCs/>
-        </w:rPr>
-        <w:t>-</w:t>
-      </w:r>
-      <w:r>
-        <w:rPr>
-          <w:rFonts w:eastAsiaTheme="minorEastAsia"/>
-          <w:i/>
-          <w:iCs/>
-        </w:rPr>
-        <w:t>c</w:t>
-      </w:r>
-      <w:r>
-        <w:rPr>
-          <w:rFonts w:eastAsiaTheme="minorEastAsia"/>
-        </w:rPr>
-        <w:t xml:space="preserve"> , </w:t>
-      </w:r>
-      <w:r>
-        <w:rPr>
-          <w:rFonts w:eastAsiaTheme="minorEastAsia"/>
-        </w:rPr>
-        <w:t>in quanto comporterebbe una divisione per zero e quindi un</w:t>
-      </w:r>
-      <w:r>
-        <w:rPr>
-          <w:rFonts w:eastAsiaTheme="minorEastAsia"/>
-        </w:rPr>
-        <w:t xml:space="preserve"> incremento infinito dell’errore </w:t>
-      </w:r>
-      <m:oMath>
-        <m:r>
-          <w:rPr>
-            <w:rFonts w:ascii="Cambria Math" w:eastAsiaTheme="minorEastAsia" w:hAnsi="Cambria Math"/>
-          </w:rPr>
-          <m:t>ε_s</m:t>
-        </m:r>
-      </m:oMath>
-      <w:r>
-        <w:rPr>
-          <w:rFonts w:eastAsiaTheme="minorEastAsia"/>
-        </w:rPr>
+          <w:rFonts w:ascii="Cambria Math" w:hAnsi="Cambria Math"/>
+        </w:rPr>
+        <w:t>∈</w:t>
+      </w:r>
+      <w:r>
+        <w:t xml:space="preserve"> {3, 10, 50, 100, 150} stampa i risultati di </w:t>
+      </w:r>
+      <w:proofErr w:type="spellStart"/>
+      <w:r>
+        <w:rPr>
+          <w:i/>
+          <w:iCs/>
+        </w:rPr>
+        <w:t>fN</w:t>
+      </w:r>
+      <w:proofErr w:type="spellEnd"/>
+      <w:r>
+        <w:rPr>
+          <w:i/>
+          <w:iCs/>
+        </w:rPr>
+        <w:t>(x)</w:t>
+      </w:r>
+      <w:r>
+        <w:t>, dell’</w:t>
+      </w:r>
+      <w:r>
+        <w:rPr>
+          <w:i/>
+          <w:iCs/>
+        </w:rPr>
+        <w:t>errore relativo</w:t>
+      </w:r>
+      <w:r>
+        <w:t xml:space="preserve">, </w:t>
+      </w:r>
+      <w:r>
+        <w:rPr>
+          <w:i/>
+          <w:iCs/>
+        </w:rPr>
+        <w:t>assoluto</w:t>
+      </w:r>
+      <w:r>
+        <w:t xml:space="preserve"> e opzionalmente anche il reciproco di </w:t>
+      </w:r>
+      <w:proofErr w:type="spellStart"/>
+      <w:r>
+        <w:rPr>
+          <w:i/>
+          <w:iCs/>
+        </w:rPr>
+        <w:t>fN</w:t>
+      </w:r>
+      <w:proofErr w:type="spellEnd"/>
+      <w:r>
+        <w:rPr>
+          <w:i/>
+          <w:iCs/>
+        </w:rPr>
+        <w:t>(x)</w:t>
+      </w:r>
+      <w:r>
         <w:t>.</w:t>
       </w:r>
     </w:p>
     <w:p>
       <w:pPr>
-        <w:rPr>
-          <w:rFonts w:eastAsiaTheme="minorEastAsia"/>
-        </w:rPr>
-      </w:pPr>
-      <w:r>
-        <w:rPr>
-          <w:rFonts w:eastAsiaTheme="minorEastAsia"/>
-        </w:rPr>
-        <w:t xml:space="preserve">Questo caso si verifica finche </w:t>
-      </w:r>
-      <w:r>
-        <w:rPr>
-          <w:rFonts w:eastAsiaTheme="minorEastAsia"/>
-          <w:i/>
-          <w:iCs/>
-        </w:rPr>
-        <w:t>a</w:t>
-      </w:r>
-      <w:r>
-        <w:rPr>
-          <w:rFonts w:eastAsiaTheme="minorEastAsia"/>
-        </w:rPr>
-        <w:t xml:space="preserve"> non diventa abbastanza grande da influenzare la somma </w:t>
-      </w:r>
-      <w:r>
-        <w:rPr>
-          <w:rFonts w:eastAsiaTheme="minorEastAsia"/>
-          <w:i/>
-          <w:iCs/>
-        </w:rPr>
-        <w:t>a + b</w:t>
-      </w:r>
-      <w:r>
-        <w:rPr>
-          <w:rFonts w:eastAsiaTheme="minorEastAsia"/>
+        <w:spacing w:after="0" w:line="240" w:lineRule="auto"/>
+      </w:pPr>
+    </w:p>
+    <w:p>
+      <w:pPr>
+        <w:spacing w:after="0" w:line="240" w:lineRule="auto"/>
+      </w:pPr>
+      <w:r>
+        <w:t>Questa funzione viene eseguita</w:t>
+      </w:r>
+      <w:r>
+        <w:rPr>
           <w:i/>
           <w:iCs/>
         </w:rPr>
         <w:t xml:space="preserve"> </w:t>
       </w:r>
       <w:r>
-        <w:rPr>
-          <w:rFonts w:eastAsiaTheme="minorEastAsia"/>
-        </w:rPr>
-        <w:t>in modo considerevole e quindi rende questo algoritmo instabile.</w:t>
-      </w:r>
-    </w:p>
-    <w:p>
-      <w:pPr>
-        <w:rPr>
-          <w:rFonts w:eastAsiaTheme="minorEastAsia"/>
-        </w:rPr>
-      </w:pPr>
-      <w:r>
-        <w:rPr>
-          <w:rStyle w:val="Titolo3Carattere"/>
-        </w:rPr>
-        <w:t xml:space="preserve">Algoritmo </w:t>
-      </w:r>
-      <w:r>
-        <w:rPr>
-          <w:rStyle w:val="Titolo3Carattere"/>
-        </w:rPr>
-        <w:t>2</w:t>
-      </w:r>
-      <w:r>
-        <w:rPr>
-          <w:rStyle w:val="Titolo3Carattere"/>
-        </w:rPr>
-        <w:t xml:space="preserve">: </w:t>
-      </w:r>
-      <m:oMath>
-        <m:r>
-          <w:rPr>
-            <w:rStyle w:val="Titolo3Carattere"/>
-            <w:rFonts w:ascii="Cambria Math" w:hAnsi="Cambria Math"/>
-          </w:rPr>
-          <m:t>a+(b+c)</m:t>
-        </m:r>
-        <m:r>
-          <m:rPr>
-            <m:sty m:val="p"/>
-          </m:rPr>
-          <w:rPr>
-            <w:rStyle w:val="Titolo3Carattere"/>
-            <w:rFonts w:ascii="Cambria Math" w:hAnsi="Cambria Math"/>
-          </w:rPr>
-          <w:br/>
-        </m:r>
-      </m:oMath>
-      <m:oMathPara>
-        <m:oMathParaPr>
-          <m:jc m:val="left"/>
-        </m:oMathParaPr>
-        <m:oMath>
-          <m:r>
-            <m:rPr>
-              <m:sty m:val="p"/>
-            </m:rPr>
-            <w:rPr>
-              <w:rFonts w:ascii="Cambria Math" w:eastAsiaTheme="minorEastAsia" w:hAnsi="Cambria Math"/>
-            </w:rPr>
-            <m:t>s := (b+c)</m:t>
-          </m:r>
-        </m:oMath>
-      </m:oMathPara>
-    </w:p>
-    <w:p>
-      <w:pPr>
-        <w:rPr>
-          <w:rFonts w:eastAsiaTheme="minorEastAsia"/>
-        </w:rPr>
-      </w:pPr>
-      <m:oMathPara>
-        <m:oMathParaPr>
-          <m:jc m:val="left"/>
-        </m:oMathParaPr>
-        <m:oMath>
-          <m:r>
-            <w:rPr>
-              <w:rFonts w:ascii="Cambria Math" w:eastAsiaTheme="minorEastAsia" w:hAnsi="Cambria Math"/>
-            </w:rPr>
-            <m:t>y</m:t>
-          </m:r>
-          <m:r>
-            <m:rPr>
-              <m:sty m:val="p"/>
-            </m:rPr>
-            <w:rPr>
-              <w:rFonts w:ascii="Cambria Math" w:eastAsiaTheme="minorEastAsia" w:hAnsi="Cambria Math"/>
-            </w:rPr>
-            <m:t>_</m:t>
-          </m:r>
-          <m:r>
-            <w:rPr>
-              <w:rFonts w:ascii="Cambria Math" w:eastAsiaTheme="minorEastAsia" w:hAnsi="Cambria Math"/>
-            </w:rPr>
-            <m:t>1</m:t>
-          </m:r>
-          <m:r>
-            <m:rPr>
-              <m:sty m:val="p"/>
-            </m:rPr>
-            <w:rPr>
-              <w:rFonts w:ascii="Cambria Math" w:eastAsiaTheme="minorEastAsia" w:hAnsi="Cambria Math"/>
-            </w:rPr>
-            <m:t xml:space="preserve">  := a+s</m:t>
-          </m:r>
-        </m:oMath>
-      </m:oMathPara>
-    </w:p>
-    <w:p>
-      <w:pPr>
-        <w:rPr>
-          <w:rFonts w:eastAsiaTheme="minorEastAsia"/>
-        </w:rPr>
-      </w:pPr>
-      <m:oMathPara>
-        <m:oMathParaPr>
-          <m:jc m:val="left"/>
-        </m:oMathParaPr>
-        <m:oMath>
-          <m:r>
-            <w:rPr>
-              <w:rFonts w:ascii="Cambria Math" w:eastAsiaTheme="minorEastAsia" w:hAnsi="Cambria Math"/>
-            </w:rPr>
-            <m:t>ε</m:t>
-          </m:r>
-          <m:r>
-            <m:rPr>
-              <m:sty m:val="p"/>
-            </m:rPr>
-            <w:rPr>
-              <w:rFonts w:ascii="Cambria Math" w:eastAsiaTheme="minorEastAsia" w:hAnsi="Cambria Math"/>
-            </w:rPr>
-            <m:t>_(</m:t>
-          </m:r>
-          <m:r>
-            <w:rPr>
-              <w:rFonts w:ascii="Cambria Math" w:eastAsiaTheme="minorEastAsia" w:hAnsi="Cambria Math"/>
-            </w:rPr>
-            <m:t>y_2</m:t>
-          </m:r>
-          <m:r>
-            <m:rPr>
-              <m:sty m:val="p"/>
-            </m:rPr>
-            <w:rPr>
-              <w:rFonts w:ascii="Cambria Math" w:eastAsiaTheme="minorEastAsia" w:hAnsi="Cambria Math"/>
-            </w:rPr>
-            <m:t xml:space="preserve"> )=</m:t>
-          </m:r>
-          <m:r>
-            <w:rPr>
-              <w:rFonts w:ascii="Cambria Math" w:eastAsiaTheme="minorEastAsia" w:hAnsi="Cambria Math"/>
-            </w:rPr>
-            <m:t>s</m:t>
-          </m:r>
-          <m:r>
-            <m:rPr>
-              <m:sty m:val="p"/>
-            </m:rPr>
-            <w:rPr>
-              <w:rFonts w:ascii="Cambria Math" w:eastAsiaTheme="minorEastAsia" w:hAnsi="Cambria Math"/>
-            </w:rPr>
-            <m:t>/(</m:t>
-          </m:r>
-          <m:r>
-            <w:rPr>
-              <w:rFonts w:ascii="Cambria Math" w:eastAsiaTheme="minorEastAsia" w:hAnsi="Cambria Math"/>
-            </w:rPr>
-            <m:t>a+s</m:t>
-          </m:r>
-          <m:r>
-            <m:rPr>
-              <m:sty m:val="p"/>
-            </m:rPr>
-            <w:rPr>
-              <w:rFonts w:ascii="Cambria Math" w:eastAsiaTheme="minorEastAsia" w:hAnsi="Cambria Math"/>
-            </w:rPr>
-            <m:t>)</m:t>
-          </m:r>
-          <m:r>
-            <w:rPr>
-              <w:rFonts w:ascii="Cambria Math" w:eastAsiaTheme="minorEastAsia" w:hAnsi="Cambria Math"/>
-            </w:rPr>
-            <m:t xml:space="preserve"> ε_s</m:t>
-          </m:r>
-        </m:oMath>
-      </m:oMathPara>
-    </w:p>
-    <w:p>
-      <w:pPr>
-        <w:rPr>
-          <w:rFonts w:eastAsiaTheme="minorEastAsia"/>
-        </w:rPr>
-      </w:pPr>
-      <w:r>
-        <w:rPr>
-          <w:rFonts w:eastAsiaTheme="minorEastAsia"/>
-        </w:rPr>
-        <w:t xml:space="preserve">L’algoritmo è instabile quando </w:t>
-      </w:r>
-      <w:r>
-        <w:rPr>
-          <w:rFonts w:eastAsiaTheme="minorEastAsia"/>
-          <w:i/>
-          <w:iCs/>
-        </w:rPr>
-        <w:t xml:space="preserve">s </w:t>
-      </w:r>
-      <w:r>
-        <w:rPr>
-          <w:rFonts w:ascii="Cambria Math" w:eastAsiaTheme="minorEastAsia" w:hAnsi="Cambria Math"/>
-          <w:i/>
-          <w:iCs/>
-        </w:rPr>
-        <w:t>≈</w:t>
-      </w:r>
-      <w:r>
-        <w:rPr>
-          <w:rFonts w:eastAsiaTheme="minorEastAsia"/>
-          <w:i/>
-          <w:iCs/>
-        </w:rPr>
-        <w:t xml:space="preserve"> -a</w:t>
-      </w:r>
-      <w:r>
-        <w:rPr>
-          <w:rFonts w:eastAsiaTheme="minorEastAsia"/>
-          <w:i/>
-          <w:iCs/>
-        </w:rPr>
-        <w:t xml:space="preserve"> </w:t>
-      </w:r>
-      <w:r>
-        <w:rPr>
-          <w:rFonts w:eastAsiaTheme="minorEastAsia"/>
-        </w:rPr>
-        <w:t xml:space="preserve">ma questo caso non può accadere perché </w:t>
-      </w:r>
-      <w:r>
-        <w:rPr>
-          <w:rFonts w:eastAsiaTheme="minorEastAsia"/>
-          <w:i/>
-          <w:iCs/>
-        </w:rPr>
-        <w:t xml:space="preserve">s </w:t>
-      </w:r>
-      <w:r>
-        <w:rPr>
-          <w:rFonts w:eastAsiaTheme="minorEastAsia"/>
-        </w:rPr>
-        <w:t>è la somma di due numeri discordi e quindi la loro somma vale 0.</w:t>
-      </w:r>
-    </w:p>
-    <w:p>
-      <w:r>
-        <w:rPr>
-          <w:rFonts w:eastAsiaTheme="minorEastAsia"/>
-        </w:rPr>
-        <w:t xml:space="preserve">Dato che </w:t>
-      </w:r>
-      <w:r>
-        <w:rPr>
-          <w:rFonts w:eastAsiaTheme="minorEastAsia"/>
-          <w:i/>
-          <w:iCs/>
-        </w:rPr>
-        <w:t xml:space="preserve">a </w:t>
-      </w:r>
-      <w:r>
-        <w:rPr>
-          <w:rFonts w:ascii="Cambria Math" w:eastAsiaTheme="minorEastAsia" w:hAnsi="Cambria Math"/>
-          <w:i/>
-          <w:iCs/>
-        </w:rPr>
-        <w:t>≠</w:t>
-      </w:r>
-      <w:r>
-        <w:rPr>
-          <w:rFonts w:eastAsiaTheme="minorEastAsia"/>
-          <w:i/>
-          <w:iCs/>
-        </w:rPr>
-        <w:t xml:space="preserve"> 0</w:t>
-      </w:r>
-      <w:r>
-        <w:rPr>
-          <w:rFonts w:eastAsiaTheme="minorEastAsia"/>
-          <w:i/>
-          <w:iCs/>
-        </w:rPr>
-        <w:t xml:space="preserve"> </w:t>
-      </w:r>
-      <w:r>
-        <w:rPr>
-          <w:rFonts w:eastAsiaTheme="minorEastAsia"/>
-        </w:rPr>
-        <w:t>per definizione, l’algoritmo è stabile.</w:t>
-      </w:r>
-    </w:p>
-    <w:p>
-      <w:pPr>
-        <w:spacing w:after="0" w:line="240" w:lineRule="auto"/>
-      </w:pPr>
-    </w:p>
-    <w:p>
-      <w:pPr>
-        <w:pStyle w:val="Titolo2"/>
-      </w:pPr>
-      <w:r>
-        <w:t>Considerazioni</w:t>
-      </w:r>
-    </w:p>
-    <w:p>
-      <w:pPr>
-        <w:spacing w:after="0" w:line="240" w:lineRule="auto"/>
-      </w:pPr>
-      <w:r>
-        <w:t>Come si può notare dai dati prodotti in output, il primo algoritmo è instabile mentre il secondo è stabile e riporta i risultati corretti.</w:t>
-      </w:r>
-    </w:p>
-    <w:p>
-      <w:pPr>
-        <w:spacing w:after="0" w:line="240" w:lineRule="auto"/>
-      </w:pPr>
-      <w:r>
-        <w:t xml:space="preserve">Questa differenza è dovuta alla precedenza delle addizioni </w:t>
-      </w:r>
-      <w:r>
-        <w:t>e cancellazioni</w:t>
-      </w:r>
-      <w:r>
-        <w:t>.</w:t>
-      </w:r>
-    </w:p>
-    <w:p>
-      <w:pPr>
-        <w:spacing w:after="0" w:line="240" w:lineRule="auto"/>
-      </w:pPr>
-    </w:p>
-    <w:p>
-      <w:pPr>
-        <w:spacing w:after="0" w:line="240" w:lineRule="auto"/>
-      </w:pPr>
-      <w:r>
-        <w:lastRenderedPageBreak/>
-        <w:t xml:space="preserve">In un primo momento, l'algoritmo 1 esegue una somma tra due numeri di ordine molto differente, </w:t>
-      </w:r>
-      <w:r>
-        <w:rPr>
-          <w:i/>
-          <w:iCs/>
-        </w:rPr>
-        <w:t>a e b</w:t>
-      </w:r>
-      <w:r>
-        <w:t xml:space="preserve">, fintantoché il valore di </w:t>
-      </w:r>
-      <w:r>
-        <w:rPr>
-          <w:i/>
-          <w:iCs/>
-        </w:rPr>
-        <w:t>i</w:t>
-      </w:r>
-      <w:r>
-        <w:t xml:space="preserve"> è piccolo. Infatti, se </w:t>
-      </w:r>
-      <w:r>
-        <w:rPr>
-          <w:i/>
-          <w:iCs/>
-        </w:rPr>
-        <w:t>i &lt; 3</w:t>
-      </w:r>
-      <w:r>
-        <w:t xml:space="preserve">, </w:t>
-      </w:r>
-      <w:r>
-        <w:rPr>
-          <w:i/>
-          <w:iCs/>
-        </w:rPr>
-        <w:t>a</w:t>
-      </w:r>
-      <w:r>
-        <w:t xml:space="preserve"> è al massimo </w:t>
-      </w:r>
-      <w:r>
-        <w:rPr>
-          <w:i/>
-          <w:iCs/>
-        </w:rPr>
-        <w:t>n^3</w:t>
-      </w:r>
-      <w:r>
-        <w:t xml:space="preserve">, mentre </w:t>
-      </w:r>
-      <w:r>
-        <w:rPr>
-          <w:i/>
-          <w:iCs/>
-        </w:rPr>
-        <w:t>b</w:t>
-      </w:r>
-      <w:r>
-        <w:t xml:space="preserve"> è sempre </w:t>
-      </w:r>
-      <w:r>
-        <w:rPr>
-          <w:i/>
-          <w:iCs/>
-        </w:rPr>
-        <w:t>m^20</w:t>
-      </w:r>
-      <w:r>
-        <w:t>.</w:t>
-      </w:r>
-    </w:p>
-    <w:p>
-      <w:pPr>
-        <w:spacing w:after="0" w:line="240" w:lineRule="auto"/>
-      </w:pPr>
-      <w:r>
-        <w:t xml:space="preserve">L'influenza di </w:t>
-      </w:r>
-      <w:r>
-        <w:rPr>
-          <w:i/>
-          <w:iCs/>
-        </w:rPr>
-        <w:t>a</w:t>
-      </w:r>
-      <w:r>
-        <w:t xml:space="preserve"> nella somma inizia a farsi sentire quando la differenza di ordine tra le due variabili è minore o uguale a 16 gradi. Ciò è dovuto al fatto che </w:t>
-      </w:r>
-      <w:r>
-        <w:rPr>
-          <w:i/>
-          <w:iCs/>
-        </w:rPr>
-        <w:t>a</w:t>
-      </w:r>
-      <w:r>
-        <w:t xml:space="preserve"> e </w:t>
-      </w:r>
-      <w:r>
-        <w:rPr>
-          <w:i/>
-          <w:iCs/>
-        </w:rPr>
-        <w:t>b</w:t>
-      </w:r>
-      <w:r>
-        <w:t xml:space="preserve"> sono entrambi numeri double, con una precisione di 2^16. Pertanto, per i valori di </w:t>
-      </w:r>
-      <w:r>
-        <w:rPr>
-          <w:i/>
-          <w:iCs/>
-        </w:rPr>
-        <w:t>i</w:t>
-      </w:r>
-      <w:r>
-        <w:t xml:space="preserve"> fino a 3, l'output dell'algoritmo è 0.</w:t>
-      </w:r>
-    </w:p>
-    <w:p>
-      <w:pPr>
-        <w:spacing w:after="0" w:line="240" w:lineRule="auto"/>
-      </w:pPr>
-      <w:r>
-        <w:t xml:space="preserve">Quando </w:t>
-      </w:r>
-      <w:r>
-        <w:rPr>
-          <w:i/>
-          <w:iCs/>
-        </w:rPr>
-        <w:t>a</w:t>
-      </w:r>
-      <w:r>
-        <w:t xml:space="preserve"> inizia a "modificare" </w:t>
-      </w:r>
-      <w:r>
-        <w:rPr>
-          <w:i/>
-          <w:iCs/>
-        </w:rPr>
-        <w:t>b</w:t>
-      </w:r>
-      <w:r>
-        <w:t xml:space="preserve">, in ogni caso è ancora troppo piccolo per renderlo significativamente diverso da </w:t>
-      </w:r>
-      <w:r>
-        <w:rPr>
-          <w:i/>
-          <w:iCs/>
-        </w:rPr>
-        <w:t>c</w:t>
-      </w:r>
-      <w:r>
-        <w:t xml:space="preserve">. Di conseguenza, si verifica una cancellazione tra </w:t>
-      </w:r>
-      <w:r>
-        <w:rPr>
-          <w:i/>
-          <w:iCs/>
-        </w:rPr>
-        <w:t>(a+b)</w:t>
-      </w:r>
-      <w:r>
-        <w:t xml:space="preserve"> e </w:t>
-      </w:r>
-      <w:r>
-        <w:rPr>
-          <w:i/>
-          <w:iCs/>
-        </w:rPr>
-        <w:t>c</w:t>
-      </w:r>
-      <w:r>
-        <w:t xml:space="preserve"> che fa degenerare i risultati.</w:t>
-      </w:r>
-    </w:p>
-    <w:p>
-      <w:pPr>
-        <w:spacing w:after="0" w:line="240" w:lineRule="auto"/>
-      </w:pPr>
-    </w:p>
-    <w:p>
-      <w:pPr>
-        <w:spacing w:after="0" w:line="240" w:lineRule="auto"/>
-      </w:pPr>
-      <w:r>
-        <w:t xml:space="preserve">A differenza del primo, l’algoritmo 2 </w:t>
-      </w:r>
-      <w:r>
-        <w:t xml:space="preserve">esegue una somma tra due numeri </w:t>
-      </w:r>
-      <w:r>
-        <w:t xml:space="preserve">discordi </w:t>
-      </w:r>
-      <w:r>
-        <w:t>che hanno quindi risultato 0</w:t>
-      </w:r>
-      <w:r>
-        <w:t xml:space="preserve"> per poi sommare </w:t>
-      </w:r>
-      <w:r>
-        <w:rPr>
-          <w:i/>
-          <w:iCs/>
-        </w:rPr>
-        <w:t>a</w:t>
-      </w:r>
-      <w:r>
-        <w:t xml:space="preserve"> e ritornare il </w:t>
-      </w:r>
-      <w:r>
-        <w:t>risultante corretto</w:t>
-      </w:r>
-      <w:r>
-        <w:t>.</w:t>
-      </w:r>
-    </w:p>
-    <w:p>
-      <w:pPr>
-        <w:spacing w:after="0" w:line="240" w:lineRule="auto"/>
-      </w:pPr>
-    </w:p>
-    <w:p>
-      <w:pPr>
-        <w:pStyle w:val="Titolo1"/>
-      </w:pPr>
-      <w:r>
-        <w:t>Esercizio 2</w:t>
-      </w:r>
-    </w:p>
-    <w:p>
-      <w:pPr>
-        <w:pStyle w:val="Titolo2"/>
-      </w:pPr>
-      <w:r>
-        <w:t>Implementazione algoritmo</w:t>
-      </w:r>
-    </w:p>
-    <w:p>
-      <w:pPr>
-        <w:spacing w:after="0" w:line="240" w:lineRule="auto"/>
-      </w:pPr>
-      <w:r>
-        <w:t xml:space="preserve">L’algoritmo prende in input un valore </w:t>
-      </w:r>
-      <w:r>
-        <w:rPr>
-          <w:i/>
-          <w:iCs/>
-        </w:rPr>
-        <w:t>double x</w:t>
-      </w:r>
-      <w:r>
-        <w:t xml:space="preserve"> utilizzato per effettuare i calcoli con </w:t>
-      </w:r>
-      <w:r>
-        <w:rPr>
-          <w:i/>
-          <w:iCs/>
-        </w:rPr>
-        <w:t>f</w:t>
-      </w:r>
-      <w:r>
-        <w:t xml:space="preserve"> e </w:t>
-      </w:r>
-      <w:r>
-        <w:rPr>
-          <w:i/>
-          <w:iCs/>
-        </w:rPr>
-        <w:t>fN</w:t>
-      </w:r>
-      <w:r>
-        <w:rPr>
-          <w:i/>
-          <w:iCs/>
-        </w:rPr>
-        <w:t xml:space="preserve"> </w:t>
-      </w:r>
-      <w:r>
-        <w:t xml:space="preserve">definite precedentemente; Inoltre, è richiesto un parametro </w:t>
-      </w:r>
-      <w:r>
-        <w:rPr>
-          <w:i/>
-          <w:iCs/>
-        </w:rPr>
-        <w:t>bool reciproco</w:t>
-      </w:r>
-      <w:r>
-        <w:t xml:space="preserve"> per controllare la stampa del reciproco di </w:t>
-      </w:r>
-      <w:r>
-        <w:rPr>
-          <w:i/>
-          <w:iCs/>
-        </w:rPr>
-        <w:t>fN(x)</w:t>
-      </w:r>
-      <w:r>
-        <w:rPr>
-          <w:i/>
-          <w:iCs/>
-        </w:rPr>
-        <w:t xml:space="preserve"> </w:t>
-      </w:r>
-      <w:r>
-        <w:t>(utile</w:t>
-      </w:r>
-      <w:r>
-        <w:t xml:space="preserve"> nella seconda parte dell’esercizio).</w:t>
-      </w:r>
-    </w:p>
-    <w:p>
-      <w:pPr>
-        <w:spacing w:after="0" w:line="240" w:lineRule="auto"/>
-      </w:pPr>
-    </w:p>
-    <w:p>
-      <w:pPr>
-        <w:spacing w:after="0" w:line="240" w:lineRule="auto"/>
-      </w:pPr>
-      <w:r>
-        <w:t xml:space="preserve">Dopo aver calcolato </w:t>
-      </w:r>
-      <w:r>
-        <w:rPr>
-          <w:i/>
-          <w:iCs/>
-        </w:rPr>
-        <w:t>f(x)</w:t>
-      </w:r>
-      <w:r>
-        <w:t xml:space="preserve">, l’algoritmo stampa l’intestazione della tabella e successivamente, per ogni </w:t>
-      </w:r>
-      <w:r>
-        <w:rPr>
-          <w:i/>
-          <w:iCs/>
-        </w:rPr>
-        <w:t>N</w:t>
-      </w:r>
-      <w:r>
-        <w:t xml:space="preserve"> </w:t>
-      </w:r>
-      <w:r>
-        <w:rPr>
-          <w:rFonts w:ascii="Cambria Math" w:hAnsi="Cambria Math"/>
-        </w:rPr>
-        <w:t>∈</w:t>
-      </w:r>
-      <w:r>
-        <w:t xml:space="preserve"> {3, 10, 50, 100, 150} stampa i risultati di </w:t>
-      </w:r>
-      <w:r>
-        <w:rPr>
-          <w:i/>
-          <w:iCs/>
-        </w:rPr>
-        <w:t>fN(x)</w:t>
-      </w:r>
-      <w:r>
-        <w:t>, dell’</w:t>
-      </w:r>
-      <w:r>
-        <w:rPr>
-          <w:i/>
-          <w:iCs/>
-        </w:rPr>
-        <w:t>errore relativo</w:t>
-      </w:r>
-      <w:r>
-        <w:t xml:space="preserve">, </w:t>
-      </w:r>
-      <w:r>
-        <w:rPr>
-          <w:i/>
-          <w:iCs/>
-        </w:rPr>
-        <w:t>assoluto</w:t>
-      </w:r>
-      <w:r>
-        <w:t xml:space="preserve"> e opzionalmente anche il reciproco di </w:t>
-      </w:r>
-      <w:r>
-        <w:rPr>
-          <w:i/>
-          <w:iCs/>
-        </w:rPr>
-        <w:t>fN(x)</w:t>
-      </w:r>
-      <w:r>
-        <w:t>.</w:t>
-      </w:r>
-    </w:p>
-    <w:p>
-      <w:pPr>
-        <w:spacing w:after="0" w:line="240" w:lineRule="auto"/>
-      </w:pPr>
-    </w:p>
-    <w:p>
-      <w:pPr>
-        <w:spacing w:after="0" w:line="240" w:lineRule="auto"/>
-      </w:pPr>
-      <w:r>
-        <w:t>Questa funzione viene eseguita</w:t>
-      </w:r>
-      <w:r>
-        <w:rPr>
-          <w:i/>
-          <w:iCs/>
-        </w:rPr>
-        <w:t xml:space="preserve"> </w:t>
-      </w:r>
-      <w:r>
         <w:t xml:space="preserve">nel </w:t>
       </w:r>
+      <w:proofErr w:type="spellStart"/>
       <w:r>
         <w:rPr>
           <w:i/>
@@ -2200,14 +2851,9 @@
         </w:rPr>
         <w:t>main</w:t>
       </w:r>
-      <w:r>
-        <w:t xml:space="preserve"> del programma numerose volte con parametri </w:t>
-      </w:r>
-      <w:r>
-        <w:t xml:space="preserve">diversi </w:t>
-      </w:r>
-      <w:r>
-        <w:t>per effettuare misurazioni e confronti tra i risultati ottenuti.</w:t>
+      <w:proofErr w:type="spellEnd"/>
+      <w:r>
+        <w:t xml:space="preserve"> del programma numerose volte con parametri diversi per effettuare misurazioni e confronti tra i risultati ottenuti.</w:t>
       </w:r>
     </w:p>
     <w:p>
@@ -2241,20 +2887,16 @@
           <w:rPr>
             <w:rStyle w:val="Collegamentoipertestuale"/>
           </w:rPr>
-          <w:t>output.txt nel Repository Git</w:t>
+          <w:t xml:space="preserve">output.txt nel Repository </w:t>
         </w:r>
+        <w:proofErr w:type="spellStart"/>
         <w:r>
           <w:rPr>
             <w:rStyle w:val="Collegamentoipertestuale"/>
           </w:rPr>
-          <w:t>h</w:t>
+          <w:t>Github</w:t>
         </w:r>
-        <w:r>
-          <w:rPr>
-            <w:rStyle w:val="Collegamentoipertestuale"/>
-          </w:rPr>
-          <w:t>ub</w:t>
-        </w:r>
+        <w:proofErr w:type="spellEnd"/>
       </w:hyperlink>
       <w:r>
         <w:t>.</w:t>
@@ -2264,8 +2906,8 @@
       <w:pPr>
         <w:pStyle w:val="Titolo3"/>
       </w:pPr>
-      <w:bookmarkStart w:id="0" w:name="_Algoritmo_1"/>
-      <w:bookmarkEnd w:id="0"/>
+      <w:bookmarkStart w:id="1" w:name="_Algoritmo_1"/>
+      <w:bookmarkEnd w:id="1"/>
       <w:r>
         <w:t>Algoritmo 1</w:t>
       </w:r>
@@ -2297,7 +2939,7 @@
                 <w:noProof/>
               </w:rPr>
               <w:drawing>
-                <wp:anchor distT="0" distB="0" distL="114300" distR="114300" simplePos="0" relativeHeight="251659264" behindDoc="0" locked="0" layoutInCell="1" allowOverlap="1" wp14:anchorId="10DF22CA" wp14:editId="6F75F88C">
+                <wp:anchor distT="0" distB="0" distL="114300" distR="114300" simplePos="0" relativeHeight="251659264" behindDoc="0" locked="0" layoutInCell="1" allowOverlap="1" wp14:anchorId="10DF22CA" wp14:editId="575E5725">
                   <wp:simplePos x="0" y="0"/>
                   <wp:positionH relativeFrom="column">
                     <wp:posOffset>-68580</wp:posOffset>
@@ -2357,7 +2999,7 @@
                 <w:noProof/>
               </w:rPr>
               <w:drawing>
-                <wp:anchor distT="0" distB="0" distL="114300" distR="114300" simplePos="0" relativeHeight="251658240" behindDoc="1" locked="0" layoutInCell="1" allowOverlap="1" wp14:anchorId="06DD1502" wp14:editId="6D60D75C">
+                <wp:anchor distT="0" distB="0" distL="114300" distR="114300" simplePos="0" relativeHeight="251658240" behindDoc="1" locked="0" layoutInCell="1" allowOverlap="1" wp14:anchorId="06DD1502" wp14:editId="76207CBD">
                   <wp:simplePos x="0" y="0"/>
                   <wp:positionH relativeFrom="column">
                     <wp:posOffset>-65405</wp:posOffset>
@@ -2430,7 +3072,7 @@
                 <w:noProof/>
               </w:rPr>
               <w:drawing>
-                <wp:anchor distT="0" distB="0" distL="114300" distR="114300" simplePos="0" relativeHeight="251661312" behindDoc="0" locked="0" layoutInCell="1" allowOverlap="1" wp14:anchorId="585E2C64" wp14:editId="0B8E9842">
+                <wp:anchor distT="0" distB="0" distL="114300" distR="114300" simplePos="0" relativeHeight="251661312" behindDoc="0" locked="0" layoutInCell="1" allowOverlap="1" wp14:anchorId="585E2C64" wp14:editId="026EF7AE">
                   <wp:simplePos x="0" y="0"/>
                   <wp:positionH relativeFrom="column">
                     <wp:posOffset>-63500</wp:posOffset>
@@ -2490,7 +3132,7 @@
                 <w:noProof/>
               </w:rPr>
               <w:drawing>
-                <wp:anchor distT="0" distB="0" distL="114300" distR="114300" simplePos="0" relativeHeight="251660288" behindDoc="0" locked="0" layoutInCell="1" allowOverlap="1" wp14:anchorId="34ACEF18" wp14:editId="066CC7DC">
+                <wp:anchor distT="0" distB="0" distL="114300" distR="114300" simplePos="0" relativeHeight="251660288" behindDoc="0" locked="0" layoutInCell="1" allowOverlap="1" wp14:anchorId="34ACEF18" wp14:editId="27C9C3F3">
                   <wp:simplePos x="0" y="0"/>
                   <wp:positionH relativeFrom="column">
                     <wp:posOffset>-67945</wp:posOffset>
@@ -2556,7 +3198,7 @@
         </w:rPr>
         <w:lastRenderedPageBreak/>
         <w:drawing>
-          <wp:anchor distT="0" distB="0" distL="114300" distR="114300" simplePos="0" relativeHeight="251662336" behindDoc="0" locked="0" layoutInCell="1" allowOverlap="1" wp14:anchorId="688DE9EC" wp14:editId="620FD722">
+          <wp:anchor distT="0" distB="0" distL="114300" distR="114300" simplePos="0" relativeHeight="251662336" behindDoc="0" locked="0" layoutInCell="1" allowOverlap="1" wp14:anchorId="688DE9EC" wp14:editId="1DDFA500">
             <wp:simplePos x="0" y="0"/>
             <wp:positionH relativeFrom="margin">
               <wp:posOffset>-635</wp:posOffset>
@@ -2629,12 +3271,21 @@
       <w:r>
         <w:t xml:space="preserve">Come si può notare dai dati prodotti dall’algoritmo 1, </w:t>
       </w:r>
-      <w:r>
-        <w:rPr>
-          <w:i/>
-          <w:iCs/>
-        </w:rPr>
-        <w:t>fN(x)</w:t>
+      <w:proofErr w:type="spellStart"/>
+      <w:r>
+        <w:rPr>
+          <w:i/>
+          <w:iCs/>
+        </w:rPr>
+        <w:t>fN</w:t>
+      </w:r>
+      <w:proofErr w:type="spellEnd"/>
+      <w:r>
+        <w:rPr>
+          <w:i/>
+          <w:iCs/>
+        </w:rPr>
+        <w:t>(x)</w:t>
       </w:r>
       <w:r>
         <w:t xml:space="preserve"> ha una precisione linearmente dipendente da </w:t>
@@ -2699,23 +3350,7 @@
             <w:i/>
             <w:iCs/>
           </w:rPr>
-          <w:t>x</w:t>
-        </w:r>
-        <w:r>
-          <w:rPr>
-            <w:rStyle w:val="Collegamentoipertestuale"/>
-            <w:i/>
-            <w:iCs/>
-          </w:rPr>
-          <w:t xml:space="preserve"> </w:t>
-        </w:r>
-        <w:r>
-          <w:rPr>
-            <w:rStyle w:val="Collegamentoipertestuale"/>
-            <w:i/>
-            <w:iCs/>
-          </w:rPr>
-          <w:t xml:space="preserve">= </w:t>
+          <w:t xml:space="preserve">x = </w:t>
         </w:r>
         <w:r>
           <w:rPr>
@@ -2750,12 +3385,21 @@
       <w:r>
         <w:t xml:space="preserve">Analizzando l’output di </w:t>
       </w:r>
-      <w:r>
-        <w:rPr>
-          <w:i/>
-          <w:iCs/>
-        </w:rPr>
-        <w:t>fN(x)</w:t>
+      <w:proofErr w:type="spellStart"/>
+      <w:r>
+        <w:rPr>
+          <w:i/>
+          <w:iCs/>
+        </w:rPr>
+        <w:t>fN</w:t>
+      </w:r>
+      <w:proofErr w:type="spellEnd"/>
+      <w:r>
+        <w:rPr>
+          <w:i/>
+          <w:iCs/>
+        </w:rPr>
+        <w:t>(x)</w:t>
       </w:r>
       <w:r>
         <w:t xml:space="preserve"> con </w:t>
@@ -2768,13 +3412,7 @@
         <w:t>x = -30</w:t>
       </w:r>
       <w:r>
-        <w:t xml:space="preserve"> si nota come i risultati siano notevolmente diversi </w:t>
-      </w:r>
-      <w:r>
-        <w:t>da</w:t>
-      </w:r>
-      <w:r>
-        <w:t xml:space="preserve"> </w:t>
+        <w:t xml:space="preserve"> si nota come i risultati siano notevolmente diversi da </w:t>
       </w:r>
       <w:r>
         <w:rPr>
@@ -2784,14 +3422,9 @@
         <w:t>f(x)</w:t>
       </w:r>
       <w:r>
-        <w:t xml:space="preserve"> e tra loro: </w:t>
-      </w:r>
-      <w:r>
-        <w:t xml:space="preserve">presumibilmente </w:t>
-      </w:r>
-      <w:r>
-        <w:t xml:space="preserve">questi errori sono figli di cancellazioni svolte nel calcolo della sommatoria di </w:t>
-      </w:r>
+        <w:t xml:space="preserve"> e tra loro: presumibilmente questi errori sono figli di cancellazioni svolte nel calcolo della sommatoria di </w:t>
+      </w:r>
+      <w:proofErr w:type="spellStart"/>
       <w:r>
         <w:rPr>
           <w:i/>
@@ -2799,6 +3432,7 @@
         </w:rPr>
         <w:t>fN</w:t>
       </w:r>
+      <w:proofErr w:type="spellEnd"/>
       <w:r>
         <w:rPr>
           <w:i/>
@@ -2873,8 +3507,26 @@
                 <w:rPr>
                   <w:rFonts w:ascii="Cambria Math" w:hAnsi="Cambria Math"/>
                 </w:rPr>
-                <m:t>f(x)</m:t>
+                <m:t>f</m:t>
               </m:r>
+              <m:d>
+                <m:dPr>
+                  <m:ctrlPr>
+                    <w:rPr>
+                      <w:rFonts w:ascii="Cambria Math" w:hAnsi="Cambria Math"/>
+                      <w:i/>
+                    </w:rPr>
+                  </m:ctrlPr>
+                </m:dPr>
+                <m:e>
+                  <m:r>
+                    <w:rPr>
+                      <w:rFonts w:ascii="Cambria Math" w:hAnsi="Cambria Math"/>
+                    </w:rPr>
+                    <m:t>x</m:t>
+                  </m:r>
+                </m:e>
+              </m:d>
             </m:den>
           </m:f>
           <m:r>
@@ -3003,8 +3655,26 @@
                 <w:rPr>
                   <w:rFonts w:ascii="Cambria Math" w:eastAsiaTheme="minorEastAsia" w:hAnsi="Cambria Math"/>
                 </w:rPr>
-                <m:t>fN(-x)</m:t>
+                <m:t>fN</m:t>
               </m:r>
+              <m:d>
+                <m:dPr>
+                  <m:ctrlPr>
+                    <w:rPr>
+                      <w:rFonts w:ascii="Cambria Math" w:eastAsiaTheme="minorEastAsia" w:hAnsi="Cambria Math"/>
+                      <w:i/>
+                    </w:rPr>
+                  </m:ctrlPr>
+                </m:dPr>
+                <m:e>
+                  <m:r>
+                    <w:rPr>
+                      <w:rFonts w:ascii="Cambria Math" w:eastAsiaTheme="minorEastAsia" w:hAnsi="Cambria Math"/>
+                    </w:rPr>
+                    <m:t>-x</m:t>
+                  </m:r>
+                </m:e>
+              </m:d>
             </m:den>
           </m:f>
         </m:oMath>
@@ -3029,12 +3699,21 @@
       <w:r>
         <w:t xml:space="preserve">il reciproco di </w:t>
       </w:r>
-      <w:r>
-        <w:rPr>
-          <w:i/>
-          <w:iCs/>
-        </w:rPr>
-        <w:t>fN(30)</w:t>
+      <w:proofErr w:type="spellStart"/>
+      <w:r>
+        <w:rPr>
+          <w:i/>
+          <w:iCs/>
+        </w:rPr>
+        <w:t>fN</w:t>
+      </w:r>
+      <w:proofErr w:type="spellEnd"/>
+      <w:r>
+        <w:rPr>
+          <w:i/>
+          <w:iCs/>
+        </w:rPr>
+        <w:t>(30)</w:t>
       </w:r>
       <w:r>
         <w:t xml:space="preserve"> è  </w:t>
@@ -3044,306 +3723,512 @@
           <w:i/>
           <w:iCs/>
         </w:rPr>
-        <w:t>9.35762e-14</w:t>
-      </w:r>
-      <w:r>
-        <w:rPr>
-          <w:i/>
-          <w:iCs/>
-        </w:rPr>
+        <w:t xml:space="preserve">9.35762e-14 </w:t>
+      </w:r>
+      <w:r>
+        <w:rPr>
+          <w:rFonts w:ascii="Cambria Math" w:hAnsi="Cambria Math"/>
+          <w:i/>
+          <w:iCs/>
+        </w:rPr>
+        <w:t>≈</w:t>
+      </w:r>
+      <w:r>
+        <w:rPr>
+          <w:i/>
+          <w:iCs/>
+        </w:rPr>
+        <w:t xml:space="preserve"> f(-30)</w:t>
+      </w:r>
+      <w:r>
+        <w:rPr>
+          <w:i/>
+          <w:iCs/>
+        </w:rPr>
+        <w:t>.</w:t>
+      </w:r>
+    </w:p>
+    <w:p>
+      <w:pPr>
+        <w:spacing w:after="0" w:line="240" w:lineRule="auto"/>
+      </w:pPr>
+      <w:r>
+        <w:t xml:space="preserve">La differenza tra </w:t>
+      </w:r>
+      <w:proofErr w:type="spellStart"/>
+      <w:r>
+        <w:t>fn</w:t>
+      </w:r>
+      <w:proofErr w:type="spellEnd"/>
+      <w:r>
+        <w:t xml:space="preserve">(-30) e il reciproco di </w:t>
+      </w:r>
+      <w:proofErr w:type="spellStart"/>
+      <w:r>
+        <w:t>fN</w:t>
+      </w:r>
+      <w:proofErr w:type="spellEnd"/>
+      <w:r>
+        <w:t>(30) è dovuta al fatto che la prima esegue N somme rischiando N cancellazioni mente la seconda esegue una divisione</w:t>
+      </w:r>
+      <w:r>
+        <w:t xml:space="preserve"> sul risultato</w:t>
+      </w:r>
+      <w:r>
+        <w:t>, più stabile e con meno probabilità di errore.</w:t>
+      </w:r>
+    </w:p>
+    <w:p>
+      <w:pPr>
+        <w:spacing w:after="0" w:line="240" w:lineRule="auto"/>
+      </w:pPr>
+      <w:r>
+        <w:t xml:space="preserve">Lo stesso ragionamento può essere applicato ad </w:t>
+      </w:r>
+      <w:r>
+        <w:rPr>
+          <w:i/>
+          <w:iCs/>
+        </w:rPr>
+        <w:t xml:space="preserve">x = </w:t>
+      </w:r>
+      <w:r>
+        <w:rPr>
+          <w:i/>
+          <w:iCs/>
+        </w:rPr>
+        <w:t>-</w:t>
+      </w:r>
+      <w:r>
+        <w:rPr>
+          <w:i/>
+          <w:iCs/>
+        </w:rPr>
+        <w:t>0.5</w:t>
+      </w:r>
+      <w:r>
+        <w:t>:</w:t>
+      </w:r>
+    </w:p>
+    <w:p>
+      <w:pPr>
+        <w:spacing w:after="0" w:line="240" w:lineRule="auto"/>
+      </w:pPr>
+      <m:oMathPara>
+        <m:oMath>
+          <m:r>
+            <w:rPr>
+              <w:rFonts w:ascii="Cambria Math" w:hAnsi="Cambria Math"/>
+            </w:rPr>
+            <m:t>f</m:t>
+          </m:r>
+          <m:d>
+            <m:dPr>
+              <m:ctrlPr>
+                <w:rPr>
+                  <w:rFonts w:ascii="Cambria Math" w:hAnsi="Cambria Math"/>
+                  <w:i/>
+                </w:rPr>
+              </m:ctrlPr>
+            </m:dPr>
+            <m:e>
+              <m:r>
+                <w:rPr>
+                  <w:rFonts w:ascii="Cambria Math" w:hAnsi="Cambria Math"/>
+                </w:rPr>
+                <m:t>-0.5</m:t>
+              </m:r>
+            </m:e>
+          </m:d>
+          <m:r>
+            <w:rPr>
+              <w:rFonts w:ascii="Cambria Math" w:hAnsi="Cambria Math"/>
+            </w:rPr>
+            <m:t>≈</m:t>
+          </m:r>
+          <m:f>
+            <m:fPr>
+              <m:ctrlPr>
+                <w:rPr>
+                  <w:rFonts w:ascii="Cambria Math" w:hAnsi="Cambria Math"/>
+                  <w:i/>
+                </w:rPr>
+              </m:ctrlPr>
+            </m:fPr>
+            <m:num>
+              <m:r>
+                <w:rPr>
+                  <w:rFonts w:ascii="Cambria Math" w:hAnsi="Cambria Math"/>
+                </w:rPr>
+                <m:t>1</m:t>
+              </m:r>
+            </m:num>
+            <m:den>
+              <m:r>
+                <w:rPr>
+                  <w:rFonts w:ascii="Cambria Math" w:hAnsi="Cambria Math"/>
+                </w:rPr>
+                <m:t>fN(0.5)</m:t>
+              </m:r>
+            </m:den>
+          </m:f>
+          <m:r>
+            <w:rPr>
+              <w:rFonts w:ascii="Cambria Math" w:hAnsi="Cambria Math"/>
+            </w:rPr>
+            <w:tab/>
+          </m:r>
+        </m:oMath>
+      </m:oMathPara>
+    </w:p>
+    <w:p>
+      <w:pPr>
+        <w:pStyle w:val="Titolo1"/>
+      </w:pPr>
+      <w:r>
+        <w:t>Esercizio 3</w:t>
+      </w:r>
+    </w:p>
+    <w:p>
+      <w:r>
+        <w:t>Implementazione di un programma che determini la precisione di macchina in singola e doppia precisione.</w:t>
+      </w:r>
+    </w:p>
+    <w:p>
+      <w:pPr>
+        <w:pStyle w:val="Titolo2"/>
+      </w:pPr>
+      <w:r>
+        <w:t>Implementazione algoritmo</w:t>
+      </w:r>
+    </w:p>
+    <w:p>
+      <w:r>
+        <w:t xml:space="preserve">Una volta definita la variabile </w:t>
+      </w:r>
+      <w:r>
+        <w:rPr>
+          <w:i/>
+          <w:iCs/>
+        </w:rPr>
+        <w:t>float</w:t>
+      </w:r>
+      <w:r>
         <w:t xml:space="preserve"> </w:t>
       </w:r>
-      <w:r>
-        <w:rPr>
-          <w:rFonts w:ascii="Cambria Math" w:hAnsi="Cambria Math"/>
-          <w:i/>
-          <w:iCs/>
-        </w:rPr>
-        <w:t>≈</w:t>
-      </w:r>
-      <w:r>
-        <w:rPr>
-          <w:i/>
-          <w:iCs/>
-        </w:rPr>
-        <w:t xml:space="preserve"> f(-30)</w:t>
-      </w:r>
-      <w:r>
-        <w:rPr>
-          <w:i/>
-          <w:iCs/>
-        </w:rPr>
+      <w:proofErr w:type="spellStart"/>
+      <w:r>
+        <w:rPr>
+          <w:i/>
+          <w:iCs/>
+        </w:rPr>
+        <w:t>eps</w:t>
+      </w:r>
+      <w:proofErr w:type="spellEnd"/>
+      <w:r>
+        <w:rPr>
+          <w:i/>
+          <w:iCs/>
+        </w:rPr>
+        <w:t xml:space="preserve"> </w:t>
+      </w:r>
+      <w:r>
+        <w:t>inizializzata ad 1</w:t>
+      </w:r>
+      <w:r>
+        <w:rPr>
+          <w:i/>
+          <w:iCs/>
+        </w:rPr>
+        <w:t xml:space="preserve">, </w:t>
+      </w:r>
+      <w:r>
+        <w:t xml:space="preserve">esegue un ciclo </w:t>
+      </w:r>
+      <w:proofErr w:type="spellStart"/>
+      <w:r>
+        <w:t>while</w:t>
+      </w:r>
+      <w:proofErr w:type="spellEnd"/>
+      <w:r>
+        <w:t xml:space="preserve"> che</w:t>
+      </w:r>
+      <w:r>
+        <w:t xml:space="preserve"> la</w:t>
+      </w:r>
+      <w:r>
+        <w:t xml:space="preserve"> dimezza fino a quando non sarà</w:t>
+      </w:r>
+      <w:r>
+        <w:rPr>
+          <w:i/>
+          <w:iCs/>
+        </w:rPr>
+        <w:t xml:space="preserve"> </w:t>
+      </w:r>
+      <w:r>
+        <w:t>abbastanza piccola da poter essere semplificata dal calcolatore</w:t>
+      </w:r>
+      <w:r>
         <w:t>.</w:t>
       </w:r>
     </w:p>
     <w:p>
-      <w:pPr>
-        <w:spacing w:after="0" w:line="240" w:lineRule="auto"/>
-      </w:pPr>
-      <w:r>
-        <w:t>La differenza tra fn(-30) e il reciproco di fN(30) è dovuta al fatto che la prima esegue N somme rischiando N cancellazioni mente la seconda esegue una divisione, più stabile e con meno probabilità di errore.</w:t>
-      </w:r>
-    </w:p>
-    <w:p>
-      <w:pPr>
-        <w:pStyle w:val="Titolo1"/>
-      </w:pPr>
-      <w:r>
-        <w:t>Esercizio 3</w:t>
-      </w:r>
-    </w:p>
-    <w:p>
-      <w:r>
-        <w:t>Implementazione di un programma che determini la precisione di macchina in singola e doppia precisione.</w:t>
+      <w:r>
+        <w:t xml:space="preserve">Lo stesso codice è stato utilizzato per la variabile in doppia precisione </w:t>
+      </w:r>
+      <w:r>
+        <w:rPr>
+          <w:i/>
+          <w:iCs/>
+        </w:rPr>
+        <w:t>double eps2 = 1</w:t>
+      </w:r>
+      <w:r>
+        <w:t>.</w:t>
       </w:r>
     </w:p>
     <w:p>
       <w:pPr>
         <w:pStyle w:val="Titolo2"/>
       </w:pPr>
-      <w:r>
-        <w:t>Implementazione algoritmo</w:t>
-      </w:r>
-    </w:p>
-    <w:p>
-      <w:r>
-        <w:t xml:space="preserve">Una volta definita la variabile </w:t>
-      </w:r>
-      <w:r>
-        <w:rPr>
-          <w:i/>
-          <w:iCs/>
-        </w:rPr>
-        <w:t>float</w:t>
-      </w:r>
-      <w:r>
+    </w:p>
+    <w:p>
+      <w:pPr>
+        <w:pStyle w:val="Titolo2"/>
+      </w:pPr>
+      <w:r>
+        <w:t>Output programma:</w:t>
+      </w:r>
+    </w:p>
+    <w:p>
+      <w:pPr>
+        <w:rPr>
+          <w:rFonts w:eastAsiaTheme="minorEastAsia"/>
+          <w:i/>
+          <w:iCs/>
+        </w:rPr>
+      </w:pPr>
+      <w:r>
+        <w:rPr>
+          <w:rFonts w:eastAsiaTheme="minorEastAsia"/>
+          <w:i/>
+          <w:iCs/>
+        </w:rPr>
+        <w:t>Precisione di macchina (</w:t>
+      </w:r>
+      <w:proofErr w:type="spellStart"/>
+      <w:r>
+        <w:rPr>
+          <w:rFonts w:eastAsiaTheme="minorEastAsia"/>
+          <w:i/>
+          <w:iCs/>
+        </w:rPr>
+        <w:t>eps</w:t>
+      </w:r>
+      <w:proofErr w:type="spellEnd"/>
+      <w:r>
+        <w:rPr>
+          <w:rFonts w:eastAsiaTheme="minorEastAsia"/>
+          <w:i/>
+          <w:iCs/>
+        </w:rPr>
+        <w:t>) in singola precisione: 5.96046e-08</w:t>
+      </w:r>
+    </w:p>
+    <w:p>
+      <w:pPr>
+        <w:rPr>
+          <w:rFonts w:eastAsiaTheme="minorEastAsia"/>
+          <w:i/>
+          <w:iCs/>
+        </w:rPr>
+      </w:pPr>
+      <w:r>
+        <w:rPr>
+          <w:rFonts w:eastAsiaTheme="minorEastAsia"/>
+          <w:i/>
+          <w:iCs/>
+        </w:rPr>
+        <w:t>Precisione di macchina (</w:t>
+      </w:r>
+      <w:proofErr w:type="spellStart"/>
+      <w:r>
+        <w:rPr>
+          <w:rFonts w:eastAsiaTheme="minorEastAsia"/>
+          <w:i/>
+          <w:iCs/>
+        </w:rPr>
+        <w:t>eps</w:t>
+      </w:r>
+      <w:proofErr w:type="spellEnd"/>
+      <w:r>
+        <w:rPr>
+          <w:rFonts w:eastAsiaTheme="minorEastAsia"/>
+          <w:i/>
+          <w:iCs/>
+        </w:rPr>
+        <w:t>) in doppia precisione: 1.11022e-16</w:t>
+      </w:r>
+    </w:p>
+    <w:p>
+      <w:pPr>
+        <w:pStyle w:val="Titolo2"/>
+      </w:pPr>
+    </w:p>
+    <w:p>
+      <w:pPr>
+        <w:pStyle w:val="Titolo2"/>
+      </w:pPr>
+      <w:r>
+        <w:t>Considerazioni</w:t>
+      </w:r>
+    </w:p>
+    <w:p>
+      <w:pPr>
+        <w:rPr>
+          <w:rFonts w:eastAsiaTheme="minorEastAsia"/>
+        </w:rPr>
+      </w:pPr>
+      <w:r>
+        <w:rPr>
+          <w:rFonts w:eastAsiaTheme="minorEastAsia"/>
+        </w:rPr>
+        <w:t xml:space="preserve">La </w:t>
+      </w:r>
+      <w:r>
+        <w:rPr>
+          <w:rFonts w:eastAsiaTheme="minorEastAsia"/>
+          <w:i/>
+          <w:iCs/>
+        </w:rPr>
+        <w:t>precisione di macchina</w:t>
+      </w:r>
+      <w:r>
+        <w:rPr>
+          <w:rFonts w:eastAsiaTheme="minorEastAsia"/>
+        </w:rPr>
+        <w:t xml:space="preserve"> è definita come il più piccolo </w:t>
+      </w:r>
+      <w:r>
+        <w:rPr>
+          <w:rFonts w:ascii="Cambria Math" w:eastAsiaTheme="minorEastAsia" w:hAnsi="Cambria Math"/>
+        </w:rPr>
+        <w:t>ε ≠ 0</w:t>
+      </w:r>
+      <w:r>
+        <w:rPr>
+          <w:rFonts w:eastAsiaTheme="minorEastAsia"/>
+        </w:rPr>
         <w:t xml:space="preserve"> </w:t>
       </w:r>
       <w:r>
         <w:rPr>
-          <w:i/>
-          <w:iCs/>
-        </w:rPr>
-        <w:t>eps</w:t>
-      </w:r>
-      <w:r>
-        <w:rPr>
+          <w:rFonts w:ascii="Cambria Math" w:eastAsiaTheme="minorEastAsia" w:hAnsi="Cambria Math"/>
+        </w:rPr>
+        <w:t>∈</w:t>
+      </w:r>
+      <w:r>
+        <w:rPr>
+          <w:rFonts w:eastAsiaTheme="minorEastAsia"/>
+        </w:rPr>
+        <w:t xml:space="preserve"> FP (insieme dei numeri in virgola mobile, </w:t>
+      </w:r>
+      <w:proofErr w:type="spellStart"/>
+      <w:r>
+        <w:rPr>
+          <w:rFonts w:eastAsiaTheme="minorEastAsia"/>
+          <w:i/>
+          <w:iCs/>
+        </w:rPr>
+        <w:t>F</w:t>
+      </w:r>
+      <w:r>
+        <w:rPr>
+          <w:rFonts w:eastAsiaTheme="minorEastAsia"/>
+          <w:i/>
+          <w:iCs/>
+        </w:rPr>
+        <w:t>l</w:t>
+      </w:r>
+      <w:r>
+        <w:rPr>
+          <w:rFonts w:eastAsiaTheme="minorEastAsia"/>
+          <w:i/>
+          <w:iCs/>
+        </w:rPr>
+        <w:t>oating</w:t>
+      </w:r>
+      <w:proofErr w:type="spellEnd"/>
+      <w:r>
+        <w:rPr>
+          <w:rFonts w:eastAsiaTheme="minorEastAsia"/>
           <w:i/>
           <w:iCs/>
         </w:rPr>
         <w:t xml:space="preserve"> </w:t>
       </w:r>
       <w:r>
-        <w:t>inizializzata ad 1</w:t>
-      </w:r>
-      <w:r>
-        <w:rPr>
-          <w:i/>
-          <w:iCs/>
-        </w:rPr>
-        <w:t xml:space="preserve">, </w:t>
-      </w:r>
-      <w:r>
-        <w:t>esegue un ciclo while che</w:t>
-      </w:r>
-      <w:r>
-        <w:t xml:space="preserve"> la</w:t>
-      </w:r>
-      <w:r>
-        <w:t xml:space="preserve"> dimezza fino a quando non sarà</w:t>
-      </w:r>
-      <w:r>
-        <w:rPr>
-          <w:i/>
-          <w:iCs/>
+        <w:rPr>
+          <w:rFonts w:eastAsiaTheme="minorEastAsia"/>
+          <w:i/>
+          <w:iCs/>
+        </w:rPr>
+        <w:t>P</w:t>
+      </w:r>
+      <w:r>
+        <w:rPr>
+          <w:rFonts w:eastAsiaTheme="minorEastAsia"/>
+          <w:i/>
+          <w:iCs/>
+        </w:rPr>
+        <w:t>oint</w:t>
+      </w:r>
+      <w:r>
+        <w:rPr>
+          <w:rFonts w:eastAsiaTheme="minorEastAsia"/>
+          <w:i/>
+          <w:iCs/>
+        </w:rPr>
+        <w:t>s</w:t>
+      </w:r>
+      <w:r>
+        <w:rPr>
+          <w:rFonts w:eastAsiaTheme="minorEastAsia"/>
+        </w:rPr>
+        <w:t xml:space="preserve">) tale che la sua somma con un qualsiasi numero </w:t>
+      </w:r>
+      <w:r>
+        <w:rPr>
+          <w:rFonts w:eastAsiaTheme="minorEastAsia"/>
+          <w:i/>
+          <w:iCs/>
+        </w:rPr>
+        <w:t>n</w:t>
+      </w:r>
+      <w:r>
+        <w:rPr>
+          <w:rFonts w:eastAsiaTheme="minorEastAsia"/>
         </w:rPr>
         <w:t xml:space="preserve"> </w:t>
       </w:r>
       <w:r>
-        <w:t>abbastanza piccola da poter essere semplificata dal calcolatore</w:t>
-      </w:r>
-      <w:r>
-        <w:t>.</w:t>
-      </w:r>
-    </w:p>
-    <w:p>
-      <w:r>
-        <w:t xml:space="preserve">Lo stesso codice è stato utilizzato per la variabile in doppia precisione </w:t>
-      </w:r>
-      <w:r>
-        <w:rPr>
-          <w:i/>
-          <w:iCs/>
-        </w:rPr>
-        <w:t>double eps2 = 1</w:t>
-      </w:r>
-      <w:r>
-        <w:t>.</w:t>
-      </w:r>
-    </w:p>
-    <w:p>
-      <w:pPr>
-        <w:pStyle w:val="Titolo2"/>
-      </w:pPr>
-    </w:p>
-    <w:p>
-      <w:pPr>
-        <w:pStyle w:val="Titolo2"/>
-      </w:pPr>
-      <w:r>
-        <w:t>Output programma:</w:t>
-      </w:r>
-    </w:p>
-    <w:p>
-      <w:pPr>
-        <w:rPr>
-          <w:rFonts w:eastAsiaTheme="minorEastAsia"/>
-          <w:i/>
-          <w:iCs/>
-        </w:rPr>
-      </w:pPr>
-      <w:r>
-        <w:rPr>
-          <w:rFonts w:eastAsiaTheme="minorEastAsia"/>
-          <w:i/>
-          <w:iCs/>
-        </w:rPr>
-        <w:t>Precisione di macchina (eps) in singola precisione: 5.96046e-08</w:t>
-      </w:r>
-    </w:p>
-    <w:p>
-      <w:pPr>
-        <w:rPr>
-          <w:rFonts w:eastAsiaTheme="minorEastAsia"/>
-          <w:i/>
-          <w:iCs/>
-        </w:rPr>
-      </w:pPr>
-      <w:r>
-        <w:rPr>
-          <w:rFonts w:eastAsiaTheme="minorEastAsia"/>
-          <w:i/>
-          <w:iCs/>
-        </w:rPr>
-        <w:t>Precisione di macchina (eps) in doppia precisione: 1.11022e-16</w:t>
-      </w:r>
-    </w:p>
-    <w:p>
-      <w:pPr>
-        <w:pStyle w:val="Titolo2"/>
-      </w:pPr>
-    </w:p>
-    <w:p>
-      <w:pPr>
-        <w:pStyle w:val="Titolo2"/>
-      </w:pPr>
-      <w:r>
-        <w:t>Considerazioni</w:t>
-      </w:r>
-    </w:p>
-    <w:p>
-      <w:pPr>
-        <w:rPr>
-          <w:rFonts w:eastAsiaTheme="minorEastAsia"/>
-        </w:rPr>
-      </w:pPr>
-      <w:r>
-        <w:rPr>
-          <w:rFonts w:eastAsiaTheme="minorEastAsia"/>
-        </w:rPr>
-        <w:t xml:space="preserve">La </w:t>
-      </w:r>
-      <w:r>
-        <w:rPr>
-          <w:rFonts w:eastAsiaTheme="minorEastAsia"/>
-          <w:i/>
-          <w:iCs/>
-        </w:rPr>
-        <w:t>precisione di macchina</w:t>
-      </w:r>
-      <w:r>
-        <w:rPr>
-          <w:rFonts w:eastAsiaTheme="minorEastAsia"/>
-        </w:rPr>
-        <w:t xml:space="preserve"> è definita come il più piccolo </w:t>
-      </w:r>
-      <w:r>
         <w:rPr>
           <w:rFonts w:ascii="Cambria Math" w:eastAsiaTheme="minorEastAsia" w:hAnsi="Cambria Math"/>
         </w:rPr>
-        <w:t>ε ≠ 0</w:t>
-      </w:r>
-      <w:r>
-        <w:rPr>
-          <w:rFonts w:eastAsiaTheme="minorEastAsia"/>
-        </w:rPr>
-        <w:t xml:space="preserve"> </w:t>
-      </w:r>
-      <w:r>
-        <w:rPr>
-          <w:rFonts w:ascii="Cambria Math" w:eastAsiaTheme="minorEastAsia" w:hAnsi="Cambria Math"/>
-        </w:rPr>
         <w:t>∈</w:t>
       </w:r>
       <w:r>
         <w:rPr>
           <w:rFonts w:eastAsiaTheme="minorEastAsia"/>
         </w:rPr>
-        <w:t xml:space="preserve"> FP (insieme dei numeri in virgola mobile, </w:t>
-      </w:r>
-      <w:r>
-        <w:rPr>
-          <w:rFonts w:eastAsiaTheme="minorEastAsia"/>
-          <w:i/>
-          <w:iCs/>
-        </w:rPr>
-        <w:t>F</w:t>
-      </w:r>
-      <w:r>
-        <w:rPr>
-          <w:rFonts w:eastAsiaTheme="minorEastAsia"/>
-          <w:i/>
-          <w:iCs/>
-        </w:rPr>
-        <w:t>l</w:t>
-      </w:r>
-      <w:r>
-        <w:rPr>
-          <w:rFonts w:eastAsiaTheme="minorEastAsia"/>
-          <w:i/>
-          <w:iCs/>
-        </w:rPr>
-        <w:t xml:space="preserve">oating </w:t>
-      </w:r>
-      <w:r>
-        <w:rPr>
-          <w:rFonts w:eastAsiaTheme="minorEastAsia"/>
-          <w:i/>
-          <w:iCs/>
-        </w:rPr>
-        <w:t>P</w:t>
-      </w:r>
-      <w:r>
-        <w:rPr>
-          <w:rFonts w:eastAsiaTheme="minorEastAsia"/>
-          <w:i/>
-          <w:iCs/>
-        </w:rPr>
-        <w:t>oint</w:t>
-      </w:r>
-      <w:r>
-        <w:rPr>
-          <w:rFonts w:eastAsiaTheme="minorEastAsia"/>
-          <w:i/>
-          <w:iCs/>
-        </w:rPr>
-        <w:t>s</w:t>
-      </w:r>
-      <w:r>
-        <w:rPr>
-          <w:rFonts w:eastAsiaTheme="minorEastAsia"/>
-        </w:rPr>
-        <w:t xml:space="preserve">) tale che la sua somma con un qualsiasi numero </w:t>
+        <w:t xml:space="preserve"> FP </w:t>
+      </w:r>
+      <w:r>
+        <w:rPr>
+          <w:rFonts w:eastAsiaTheme="minorEastAsia"/>
+        </w:rPr>
+        <w:t xml:space="preserve">sia un numero diverso da </w:t>
       </w:r>
       <w:r>
         <w:rPr>
@@ -3357,38 +4242,6 @@
         <w:rPr>
           <w:rFonts w:eastAsiaTheme="minorEastAsia"/>
         </w:rPr>
-        <w:t xml:space="preserve"> </w:t>
-      </w:r>
-      <w:r>
-        <w:rPr>
-          <w:rFonts w:ascii="Cambria Math" w:eastAsiaTheme="minorEastAsia" w:hAnsi="Cambria Math"/>
-        </w:rPr>
-        <w:t>∈</w:t>
-      </w:r>
-      <w:r>
-        <w:rPr>
-          <w:rFonts w:eastAsiaTheme="minorEastAsia"/>
-        </w:rPr>
-        <w:t xml:space="preserve"> FP </w:t>
-      </w:r>
-      <w:r>
-        <w:rPr>
-          <w:rFonts w:eastAsiaTheme="minorEastAsia"/>
-        </w:rPr>
-        <w:t xml:space="preserve">sia un numero diverso da </w:t>
-      </w:r>
-      <w:r>
-        <w:rPr>
-          <w:rFonts w:eastAsiaTheme="minorEastAsia"/>
-          <w:i/>
-          <w:iCs/>
-        </w:rPr>
-        <w:t>n</w:t>
-      </w:r>
-      <w:r>
-        <w:rPr>
-          <w:rFonts w:eastAsiaTheme="minorEastAsia"/>
-        </w:rPr>
         <w:t xml:space="preserve"> stesso.</w:t>
       </w:r>
     </w:p>
@@ -3414,7 +4267,19 @@
         <w:rPr>
           <w:rFonts w:eastAsiaTheme="minorEastAsia"/>
         </w:rPr>
-        <w:t xml:space="preserve"> che può variare in base alla componentistica hardware e software: ecco perché i dati riportati in output variano in base al pc utilizzato per la compilazione e l’esecuzione del</w:t>
+        <w:t xml:space="preserve"> che può variare in base alla componentistica hardware e software: </w:t>
+      </w:r>
+      <w:r>
+        <w:rPr>
+          <w:rFonts w:eastAsiaTheme="minorEastAsia"/>
+        </w:rPr>
+        <w:t>infatti</w:t>
+      </w:r>
+      <w:r>
+        <w:rPr>
+          <w:rFonts w:eastAsiaTheme="minorEastAsia"/>
+        </w:rPr>
+        <w:t xml:space="preserve"> i dati riportati in output variano in base al pc utilizzato per la compilazione e l’esecuzione del</w:t>
       </w:r>
       <w:r>
         <w:rPr>
@@ -3524,6 +4389,41 @@
       </w:r>
       <w:r>
         <w:t xml:space="preserve"> .</w:t>
+      </w:r>
+    </w:p>
+    <w:p>
+      <w:r>
+        <w:t>Per compilare, utilizzare il comando:</w:t>
+      </w:r>
+    </w:p>
+    <w:p>
+      <w:pPr>
+        <w:jc w:val="center"/>
+        <w:rPr>
+          <w:i/>
+          <w:iCs/>
+        </w:rPr>
+      </w:pPr>
+      <w:r>
+        <w:rPr>
+          <w:i/>
+          <w:iCs/>
+        </w:rPr>
+        <w:t xml:space="preserve">g++ -Wall </w:t>
+      </w:r>
+      <w:r>
+        <w:rPr>
+          <w:i/>
+          <w:iCs/>
+        </w:rPr>
+        <w:t>labo</w:t>
+      </w:r>
+      <w:r>
+        <w:rPr>
+          <w:i/>
+          <w:iCs/>
+        </w:rPr>
+        <w:t>.cpp</w:t>
       </w:r>
     </w:p>
     <w:sectPr>
@@ -4243,6 +5143,7 @@
   <w:style w:type="character" w:default="1" w:styleId="Carpredefinitoparagrafo">
     <w:name w:val="Default Paragraph Font"/>
     <w:uiPriority w:val="1"/>
+    <w:semiHidden/>
     <w:unhideWhenUsed/>
   </w:style>
   <w:style w:type="table" w:default="1" w:styleId="Tabellanormale">

</xml_diff>